<commit_message>
ADD: TZ is ready
</commit_message>
<xml_diff>
--- a/lab_04/ReportYDV_4.docx
+++ b/lab_04/ReportYDV_4.docx
@@ -3026,25 +3026,7 @@
           <w:rPr>
             <w:rFonts w:ascii="Cambria Math" w:hAnsi="Cambria Math"/>
           </w:rPr>
-          <m:t>y</m:t>
-        </m:r>
-        <m:r>
-          <w:rPr>
-            <w:rFonts w:ascii="Cambria Math" w:hAnsi="Cambria Math"/>
-          </w:rPr>
-          <m:t>=R</m:t>
-        </m:r>
-        <m:r>
-          <w:rPr>
-            <w:rFonts w:ascii="Cambria Math" w:hAnsi="Cambria Math"/>
-          </w:rPr>
-          <m:t>sin</m:t>
-        </m:r>
-        <m:r>
-          <w:rPr>
-            <w:rFonts w:ascii="Cambria Math" w:hAnsi="Cambria Math"/>
-          </w:rPr>
-          <m:t>t</m:t>
+          <m:t>y=Rsint</m:t>
         </m:r>
       </m:oMath>
     </w:p>
@@ -3263,13 +3245,7 @@
           <w:rPr>
             <w:rFonts w:ascii="Cambria Math" w:hAnsi="Cambria Math"/>
           </w:rPr>
-          <m:t>=</m:t>
-        </m:r>
-        <m:r>
-          <w:rPr>
-            <w:rFonts w:ascii="Cambria Math" w:hAnsi="Cambria Math"/>
-          </w:rPr>
-          <m:t>1</m:t>
+          <m:t>=1</m:t>
         </m:r>
       </m:oMath>
     </w:p>
@@ -3308,10 +3284,7 @@
         <w:t>уется самостоятельно</w:t>
       </w:r>
       <w:r>
-        <w:t>)</w:t>
-      </w:r>
-      <w:r>
-        <w:t xml:space="preserve"> </w:t>
+        <w:t xml:space="preserve">) </w:t>
       </w:r>
     </w:p>
     <w:p>
@@ -3323,10 +3296,7 @@
         </w:numPr>
       </w:pPr>
       <w:r>
-        <w:t>Алгоритма средней точки</w:t>
-      </w:r>
-      <w:r>
-        <w:t xml:space="preserve"> </w:t>
+        <w:t xml:space="preserve">Алгоритма средней точки </w:t>
       </w:r>
     </w:p>
     <w:p>
@@ -3338,10 +3308,7 @@
         </w:numPr>
       </w:pPr>
       <w:r>
-        <w:t xml:space="preserve">Построение </w:t>
-      </w:r>
-      <w:r>
-        <w:t>эллипса с помощью библиотечной функции</w:t>
+        <w:t>Построение эллипса с помощью библиотечной функции</w:t>
       </w:r>
     </w:p>
     <w:p>
@@ -3363,6 +3330,52 @@
       </w:r>
       <w:r>
         <w:t xml:space="preserve"> 1 и 2 предусматривают рисование одиночных кривых.</w:t>
+      </w:r>
+    </w:p>
+    <w:p>
+      <w:r>
+        <w:t>3. Сравнение визуальных характеристик разных алгоритмов при рисовании спектра концентрических окружностей.</w:t>
+      </w:r>
+    </w:p>
+    <w:p>
+      <w:r>
+        <w:t>Пользователь выбирает из списка определенный алгоритм, задает координаты центра, цвет рисования, три из следующих четырех параметров: начальный радиус, конечный радиус, шаг изменения радиуса, количество окружностей.</w:t>
+      </w:r>
+    </w:p>
+    <w:p>
+      <w:r>
+        <w:t>Визуальные характеристики исследуются путем рисования того же спектра окружностей цветом фона, но с помощью другого алгоритма.</w:t>
+      </w:r>
+    </w:p>
+    <w:p>
+      <w:r>
+        <w:t>4. Сравнение визуальных характеристик разных алгоритмов при рисовании спектра концентрических эллипсов.</w:t>
+      </w:r>
+    </w:p>
+    <w:p>
+      <w:r>
+        <w:lastRenderedPageBreak/>
+        <w:t>Пользователь выбирает из списка определенный алгоритм, задает координаты центра, цвет рисования, начальные значения полуосей, шаг изменения одной из полуосей, количество эллипсов.</w:t>
+      </w:r>
+    </w:p>
+    <w:p>
+      <w:r>
+        <w:t>Визуальные характеристики исследуются путем рисования того же спектра эллипсов цветом фона, но с помощью другого алгоритма.</w:t>
+      </w:r>
+    </w:p>
+    <w:p>
+      <w:r>
+        <w:t>Дополнительное задание.</w:t>
+      </w:r>
+    </w:p>
+    <w:p>
+      <w:r>
+        <w:t xml:space="preserve">Сравнить временные характеристики разных алгоритмов, построив в одном поле вывода (в одной системе координат и одном масштабе) графики зависимости времени работы алгоритма от радиуса (для окружности). </w:t>
+      </w:r>
+    </w:p>
+    <w:p>
+      <w:r>
+        <w:t>Для эллипсов построить аналогичную зависимость (зависимость времени работы алгоритма от изменения полуоси.  Имеется в виду, что вторая полуось тоже будет изменяться см. п.4).</w:t>
       </w:r>
     </w:p>
     <w:p>
@@ -3470,7 +3483,17 @@
           <w:szCs w:val="20"/>
           <w:lang w:val="en-US" w:eastAsia="ru-RU"/>
         </w:rPr>
-        <w:t xml:space="preserve">def </w:t>
+        <w:t>def</w:t>
+      </w:r>
+      <w:r>
+        <w:rPr>
+          <w:rFonts w:ascii="Source Code Pro" w:eastAsia="Times New Roman" w:hAnsi="Source Code Pro" w:cs="Courier New"/>
+          <w:color w:val="CC7832"/>
+          <w:sz w:val="20"/>
+          <w:szCs w:val="20"/>
+          <w:lang w:eastAsia="ru-RU"/>
+        </w:rPr>
+        <w:t xml:space="preserve"> </w:t>
       </w:r>
       <w:r>
         <w:rPr>
@@ -3488,7 +3511,6 @@
         <w:rPr>
           <w:rFonts w:eastAsiaTheme="minorEastAsia"/>
           <w:iCs/>
-          <w:lang w:val="en-US"/>
         </w:rPr>
       </w:pPr>
     </w:p>
@@ -3503,11 +3525,6 @@
       <w:bookmarkEnd w:id="6"/>
     </w:p>
     <w:p>
-      <w:pPr>
-        <w:rPr>
-          <w:lang w:val="en-US"/>
-        </w:rPr>
-      </w:pPr>
       <w:r>
         <w:rPr>
           <w:noProof/>
@@ -3521,7 +3538,6 @@
       </w:pPr>
       <w:bookmarkStart w:id="7" w:name="_Toc37206725"/>
       <w:r>
-        <w:lastRenderedPageBreak/>
         <w:t>Сравнение визуальных характеристик</w:t>
       </w:r>
       <w:bookmarkEnd w:id="7"/>
@@ -5085,7 +5101,7 @@
 </file>
 
 <file path=customXml/itemProps1.xml><?xml version="1.0" encoding="utf-8"?>
-<ds:datastoreItem xmlns:ds="http://schemas.openxmlformats.org/officeDocument/2006/customXml" ds:itemID="{69A855F1-D0D5-4B4F-A2DE-FF01CEFB4610}">
+<ds:datastoreItem xmlns:ds="http://schemas.openxmlformats.org/officeDocument/2006/customXml" ds:itemID="{503E6501-A55E-4FF5-9C50-AA9A70938F2E}">
   <ds:schemaRefs>
     <ds:schemaRef ds:uri="http://schemas.openxmlformats.org/officeDocument/2006/bibliography"/>
   </ds:schemaRefs>

</xml_diff>

<commit_message>
ADD: first theory and alg is ready, i think
</commit_message>
<xml_diff>
--- a/lab_04/ReportYDV_4.docx
+++ b/lab_04/ReportYDV_4.docx
@@ -3039,7 +3039,15 @@
         </w:numPr>
       </w:pPr>
       <w:r>
-        <w:t xml:space="preserve">Алгоритма Брезенхема </w:t>
+        <w:t xml:space="preserve">Алгоритма </w:t>
+      </w:r>
+      <w:proofErr w:type="spellStart"/>
+      <w:r>
+        <w:t>Брезенхема</w:t>
+      </w:r>
+      <w:proofErr w:type="spellEnd"/>
+      <w:r>
+        <w:t xml:space="preserve"> </w:t>
       </w:r>
     </w:p>
     <w:p>
@@ -3277,8 +3285,13 @@
           <w:numId w:val="3"/>
         </w:numPr>
       </w:pPr>
-      <w:r>
-        <w:t>Брезенхема (модифицир</w:t>
+      <w:proofErr w:type="spellStart"/>
+      <w:r>
+        <w:t>Брезенхема</w:t>
+      </w:r>
+      <w:proofErr w:type="spellEnd"/>
+      <w:r>
+        <w:t xml:space="preserve"> (модифицир</w:t>
       </w:r>
       <w:r>
         <w:t>уется самостоятельно</w:t>
@@ -3387,29 +3400,74 @@
       </w:r>
       <w:bookmarkEnd w:id="2"/>
     </w:p>
-    <w:p/>
-    <w:p>
-      <w:pPr>
-        <w:pStyle w:val="1"/>
-      </w:pPr>
-      <w:bookmarkStart w:id="3" w:name="_Toc37206713"/>
-      <w:r>
-        <w:t>Описание и реализация алгоритмов</w:t>
-      </w:r>
-      <w:bookmarkEnd w:id="3"/>
-    </w:p>
     <w:p>
       <w:pPr>
         <w:pStyle w:val="2"/>
         <w:jc w:val="center"/>
       </w:pPr>
+      <w:r>
+        <w:t>Генерация окружности</w:t>
+      </w:r>
+    </w:p>
+    <w:p>
+      <w:r>
+        <w:t>Чтобы построить полную окружность, достаточно сгенерировать ее одну восьмую часть.  Остальные части получаются затем путем симметричного отражения относительно определенной прямой. Так, отражая одну восьмую часть, построенную в первом октанте для углов в диапазоне 0</w:t>
+      </w:r>
+      <w:r>
+        <w:rPr>
+          <w:rFonts w:ascii="Arial" w:hAnsi="Arial" w:cs="Arial"/>
+          <w:color w:val="4D5156"/>
+          <w:sz w:val="21"/>
+          <w:szCs w:val="21"/>
+          <w:shd w:val="clear" w:color="auto" w:fill="FFFFFF"/>
+        </w:rPr>
+        <w:t>°</w:t>
+      </w:r>
+      <w:r>
+        <w:t>-45</w:t>
+      </w:r>
+      <w:r>
+        <w:rPr>
+          <w:rFonts w:ascii="Arial" w:hAnsi="Arial" w:cs="Arial"/>
+          <w:color w:val="4D5156"/>
+          <w:sz w:val="21"/>
+          <w:szCs w:val="21"/>
+          <w:shd w:val="clear" w:color="auto" w:fill="FFFFFF"/>
+        </w:rPr>
+        <w:t>°</w:t>
+      </w:r>
+      <w:r>
+        <w:t>, относительно прямой с уравнением Y=X, получим одну четвертую часть, лежащую в первом квадранте. Отразив эту четверть относительно прямой X=0, получим одну вторую часть, лежащую выше оси абсцисс, наконец, отразив эту полуокружность относительно прямой Y=0, получим полную окружность.</w:t>
+      </w:r>
+    </w:p>
+    <w:p>
+      <w:pPr>
+        <w:pStyle w:val="1"/>
+      </w:pPr>
+      <w:bookmarkStart w:id="3" w:name="_Toc37206713"/>
+      <w:r>
+        <w:t>Описание и реализация алгоритмов</w:t>
+      </w:r>
+      <w:bookmarkEnd w:id="3"/>
+    </w:p>
+    <w:p>
+      <w:pPr>
+        <w:pStyle w:val="2"/>
+        <w:jc w:val="center"/>
+      </w:pPr>
       <w:bookmarkStart w:id="4" w:name="_Toc37206714"/>
       <w:r>
-        <w:t>Алгоритм</w:t>
+        <w:t>Алгорит</w:t>
       </w:r>
       <w:bookmarkEnd w:id="4"/>
       <w:r>
-        <w:t>…</w:t>
+        <w:t>м на основе канонического уравнения</w:t>
+      </w:r>
+    </w:p>
+    <w:p>
+      <w:bookmarkStart w:id="5" w:name="_Toc37206715"/>
+      <w:r>
+        <w:t>Из курса аналитической геометрии нам известно, что окружность можно описать следующим каноническим уравнением:</w:t>
       </w:r>
     </w:p>
     <w:p>
@@ -3418,18 +3476,1339 @@
           <w:rFonts w:eastAsiaTheme="minorEastAsia"/>
         </w:rPr>
       </w:pPr>
-      <w:r>
-        <w:t xml:space="preserve">Данный метод </w:t>
-      </w:r>
-      <w:r>
-        <w:t>…</w:t>
+      <m:oMath>
+        <m:sSup>
+          <m:sSupPr>
+            <m:ctrlPr>
+              <w:rPr>
+                <w:rFonts w:ascii="Cambria Math" w:hAnsi="Cambria Math"/>
+                <w:i/>
+              </w:rPr>
+            </m:ctrlPr>
+          </m:sSupPr>
+          <m:e>
+            <m:r>
+              <w:rPr>
+                <w:rFonts w:ascii="Cambria Math" w:hAnsi="Cambria Math"/>
+              </w:rPr>
+              <m:t>x</m:t>
+            </m:r>
+          </m:e>
+          <m:sup>
+            <m:r>
+              <w:rPr>
+                <w:rFonts w:ascii="Cambria Math" w:hAnsi="Cambria Math"/>
+              </w:rPr>
+              <m:t>2</m:t>
+            </m:r>
+          </m:sup>
+        </m:sSup>
+        <m:r>
+          <w:rPr>
+            <w:rFonts w:ascii="Cambria Math" w:hAnsi="Cambria Math"/>
+          </w:rPr>
+          <m:t>+</m:t>
+        </m:r>
+        <m:sSup>
+          <m:sSupPr>
+            <m:ctrlPr>
+              <w:rPr>
+                <w:rFonts w:ascii="Cambria Math" w:hAnsi="Cambria Math"/>
+                <w:i/>
+              </w:rPr>
+            </m:ctrlPr>
+          </m:sSupPr>
+          <m:e>
+            <m:r>
+              <w:rPr>
+                <w:rFonts w:ascii="Cambria Math" w:hAnsi="Cambria Math"/>
+              </w:rPr>
+              <m:t>y</m:t>
+            </m:r>
+          </m:e>
+          <m:sup>
+            <m:r>
+              <w:rPr>
+                <w:rFonts w:ascii="Cambria Math" w:hAnsi="Cambria Math"/>
+              </w:rPr>
+              <m:t>2</m:t>
+            </m:r>
+          </m:sup>
+        </m:sSup>
+        <m:r>
+          <w:rPr>
+            <w:rFonts w:ascii="Cambria Math" w:hAnsi="Cambria Math"/>
+          </w:rPr>
+          <m:t>=</m:t>
+        </m:r>
+        <m:sSup>
+          <m:sSupPr>
+            <m:ctrlPr>
+              <w:rPr>
+                <w:rFonts w:ascii="Cambria Math" w:hAnsi="Cambria Math"/>
+                <w:i/>
+              </w:rPr>
+            </m:ctrlPr>
+          </m:sSupPr>
+          <m:e>
+            <m:r>
+              <w:rPr>
+                <w:rFonts w:ascii="Cambria Math" w:hAnsi="Cambria Math"/>
+              </w:rPr>
+              <m:t>R</m:t>
+            </m:r>
+          </m:e>
+          <m:sup>
+            <m:r>
+              <w:rPr>
+                <w:rFonts w:ascii="Cambria Math" w:hAnsi="Cambria Math"/>
+              </w:rPr>
+              <m:t>2</m:t>
+            </m:r>
+          </m:sup>
+        </m:sSup>
+        <m:r>
+          <w:rPr>
+            <w:rFonts w:ascii="Cambria Math" w:eastAsiaTheme="minorEastAsia" w:hAnsi="Cambria Math"/>
+          </w:rPr>
+          <m:t xml:space="preserve"> </m:t>
+        </m:r>
+        <m:d>
+          <m:dPr>
+            <m:ctrlPr>
+              <w:rPr>
+                <w:rFonts w:ascii="Cambria Math" w:eastAsiaTheme="minorEastAsia" w:hAnsi="Cambria Math"/>
+                <w:i/>
+              </w:rPr>
+            </m:ctrlPr>
+          </m:dPr>
+          <m:e>
+            <m:r>
+              <w:rPr>
+                <w:rFonts w:ascii="Cambria Math" w:eastAsiaTheme="minorEastAsia" w:hAnsi="Cambria Math"/>
+              </w:rPr>
+              <m:t>1</m:t>
+            </m:r>
+          </m:e>
+        </m:d>
+      </m:oMath>
+      <w:r>
+        <w:rPr>
+          <w:rFonts w:eastAsiaTheme="minorEastAsia"/>
+        </w:rPr>
+        <w:t>, что</w:t>
+      </w:r>
+      <w:r>
+        <w:rPr>
+          <w:rFonts w:eastAsiaTheme="minorEastAsia"/>
+        </w:rPr>
+        <w:t xml:space="preserve"> справедливо для окружности с центром в точке начал</w:t>
+      </w:r>
+      <w:r>
+        <w:rPr>
+          <w:rFonts w:eastAsiaTheme="minorEastAsia"/>
+        </w:rPr>
+        <w:t>а</w:t>
+      </w:r>
+      <w:r>
+        <w:rPr>
+          <w:rFonts w:eastAsiaTheme="minorEastAsia"/>
+        </w:rPr>
+        <w:t xml:space="preserve"> координат. Для окружности, центр которой не совпадает с</w:t>
+      </w:r>
+      <w:r>
+        <w:rPr>
+          <w:rFonts w:eastAsiaTheme="minorEastAsia"/>
+        </w:rPr>
+        <w:t xml:space="preserve"> точкой</w:t>
+      </w:r>
+      <w:r>
+        <w:rPr>
+          <w:rFonts w:eastAsiaTheme="minorEastAsia"/>
+        </w:rPr>
+        <w:t xml:space="preserve"> начал</w:t>
+      </w:r>
+      <w:r>
+        <w:rPr>
+          <w:rFonts w:eastAsiaTheme="minorEastAsia"/>
+        </w:rPr>
+        <w:t>а</w:t>
+      </w:r>
+      <w:r>
+        <w:rPr>
+          <w:rFonts w:eastAsiaTheme="minorEastAsia"/>
+        </w:rPr>
+        <w:t xml:space="preserve"> координат:</w:t>
+      </w:r>
+    </w:p>
+    <w:p>
+      <w:pPr>
+        <w:rPr>
+          <w:rFonts w:eastAsiaTheme="minorEastAsia"/>
+        </w:rPr>
+      </w:pPr>
+      <m:oMathPara>
+        <m:oMath>
+          <m:sSup>
+            <m:sSupPr>
+              <m:ctrlPr>
+                <w:rPr>
+                  <w:rFonts w:ascii="Cambria Math" w:hAnsi="Cambria Math"/>
+                  <w:i/>
+                </w:rPr>
+              </m:ctrlPr>
+            </m:sSupPr>
+            <m:e>
+              <m:r>
+                <w:rPr>
+                  <w:rFonts w:ascii="Cambria Math" w:hAnsi="Cambria Math"/>
+                </w:rPr>
+                <m:t>(</m:t>
+              </m:r>
+              <m:r>
+                <w:rPr>
+                  <w:rFonts w:ascii="Cambria Math" w:hAnsi="Cambria Math"/>
+                </w:rPr>
+                <m:t>x</m:t>
+              </m:r>
+              <m:r>
+                <w:rPr>
+                  <w:rFonts w:ascii="Cambria Math" w:hAnsi="Cambria Math"/>
+                </w:rPr>
+                <m:t>-</m:t>
+              </m:r>
+              <m:sSub>
+                <m:sSubPr>
+                  <m:ctrlPr>
+                    <w:rPr>
+                      <w:rFonts w:ascii="Cambria Math" w:hAnsi="Cambria Math"/>
+                      <w:i/>
+                    </w:rPr>
+                  </m:ctrlPr>
+                </m:sSubPr>
+                <m:e>
+                  <m:r>
+                    <w:rPr>
+                      <w:rFonts w:ascii="Cambria Math" w:hAnsi="Cambria Math"/>
+                    </w:rPr>
+                    <m:t>x</m:t>
+                  </m:r>
+                </m:e>
+                <m:sub>
+                  <m:r>
+                    <w:rPr>
+                      <w:rFonts w:ascii="Cambria Math" w:hAnsi="Cambria Math"/>
+                    </w:rPr>
+                    <m:t>0</m:t>
+                  </m:r>
+                </m:sub>
+              </m:sSub>
+              <m:r>
+                <w:rPr>
+                  <w:rFonts w:ascii="Cambria Math" w:hAnsi="Cambria Math"/>
+                </w:rPr>
+                <m:t>)</m:t>
+              </m:r>
+            </m:e>
+            <m:sup>
+              <m:r>
+                <w:rPr>
+                  <w:rFonts w:ascii="Cambria Math" w:hAnsi="Cambria Math"/>
+                </w:rPr>
+                <m:t>2</m:t>
+              </m:r>
+            </m:sup>
+          </m:sSup>
+          <m:r>
+            <w:rPr>
+              <w:rFonts w:ascii="Cambria Math" w:hAnsi="Cambria Math"/>
+            </w:rPr>
+            <m:t>+</m:t>
+          </m:r>
+          <m:sSup>
+            <m:sSupPr>
+              <m:ctrlPr>
+                <w:rPr>
+                  <w:rFonts w:ascii="Cambria Math" w:hAnsi="Cambria Math"/>
+                  <w:i/>
+                </w:rPr>
+              </m:ctrlPr>
+            </m:sSupPr>
+            <m:e>
+              <m:r>
+                <w:rPr>
+                  <w:rFonts w:ascii="Cambria Math" w:hAnsi="Cambria Math"/>
+                </w:rPr>
+                <m:t>(</m:t>
+              </m:r>
+              <m:r>
+                <w:rPr>
+                  <w:rFonts w:ascii="Cambria Math" w:hAnsi="Cambria Math"/>
+                </w:rPr>
+                <m:t>y</m:t>
+              </m:r>
+              <m:r>
+                <w:rPr>
+                  <w:rFonts w:ascii="Cambria Math" w:hAnsi="Cambria Math"/>
+                </w:rPr>
+                <m:t>-</m:t>
+              </m:r>
+              <m:sSub>
+                <m:sSubPr>
+                  <m:ctrlPr>
+                    <w:rPr>
+                      <w:rFonts w:ascii="Cambria Math" w:hAnsi="Cambria Math"/>
+                      <w:i/>
+                    </w:rPr>
+                  </m:ctrlPr>
+                </m:sSubPr>
+                <m:e>
+                  <m:r>
+                    <w:rPr>
+                      <w:rFonts w:ascii="Cambria Math" w:hAnsi="Cambria Math"/>
+                    </w:rPr>
+                    <m:t>y</m:t>
+                  </m:r>
+                </m:e>
+                <m:sub>
+                  <m:r>
+                    <w:rPr>
+                      <w:rFonts w:ascii="Cambria Math" w:hAnsi="Cambria Math"/>
+                    </w:rPr>
+                    <m:t>0</m:t>
+                  </m:r>
+                </m:sub>
+              </m:sSub>
+              <m:r>
+                <w:rPr>
+                  <w:rFonts w:ascii="Cambria Math" w:hAnsi="Cambria Math"/>
+                </w:rPr>
+                <m:t>)</m:t>
+              </m:r>
+            </m:e>
+            <m:sup>
+              <m:r>
+                <w:rPr>
+                  <w:rFonts w:ascii="Cambria Math" w:hAnsi="Cambria Math"/>
+                </w:rPr>
+                <m:t>2</m:t>
+              </m:r>
+            </m:sup>
+          </m:sSup>
+          <m:r>
+            <w:rPr>
+              <w:rFonts w:ascii="Cambria Math" w:hAnsi="Cambria Math"/>
+            </w:rPr>
+            <m:t>=</m:t>
+          </m:r>
+          <m:sSup>
+            <m:sSupPr>
+              <m:ctrlPr>
+                <w:rPr>
+                  <w:rFonts w:ascii="Cambria Math" w:hAnsi="Cambria Math"/>
+                  <w:i/>
+                </w:rPr>
+              </m:ctrlPr>
+            </m:sSupPr>
+            <m:e>
+              <m:r>
+                <w:rPr>
+                  <w:rFonts w:ascii="Cambria Math" w:hAnsi="Cambria Math"/>
+                </w:rPr>
+                <m:t>R</m:t>
+              </m:r>
+            </m:e>
+            <m:sup>
+              <m:r>
+                <w:rPr>
+                  <w:rFonts w:ascii="Cambria Math" w:hAnsi="Cambria Math"/>
+                </w:rPr>
+                <m:t>2</m:t>
+              </m:r>
+            </m:sup>
+          </m:sSup>
+          <m:r>
+            <w:rPr>
+              <w:rFonts w:ascii="Cambria Math" w:hAnsi="Cambria Math"/>
+            </w:rPr>
+            <m:t xml:space="preserve"> (2)</m:t>
+          </m:r>
+        </m:oMath>
+      </m:oMathPara>
+    </w:p>
+    <w:p>
+      <w:pPr>
+        <w:rPr>
+          <w:rFonts w:eastAsiaTheme="minorEastAsia"/>
+        </w:rPr>
+      </w:pPr>
+      <w:r>
+        <w:rPr>
+          <w:rFonts w:eastAsiaTheme="minorEastAsia"/>
+        </w:rPr>
+        <w:t xml:space="preserve">Где </w:t>
+      </w:r>
+      <w:r>
+        <w:rPr>
+          <w:rFonts w:eastAsiaTheme="minorEastAsia"/>
+          <w:i/>
+          <w:iCs/>
+          <w:lang w:val="en-US"/>
+        </w:rPr>
+        <w:t>x</w:t>
+      </w:r>
+      <w:r>
+        <w:rPr>
+          <w:rFonts w:eastAsiaTheme="minorEastAsia"/>
+          <w:i/>
+          <w:iCs/>
+          <w:vertAlign w:val="subscript"/>
+        </w:rPr>
+        <w:t>0</w:t>
+      </w:r>
+      <w:r>
+        <w:rPr>
+          <w:rFonts w:eastAsiaTheme="minorEastAsia"/>
+          <w:i/>
+          <w:iCs/>
+        </w:rPr>
+        <w:t xml:space="preserve">, </w:t>
+      </w:r>
+      <w:r>
+        <w:rPr>
+          <w:rFonts w:eastAsiaTheme="minorEastAsia"/>
+          <w:i/>
+          <w:iCs/>
+          <w:lang w:val="en-US"/>
+        </w:rPr>
+        <w:t>y</w:t>
+      </w:r>
+      <w:r>
+        <w:rPr>
+          <w:rFonts w:eastAsiaTheme="minorEastAsia"/>
+          <w:i/>
+          <w:iCs/>
+          <w:vertAlign w:val="subscript"/>
+        </w:rPr>
+        <w:t>0</w:t>
+      </w:r>
+      <w:r>
+        <w:rPr>
+          <w:rFonts w:eastAsiaTheme="minorEastAsia"/>
+          <w:i/>
+          <w:iCs/>
+        </w:rPr>
+        <w:t xml:space="preserve"> – </w:t>
+      </w:r>
+      <w:r>
+        <w:rPr>
+          <w:rFonts w:eastAsiaTheme="minorEastAsia"/>
+        </w:rPr>
+        <w:t>координаты центра окружности.</w:t>
+      </w:r>
+    </w:p>
+    <w:p>
+      <w:r>
+        <w:t xml:space="preserve">С помощью уравнения (2) имеем возможность через </w:t>
+      </w:r>
+      <w:r>
+        <w:rPr>
+          <w:i/>
+          <w:iCs/>
+          <w:lang w:val="en-US"/>
+        </w:rPr>
+        <w:t>y</w:t>
+      </w:r>
+      <w:r>
+        <w:rPr>
+          <w:i/>
+          <w:iCs/>
+        </w:rPr>
+        <w:t xml:space="preserve"> </w:t>
+      </w:r>
+      <w:r>
+        <w:t xml:space="preserve">или </w:t>
+      </w:r>
+      <w:r>
+        <w:rPr>
+          <w:i/>
+          <w:iCs/>
+          <w:lang w:val="en-US"/>
+        </w:rPr>
+        <w:t>x</w:t>
+      </w:r>
+      <w:r>
+        <w:rPr>
+          <w:i/>
+          <w:iCs/>
+        </w:rPr>
+        <w:t xml:space="preserve"> </w:t>
+      </w:r>
+      <w:r>
+        <w:t>выразить точки окружности.</w:t>
+      </w:r>
+    </w:p>
+    <w:p>
+      <w:r>
+        <w:t xml:space="preserve">Выразим через уравнение (2) </w:t>
+      </w:r>
+      <w:r>
+        <w:rPr>
+          <w:i/>
+          <w:iCs/>
+          <w:lang w:val="en-US"/>
+        </w:rPr>
+        <w:t>y</w:t>
+      </w:r>
+      <w:r>
+        <w:t>:</w:t>
+      </w:r>
+    </w:p>
+    <w:p>
+      <w:pPr>
+        <w:rPr>
+          <w:rFonts w:eastAsiaTheme="minorEastAsia"/>
+        </w:rPr>
+      </w:pPr>
+      <m:oMathPara>
+        <m:oMath>
+          <m:sSup>
+            <m:sSupPr>
+              <m:ctrlPr>
+                <w:rPr>
+                  <w:rFonts w:ascii="Cambria Math" w:hAnsi="Cambria Math"/>
+                  <w:i/>
+                </w:rPr>
+              </m:ctrlPr>
+            </m:sSupPr>
+            <m:e>
+              <m:r>
+                <w:rPr>
+                  <w:rFonts w:ascii="Cambria Math" w:hAnsi="Cambria Math"/>
+                </w:rPr>
+                <m:t>(y-</m:t>
+              </m:r>
+              <m:sSub>
+                <m:sSubPr>
+                  <m:ctrlPr>
+                    <w:rPr>
+                      <w:rFonts w:ascii="Cambria Math" w:hAnsi="Cambria Math"/>
+                      <w:i/>
+                    </w:rPr>
+                  </m:ctrlPr>
+                </m:sSubPr>
+                <m:e>
+                  <m:r>
+                    <w:rPr>
+                      <w:rFonts w:ascii="Cambria Math" w:hAnsi="Cambria Math"/>
+                    </w:rPr>
+                    <m:t>y</m:t>
+                  </m:r>
+                </m:e>
+                <m:sub>
+                  <m:r>
+                    <w:rPr>
+                      <w:rFonts w:ascii="Cambria Math" w:hAnsi="Cambria Math"/>
+                    </w:rPr>
+                    <m:t>0</m:t>
+                  </m:r>
+                </m:sub>
+              </m:sSub>
+              <m:r>
+                <w:rPr>
+                  <w:rFonts w:ascii="Cambria Math" w:hAnsi="Cambria Math"/>
+                </w:rPr>
+                <m:t>)</m:t>
+              </m:r>
+            </m:e>
+            <m:sup>
+              <m:r>
+                <w:rPr>
+                  <w:rFonts w:ascii="Cambria Math" w:hAnsi="Cambria Math"/>
+                </w:rPr>
+                <m:t>2</m:t>
+              </m:r>
+            </m:sup>
+          </m:sSup>
+          <m:r>
+            <w:rPr>
+              <w:rFonts w:ascii="Cambria Math" w:hAnsi="Cambria Math"/>
+            </w:rPr>
+            <m:t>=</m:t>
+          </m:r>
+          <m:sSup>
+            <m:sSupPr>
+              <m:ctrlPr>
+                <w:rPr>
+                  <w:rFonts w:ascii="Cambria Math" w:hAnsi="Cambria Math"/>
+                  <w:i/>
+                </w:rPr>
+              </m:ctrlPr>
+            </m:sSupPr>
+            <m:e>
+              <m:r>
+                <w:rPr>
+                  <w:rFonts w:ascii="Cambria Math" w:hAnsi="Cambria Math"/>
+                </w:rPr>
+                <m:t>R</m:t>
+              </m:r>
+            </m:e>
+            <m:sup>
+              <m:r>
+                <w:rPr>
+                  <w:rFonts w:ascii="Cambria Math" w:hAnsi="Cambria Math"/>
+                </w:rPr>
+                <m:t>2</m:t>
+              </m:r>
+            </m:sup>
+          </m:sSup>
+          <m:r>
+            <w:rPr>
+              <w:rFonts w:ascii="Cambria Math" w:hAnsi="Cambria Math"/>
+            </w:rPr>
+            <m:t>-</m:t>
+          </m:r>
+          <m:sSup>
+            <m:sSupPr>
+              <m:ctrlPr>
+                <w:rPr>
+                  <w:rFonts w:ascii="Cambria Math" w:hAnsi="Cambria Math"/>
+                  <w:i/>
+                </w:rPr>
+              </m:ctrlPr>
+            </m:sSupPr>
+            <m:e>
+              <m:r>
+                <w:rPr>
+                  <w:rFonts w:ascii="Cambria Math" w:hAnsi="Cambria Math"/>
+                </w:rPr>
+                <m:t>(x-</m:t>
+              </m:r>
+              <m:sSub>
+                <m:sSubPr>
+                  <m:ctrlPr>
+                    <w:rPr>
+                      <w:rFonts w:ascii="Cambria Math" w:hAnsi="Cambria Math"/>
+                      <w:i/>
+                    </w:rPr>
+                  </m:ctrlPr>
+                </m:sSubPr>
+                <m:e>
+                  <m:r>
+                    <w:rPr>
+                      <w:rFonts w:ascii="Cambria Math" w:hAnsi="Cambria Math"/>
+                    </w:rPr>
+                    <m:t>x</m:t>
+                  </m:r>
+                </m:e>
+                <m:sub>
+                  <m:r>
+                    <w:rPr>
+                      <w:rFonts w:ascii="Cambria Math" w:hAnsi="Cambria Math"/>
+                    </w:rPr>
+                    <m:t>0</m:t>
+                  </m:r>
+                </m:sub>
+              </m:sSub>
+              <m:r>
+                <w:rPr>
+                  <w:rFonts w:ascii="Cambria Math" w:hAnsi="Cambria Math"/>
+                </w:rPr>
+                <m:t>)</m:t>
+              </m:r>
+            </m:e>
+            <m:sup>
+              <m:r>
+                <w:rPr>
+                  <w:rFonts w:ascii="Cambria Math" w:hAnsi="Cambria Math"/>
+                </w:rPr>
+                <m:t>2</m:t>
+              </m:r>
+            </m:sup>
+          </m:sSup>
+        </m:oMath>
+      </m:oMathPara>
+    </w:p>
+    <w:p>
+      <w:pPr>
+        <w:rPr>
+          <w:rFonts w:eastAsiaTheme="minorEastAsia"/>
+        </w:rPr>
+      </w:pPr>
+      <m:oMathPara>
+        <m:oMath>
+          <m:r>
+            <w:rPr>
+              <w:rFonts w:ascii="Cambria Math" w:hAnsi="Cambria Math"/>
+            </w:rPr>
+            <m:t>y</m:t>
+          </m:r>
+          <m:r>
+            <w:rPr>
+              <w:rFonts w:ascii="Cambria Math" w:hAnsi="Cambria Math"/>
+            </w:rPr>
+            <m:t>-</m:t>
+          </m:r>
+          <m:sSub>
+            <m:sSubPr>
+              <m:ctrlPr>
+                <w:rPr>
+                  <w:rFonts w:ascii="Cambria Math" w:hAnsi="Cambria Math"/>
+                  <w:i/>
+                </w:rPr>
+              </m:ctrlPr>
+            </m:sSubPr>
+            <m:e>
+              <m:r>
+                <w:rPr>
+                  <w:rFonts w:ascii="Cambria Math" w:hAnsi="Cambria Math"/>
+                </w:rPr>
+                <m:t>y</m:t>
+              </m:r>
+            </m:e>
+            <m:sub>
+              <m:r>
+                <w:rPr>
+                  <w:rFonts w:ascii="Cambria Math" w:hAnsi="Cambria Math"/>
+                </w:rPr>
+                <m:t>0</m:t>
+              </m:r>
+            </m:sub>
+          </m:sSub>
+          <m:r>
+            <w:rPr>
+              <w:rFonts w:ascii="Cambria Math" w:hAnsi="Cambria Math"/>
+            </w:rPr>
+            <m:t>=</m:t>
+          </m:r>
+          <m:r>
+            <w:rPr>
+              <w:rFonts w:ascii="Cambria Math" w:hAnsi="Cambria Math"/>
+            </w:rPr>
+            <m:t xml:space="preserve"> </m:t>
+          </m:r>
+          <m:r>
+            <w:rPr>
+              <w:rFonts w:ascii="Cambria Math" w:hAnsi="Cambria Math"/>
+            </w:rPr>
+            <m:t>±</m:t>
+          </m:r>
+          <m:rad>
+            <m:radPr>
+              <m:degHide m:val="1"/>
+              <m:ctrlPr>
+                <w:rPr>
+                  <w:rFonts w:ascii="Cambria Math" w:hAnsi="Cambria Math"/>
+                  <w:i/>
+                </w:rPr>
+              </m:ctrlPr>
+            </m:radPr>
+            <m:deg/>
+            <m:e>
+              <m:sSup>
+                <m:sSupPr>
+                  <m:ctrlPr>
+                    <w:rPr>
+                      <w:rFonts w:ascii="Cambria Math" w:hAnsi="Cambria Math"/>
+                      <w:i/>
+                    </w:rPr>
+                  </m:ctrlPr>
+                </m:sSupPr>
+                <m:e>
+                  <m:r>
+                    <w:rPr>
+                      <w:rFonts w:ascii="Cambria Math" w:hAnsi="Cambria Math"/>
+                    </w:rPr>
+                    <m:t>R</m:t>
+                  </m:r>
+                </m:e>
+                <m:sup>
+                  <m:r>
+                    <w:rPr>
+                      <w:rFonts w:ascii="Cambria Math" w:hAnsi="Cambria Math"/>
+                    </w:rPr>
+                    <m:t>2</m:t>
+                  </m:r>
+                </m:sup>
+              </m:sSup>
+              <m:r>
+                <w:rPr>
+                  <w:rFonts w:ascii="Cambria Math" w:hAnsi="Cambria Math"/>
+                </w:rPr>
+                <m:t>-</m:t>
+              </m:r>
+              <m:sSup>
+                <m:sSupPr>
+                  <m:ctrlPr>
+                    <w:rPr>
+                      <w:rFonts w:ascii="Cambria Math" w:hAnsi="Cambria Math"/>
+                      <w:i/>
+                    </w:rPr>
+                  </m:ctrlPr>
+                </m:sSupPr>
+                <m:e>
+                  <m:d>
+                    <m:dPr>
+                      <m:ctrlPr>
+                        <w:rPr>
+                          <w:rFonts w:ascii="Cambria Math" w:hAnsi="Cambria Math"/>
+                          <w:i/>
+                        </w:rPr>
+                      </m:ctrlPr>
+                    </m:dPr>
+                    <m:e>
+                      <m:r>
+                        <w:rPr>
+                          <w:rFonts w:ascii="Cambria Math" w:hAnsi="Cambria Math"/>
+                        </w:rPr>
+                        <m:t>x-</m:t>
+                      </m:r>
+                      <m:sSub>
+                        <m:sSubPr>
+                          <m:ctrlPr>
+                            <w:rPr>
+                              <w:rFonts w:ascii="Cambria Math" w:hAnsi="Cambria Math"/>
+                              <w:i/>
+                            </w:rPr>
+                          </m:ctrlPr>
+                        </m:sSubPr>
+                        <m:e>
+                          <m:r>
+                            <w:rPr>
+                              <w:rFonts w:ascii="Cambria Math" w:hAnsi="Cambria Math"/>
+                            </w:rPr>
+                            <m:t>x</m:t>
+                          </m:r>
+                        </m:e>
+                        <m:sub>
+                          <m:r>
+                            <w:rPr>
+                              <w:rFonts w:ascii="Cambria Math" w:hAnsi="Cambria Math"/>
+                            </w:rPr>
+                            <m:t>0</m:t>
+                          </m:r>
+                        </m:sub>
+                      </m:sSub>
+                    </m:e>
+                  </m:d>
+                </m:e>
+                <m:sup>
+                  <m:r>
+                    <w:rPr>
+                      <w:rFonts w:ascii="Cambria Math" w:hAnsi="Cambria Math"/>
+                    </w:rPr>
+                    <m:t>2</m:t>
+                  </m:r>
+                </m:sup>
+              </m:sSup>
+            </m:e>
+          </m:rad>
+        </m:oMath>
+      </m:oMathPara>
+    </w:p>
+    <w:p>
+      <w:pPr>
+        <w:rPr>
+          <w:rFonts w:eastAsiaTheme="minorEastAsia"/>
+        </w:rPr>
+      </w:pPr>
+      <m:oMathPara>
+        <m:oMath>
+          <m:r>
+            <w:rPr>
+              <w:rFonts w:ascii="Cambria Math" w:hAnsi="Cambria Math"/>
+            </w:rPr>
+            <m:t xml:space="preserve">y= </m:t>
+          </m:r>
+          <m:sSub>
+            <m:sSubPr>
+              <m:ctrlPr>
+                <w:rPr>
+                  <w:rFonts w:ascii="Cambria Math" w:hAnsi="Cambria Math"/>
+                  <w:i/>
+                </w:rPr>
+              </m:ctrlPr>
+            </m:sSubPr>
+            <m:e>
+              <m:r>
+                <w:rPr>
+                  <w:rFonts w:ascii="Cambria Math" w:hAnsi="Cambria Math"/>
+                </w:rPr>
+                <m:t>y</m:t>
+              </m:r>
+            </m:e>
+            <m:sub>
+              <m:r>
+                <w:rPr>
+                  <w:rFonts w:ascii="Cambria Math" w:hAnsi="Cambria Math"/>
+                </w:rPr>
+                <m:t>0</m:t>
+              </m:r>
+            </m:sub>
+          </m:sSub>
+          <m:r>
+            <w:rPr>
+              <w:rFonts w:ascii="Cambria Math" w:hAnsi="Cambria Math"/>
+            </w:rPr>
+            <m:t>±</m:t>
+          </m:r>
+          <m:rad>
+            <m:radPr>
+              <m:degHide m:val="1"/>
+              <m:ctrlPr>
+                <w:rPr>
+                  <w:rFonts w:ascii="Cambria Math" w:hAnsi="Cambria Math"/>
+                  <w:i/>
+                </w:rPr>
+              </m:ctrlPr>
+            </m:radPr>
+            <m:deg/>
+            <m:e>
+              <m:sSup>
+                <m:sSupPr>
+                  <m:ctrlPr>
+                    <w:rPr>
+                      <w:rFonts w:ascii="Cambria Math" w:hAnsi="Cambria Math"/>
+                      <w:i/>
+                    </w:rPr>
+                  </m:ctrlPr>
+                </m:sSupPr>
+                <m:e>
+                  <m:r>
+                    <w:rPr>
+                      <w:rFonts w:ascii="Cambria Math" w:hAnsi="Cambria Math"/>
+                    </w:rPr>
+                    <m:t>R</m:t>
+                  </m:r>
+                </m:e>
+                <m:sup>
+                  <m:r>
+                    <w:rPr>
+                      <w:rFonts w:ascii="Cambria Math" w:hAnsi="Cambria Math"/>
+                    </w:rPr>
+                    <m:t>2</m:t>
+                  </m:r>
+                </m:sup>
+              </m:sSup>
+              <m:r>
+                <w:rPr>
+                  <w:rFonts w:ascii="Cambria Math" w:hAnsi="Cambria Math"/>
+                </w:rPr>
+                <m:t>-</m:t>
+              </m:r>
+              <m:sSup>
+                <m:sSupPr>
+                  <m:ctrlPr>
+                    <w:rPr>
+                      <w:rFonts w:ascii="Cambria Math" w:hAnsi="Cambria Math"/>
+                      <w:i/>
+                    </w:rPr>
+                  </m:ctrlPr>
+                </m:sSupPr>
+                <m:e>
+                  <m:d>
+                    <m:dPr>
+                      <m:ctrlPr>
+                        <w:rPr>
+                          <w:rFonts w:ascii="Cambria Math" w:hAnsi="Cambria Math"/>
+                          <w:i/>
+                        </w:rPr>
+                      </m:ctrlPr>
+                    </m:dPr>
+                    <m:e>
+                      <m:r>
+                        <w:rPr>
+                          <w:rFonts w:ascii="Cambria Math" w:hAnsi="Cambria Math"/>
+                        </w:rPr>
+                        <m:t>x-</m:t>
+                      </m:r>
+                      <m:sSub>
+                        <m:sSubPr>
+                          <m:ctrlPr>
+                            <w:rPr>
+                              <w:rFonts w:ascii="Cambria Math" w:hAnsi="Cambria Math"/>
+                              <w:i/>
+                            </w:rPr>
+                          </m:ctrlPr>
+                        </m:sSubPr>
+                        <m:e>
+                          <m:r>
+                            <w:rPr>
+                              <w:rFonts w:ascii="Cambria Math" w:hAnsi="Cambria Math"/>
+                            </w:rPr>
+                            <m:t>x</m:t>
+                          </m:r>
+                        </m:e>
+                        <m:sub>
+                          <m:r>
+                            <w:rPr>
+                              <w:rFonts w:ascii="Cambria Math" w:hAnsi="Cambria Math"/>
+                            </w:rPr>
+                            <m:t>0</m:t>
+                          </m:r>
+                        </m:sub>
+                      </m:sSub>
+                    </m:e>
+                  </m:d>
+                </m:e>
+                <m:sup>
+                  <m:r>
+                    <w:rPr>
+                      <w:rFonts w:ascii="Cambria Math" w:hAnsi="Cambria Math"/>
+                    </w:rPr>
+                    <m:t>2</m:t>
+                  </m:r>
+                </m:sup>
+              </m:sSup>
+            </m:e>
+          </m:rad>
+        </m:oMath>
+      </m:oMathPara>
+    </w:p>
+    <w:p>
+      <w:pPr>
+        <w:rPr>
+          <w:rFonts w:eastAsiaTheme="minorEastAsia"/>
+        </w:rPr>
+      </w:pPr>
+      <w:r>
+        <w:rPr>
+          <w:rFonts w:eastAsiaTheme="minorEastAsia"/>
+        </w:rPr>
+        <w:t xml:space="preserve">Так как нам достаточно нарисовать только </w:t>
+      </w:r>
+      <w:r>
+        <w:rPr>
+          <w:rFonts w:eastAsiaTheme="minorEastAsia"/>
+        </w:rPr>
+        <w:t xml:space="preserve">1/8 </w:t>
+      </w:r>
+      <w:r>
+        <w:rPr>
+          <w:rFonts w:eastAsiaTheme="minorEastAsia"/>
+        </w:rPr>
+        <w:t>часть окружности, а выше говорилось о том, что строим</w:t>
+      </w:r>
+      <w:r>
+        <w:rPr>
+          <w:rFonts w:eastAsiaTheme="minorEastAsia"/>
+        </w:rPr>
+        <w:t xml:space="preserve"> окружность</w:t>
+      </w:r>
+      <w:r>
+        <w:rPr>
+          <w:rFonts w:eastAsiaTheme="minorEastAsia"/>
+        </w:rPr>
+        <w:t xml:space="preserve"> мы в</w:t>
+      </w:r>
+      <w:r>
+        <w:rPr>
+          <w:rFonts w:eastAsiaTheme="minorEastAsia"/>
+        </w:rPr>
+        <w:t>о 2</w:t>
+      </w:r>
+      <w:r>
+        <w:rPr>
+          <w:rFonts w:eastAsiaTheme="minorEastAsia"/>
+        </w:rPr>
+        <w:t xml:space="preserve"> октанте (красная отметка на рисунке ниже), то </w:t>
+      </w:r>
+      <w:r>
+        <w:rPr>
+          <w:rFonts w:eastAsiaTheme="minorEastAsia"/>
+        </w:rPr>
+        <w:t>при построени</w:t>
+      </w:r>
+      <w:r>
+        <w:rPr>
+          <w:rFonts w:eastAsiaTheme="minorEastAsia"/>
+        </w:rPr>
+        <w:t>и</w:t>
+      </w:r>
+      <w:r>
+        <w:rPr>
+          <w:rFonts w:eastAsiaTheme="minorEastAsia"/>
+        </w:rPr>
+        <w:t xml:space="preserve"> мы воспользуемся следующей формулой:</w:t>
+      </w:r>
+    </w:p>
+    <w:p>
+      <w:pPr>
+        <w:rPr>
+          <w:rFonts w:eastAsiaTheme="minorEastAsia"/>
+        </w:rPr>
+      </w:pPr>
+      <m:oMath>
+        <m:r>
+          <w:rPr>
+            <w:rFonts w:ascii="Cambria Math" w:hAnsi="Cambria Math"/>
+          </w:rPr>
+          <m:t xml:space="preserve">y= </m:t>
+        </m:r>
+        <m:sSub>
+          <m:sSubPr>
+            <m:ctrlPr>
+              <w:rPr>
+                <w:rFonts w:ascii="Cambria Math" w:hAnsi="Cambria Math"/>
+                <w:i/>
+              </w:rPr>
+            </m:ctrlPr>
+          </m:sSubPr>
+          <m:e>
+            <m:r>
+              <w:rPr>
+                <w:rFonts w:ascii="Cambria Math" w:hAnsi="Cambria Math"/>
+              </w:rPr>
+              <m:t>y</m:t>
+            </m:r>
+          </m:e>
+          <m:sub>
+            <m:r>
+              <w:rPr>
+                <w:rFonts w:ascii="Cambria Math" w:hAnsi="Cambria Math"/>
+              </w:rPr>
+              <m:t>0</m:t>
+            </m:r>
+          </m:sub>
+        </m:sSub>
+        <m:r>
+          <w:rPr>
+            <w:rFonts w:ascii="Cambria Math" w:hAnsi="Cambria Math"/>
+          </w:rPr>
+          <m:t>+</m:t>
+        </m:r>
+        <m:rad>
+          <m:radPr>
+            <m:degHide m:val="1"/>
+            <m:ctrlPr>
+              <w:rPr>
+                <w:rFonts w:ascii="Cambria Math" w:hAnsi="Cambria Math"/>
+                <w:i/>
+              </w:rPr>
+            </m:ctrlPr>
+          </m:radPr>
+          <m:deg/>
+          <m:e>
+            <m:sSup>
+              <m:sSupPr>
+                <m:ctrlPr>
+                  <w:rPr>
+                    <w:rFonts w:ascii="Cambria Math" w:hAnsi="Cambria Math"/>
+                    <w:i/>
+                  </w:rPr>
+                </m:ctrlPr>
+              </m:sSupPr>
+              <m:e>
+                <m:r>
+                  <w:rPr>
+                    <w:rFonts w:ascii="Cambria Math" w:hAnsi="Cambria Math"/>
+                  </w:rPr>
+                  <m:t>R</m:t>
+                </m:r>
+              </m:e>
+              <m:sup>
+                <m:r>
+                  <w:rPr>
+                    <w:rFonts w:ascii="Cambria Math" w:hAnsi="Cambria Math"/>
+                  </w:rPr>
+                  <m:t>2</m:t>
+                </m:r>
+              </m:sup>
+            </m:sSup>
+            <m:r>
+              <w:rPr>
+                <w:rFonts w:ascii="Cambria Math" w:hAnsi="Cambria Math"/>
+              </w:rPr>
+              <m:t>-</m:t>
+            </m:r>
+            <m:sSup>
+              <m:sSupPr>
+                <m:ctrlPr>
+                  <w:rPr>
+                    <w:rFonts w:ascii="Cambria Math" w:hAnsi="Cambria Math"/>
+                    <w:i/>
+                  </w:rPr>
+                </m:ctrlPr>
+              </m:sSupPr>
+              <m:e>
+                <m:d>
+                  <m:dPr>
+                    <m:ctrlPr>
+                      <w:rPr>
+                        <w:rFonts w:ascii="Cambria Math" w:hAnsi="Cambria Math"/>
+                        <w:i/>
+                      </w:rPr>
+                    </m:ctrlPr>
+                  </m:dPr>
+                  <m:e>
+                    <m:r>
+                      <w:rPr>
+                        <w:rFonts w:ascii="Cambria Math" w:hAnsi="Cambria Math"/>
+                      </w:rPr>
+                      <m:t>x-</m:t>
+                    </m:r>
+                    <m:sSub>
+                      <m:sSubPr>
+                        <m:ctrlPr>
+                          <w:rPr>
+                            <w:rFonts w:ascii="Cambria Math" w:hAnsi="Cambria Math"/>
+                            <w:i/>
+                          </w:rPr>
+                        </m:ctrlPr>
+                      </m:sSubPr>
+                      <m:e>
+                        <m:r>
+                          <w:rPr>
+                            <w:rFonts w:ascii="Cambria Math" w:hAnsi="Cambria Math"/>
+                          </w:rPr>
+                          <m:t>x</m:t>
+                        </m:r>
+                      </m:e>
+                      <m:sub>
+                        <m:r>
+                          <w:rPr>
+                            <w:rFonts w:ascii="Cambria Math" w:hAnsi="Cambria Math"/>
+                          </w:rPr>
+                          <m:t>0</m:t>
+                        </m:r>
+                      </m:sub>
+                    </m:sSub>
+                  </m:e>
+                </m:d>
+              </m:e>
+              <m:sup>
+                <m:r>
+                  <w:rPr>
+                    <w:rFonts w:ascii="Cambria Math" w:hAnsi="Cambria Math"/>
+                  </w:rPr>
+                  <m:t>2</m:t>
+                </m:r>
+              </m:sup>
+            </m:sSup>
+          </m:e>
+        </m:rad>
+      </m:oMath>
+      <w:r>
+        <w:rPr>
+          <w:rFonts w:eastAsiaTheme="minorEastAsia"/>
+        </w:rPr>
+        <w:t xml:space="preserve">, так как первый октант находится над прямой, проходящей через центр окружности и параллельной оси </w:t>
+      </w:r>
+      <w:r>
+        <w:rPr>
+          <w:rFonts w:eastAsiaTheme="minorEastAsia"/>
+          <w:lang w:val="en-US"/>
+        </w:rPr>
+        <w:t>X</w:t>
+      </w:r>
+      <w:r>
+        <w:rPr>
+          <w:rFonts w:eastAsiaTheme="minorEastAsia"/>
+        </w:rPr>
+        <w:t>.</w:t>
+      </w:r>
+    </w:p>
+    <w:p>
+      <w:pPr>
+        <w:rPr>
+          <w:rFonts w:eastAsiaTheme="minorEastAsia"/>
+        </w:rPr>
+      </w:pPr>
+      <w:r>
+        <w:rPr>
+          <w:rFonts w:eastAsiaTheme="minorEastAsia"/>
+        </w:rPr>
+        <w:drawing>
+          <wp:inline distT="0" distB="0" distL="0" distR="0" wp14:anchorId="22F99A97" wp14:editId="5CAC4A9A">
+            <wp:extent cx="4610743" cy="3000794"/>
+            <wp:effectExtent l="0" t="0" r="0" b="9525"/>
+            <wp:docPr id="4" name="Рисунок 4"/>
+            <wp:cNvGraphicFramePr>
+              <a:graphicFrameLocks xmlns:a="http://schemas.openxmlformats.org/drawingml/2006/main" noChangeAspect="1"/>
+            </wp:cNvGraphicFramePr>
+            <a:graphic xmlns:a="http://schemas.openxmlformats.org/drawingml/2006/main">
+              <a:graphicData uri="http://schemas.openxmlformats.org/drawingml/2006/picture">
+                <pic:pic xmlns:pic="http://schemas.openxmlformats.org/drawingml/2006/picture">
+                  <pic:nvPicPr>
+                    <pic:cNvPr id="1" name=""/>
+                    <pic:cNvPicPr/>
+                  </pic:nvPicPr>
+                  <pic:blipFill>
+                    <a:blip r:embed="rId9"/>
+                    <a:stretch>
+                      <a:fillRect/>
+                    </a:stretch>
+                  </pic:blipFill>
+                  <pic:spPr>
+                    <a:xfrm>
+                      <a:off x="0" y="0"/>
+                      <a:ext cx="4610743" cy="3000794"/>
+                    </a:xfrm>
+                    <a:prstGeom prst="rect">
+                      <a:avLst/>
+                    </a:prstGeom>
+                  </pic:spPr>
+                </pic:pic>
+              </a:graphicData>
+            </a:graphic>
+          </wp:inline>
+        </w:drawing>
+      </w:r>
+    </w:p>
+    <w:p>
+      <w:pPr>
+        <w:rPr>
+          <w:rFonts w:eastAsiaTheme="minorEastAsia"/>
+          <w:lang w:val="en-US"/>
+        </w:rPr>
+      </w:pPr>
+      <w:r>
+        <w:rPr>
+          <w:rFonts w:eastAsiaTheme="minorEastAsia"/>
+        </w:rPr>
+        <w:t xml:space="preserve">Выбор 2-го октанта для построения 1/8 окружности обусловлен тем фактом, что в нём приращение значения </w:t>
+      </w:r>
+      <w:r>
+        <w:rPr>
+          <w:rFonts w:eastAsiaTheme="minorEastAsia"/>
+          <w:i/>
+          <w:iCs/>
+          <w:lang w:val="en-US"/>
+        </w:rPr>
+        <w:t>y</w:t>
+      </w:r>
+      <w:r>
+        <w:rPr>
+          <w:rFonts w:eastAsiaTheme="minorEastAsia"/>
+        </w:rPr>
+        <w:t xml:space="preserve"> </w:t>
+      </w:r>
+      <w:r>
+        <w:rPr>
+          <w:rFonts w:eastAsiaTheme="minorEastAsia"/>
+        </w:rPr>
+        <w:t xml:space="preserve">меньше приращения значения по </w:t>
+      </w:r>
+      <w:r>
+        <w:rPr>
+          <w:rFonts w:eastAsiaTheme="minorEastAsia"/>
+          <w:i/>
+          <w:iCs/>
+          <w:lang w:val="en-US"/>
+        </w:rPr>
+        <w:t>x</w:t>
+      </w:r>
+      <w:r>
+        <w:rPr>
+          <w:rFonts w:eastAsiaTheme="minorEastAsia"/>
+        </w:rPr>
+        <w:t>, что позволит нам построить непрерывную кривую.</w:t>
       </w:r>
     </w:p>
     <w:p>
       <w:pPr>
         <w:pStyle w:val="3"/>
       </w:pPr>
-      <w:bookmarkStart w:id="5" w:name="_Toc37206715"/>
       <w:r>
         <w:t xml:space="preserve">Алгоритм, записанный на ЯП </w:t>
       </w:r>
@@ -3472,7 +4851,7 @@
           <w:color w:val="A9B7C6"/>
           <w:sz w:val="20"/>
           <w:szCs w:val="20"/>
-          <w:lang w:eastAsia="ru-RU"/>
+          <w:lang w:val="en-US" w:eastAsia="ru-RU"/>
         </w:rPr>
       </w:pPr>
       <w:r>
@@ -3483,42 +4862,935 @@
           <w:szCs w:val="20"/>
           <w:lang w:val="en-US" w:eastAsia="ru-RU"/>
         </w:rPr>
-        <w:t>def</w:t>
-      </w:r>
+        <w:t xml:space="preserve">def </w:t>
+      </w:r>
+      <w:proofErr w:type="spellStart"/>
+      <w:r>
+        <w:rPr>
+          <w:rFonts w:ascii="Source Code Pro" w:eastAsia="Times New Roman" w:hAnsi="Source Code Pro" w:cs="Courier New"/>
+          <w:color w:val="FFC66D"/>
+          <w:sz w:val="20"/>
+          <w:szCs w:val="20"/>
+          <w:lang w:val="en-US" w:eastAsia="ru-RU"/>
+        </w:rPr>
+        <w:t>canonicalCircleAlg</w:t>
+      </w:r>
+      <w:proofErr w:type="spellEnd"/>
+      <w:r>
+        <w:rPr>
+          <w:rFonts w:ascii="Source Code Pro" w:eastAsia="Times New Roman" w:hAnsi="Source Code Pro" w:cs="Courier New"/>
+          <w:color w:val="A9B7C6"/>
+          <w:sz w:val="20"/>
+          <w:szCs w:val="20"/>
+          <w:lang w:val="en-US" w:eastAsia="ru-RU"/>
+        </w:rPr>
+        <w:t>(</w:t>
+      </w:r>
+      <w:proofErr w:type="spellStart"/>
+      <w:r>
+        <w:rPr>
+          <w:rFonts w:ascii="Source Code Pro" w:eastAsia="Times New Roman" w:hAnsi="Source Code Pro" w:cs="Courier New"/>
+          <w:color w:val="A9B7C6"/>
+          <w:sz w:val="20"/>
+          <w:szCs w:val="20"/>
+          <w:lang w:val="en-US" w:eastAsia="ru-RU"/>
+        </w:rPr>
+        <w:t>xCenter</w:t>
+      </w:r>
+      <w:proofErr w:type="spellEnd"/>
       <w:r>
         <w:rPr>
           <w:rFonts w:ascii="Source Code Pro" w:eastAsia="Times New Roman" w:hAnsi="Source Code Pro" w:cs="Courier New"/>
           <w:color w:val="CC7832"/>
           <w:sz w:val="20"/>
           <w:szCs w:val="20"/>
-          <w:lang w:eastAsia="ru-RU"/>
+          <w:lang w:val="en-US" w:eastAsia="ru-RU"/>
+        </w:rPr>
+        <w:t xml:space="preserve">, </w:t>
+      </w:r>
+      <w:proofErr w:type="spellStart"/>
+      <w:r>
+        <w:rPr>
+          <w:rFonts w:ascii="Source Code Pro" w:eastAsia="Times New Roman" w:hAnsi="Source Code Pro" w:cs="Courier New"/>
+          <w:color w:val="A9B7C6"/>
+          <w:sz w:val="20"/>
+          <w:szCs w:val="20"/>
+          <w:lang w:val="en-US" w:eastAsia="ru-RU"/>
+        </w:rPr>
+        <w:t>yCenter</w:t>
+      </w:r>
+      <w:proofErr w:type="spellEnd"/>
+      <w:r>
+        <w:rPr>
+          <w:rFonts w:ascii="Source Code Pro" w:eastAsia="Times New Roman" w:hAnsi="Source Code Pro" w:cs="Courier New"/>
+          <w:color w:val="CC7832"/>
+          <w:sz w:val="20"/>
+          <w:szCs w:val="20"/>
+          <w:lang w:val="en-US" w:eastAsia="ru-RU"/>
+        </w:rPr>
+        <w:t xml:space="preserve">, </w:t>
+      </w:r>
+      <w:r>
+        <w:rPr>
+          <w:rFonts w:ascii="Source Code Pro" w:eastAsia="Times New Roman" w:hAnsi="Source Code Pro" w:cs="Courier New"/>
+          <w:color w:val="A9B7C6"/>
+          <w:sz w:val="20"/>
+          <w:szCs w:val="20"/>
+          <w:lang w:val="en-US" w:eastAsia="ru-RU"/>
+        </w:rPr>
+        <w:t>radius</w:t>
+      </w:r>
+      <w:r>
+        <w:rPr>
+          <w:rFonts w:ascii="Source Code Pro" w:eastAsia="Times New Roman" w:hAnsi="Source Code Pro" w:cs="Courier New"/>
+          <w:color w:val="CC7832"/>
+          <w:sz w:val="20"/>
+          <w:szCs w:val="20"/>
+          <w:lang w:val="en-US" w:eastAsia="ru-RU"/>
+        </w:rPr>
+        <w:t xml:space="preserve">, </w:t>
+      </w:r>
+      <w:proofErr w:type="spellStart"/>
+      <w:r>
+        <w:rPr>
+          <w:rFonts w:ascii="Source Code Pro" w:eastAsia="Times New Roman" w:hAnsi="Source Code Pro" w:cs="Courier New"/>
+          <w:color w:val="A9B7C6"/>
+          <w:sz w:val="20"/>
+          <w:szCs w:val="20"/>
+          <w:lang w:val="en-US" w:eastAsia="ru-RU"/>
+        </w:rPr>
+        <w:t>colour</w:t>
+      </w:r>
+      <w:proofErr w:type="spellEnd"/>
+      <w:r>
+        <w:rPr>
+          <w:rFonts w:ascii="Source Code Pro" w:eastAsia="Times New Roman" w:hAnsi="Source Code Pro" w:cs="Courier New"/>
+          <w:color w:val="A9B7C6"/>
+          <w:sz w:val="20"/>
+          <w:szCs w:val="20"/>
+          <w:lang w:val="en-US" w:eastAsia="ru-RU"/>
+        </w:rPr>
+        <w:t xml:space="preserve"> = </w:t>
+      </w:r>
+      <w:r>
+        <w:rPr>
+          <w:rFonts w:ascii="Source Code Pro" w:eastAsia="Times New Roman" w:hAnsi="Source Code Pro" w:cs="Courier New"/>
+          <w:color w:val="6A8759"/>
+          <w:sz w:val="20"/>
+          <w:szCs w:val="20"/>
+          <w:lang w:val="en-US" w:eastAsia="ru-RU"/>
+        </w:rPr>
+        <w:t>"#000000"</w:t>
+      </w:r>
+      <w:r>
+        <w:rPr>
+          <w:rFonts w:ascii="Source Code Pro" w:eastAsia="Times New Roman" w:hAnsi="Source Code Pro" w:cs="Courier New"/>
+          <w:color w:val="A9B7C6"/>
+          <w:sz w:val="20"/>
+          <w:szCs w:val="20"/>
+          <w:lang w:val="en-US" w:eastAsia="ru-RU"/>
+        </w:rPr>
+        <w:t>):</w:t>
+      </w:r>
+      <w:r>
+        <w:rPr>
+          <w:rFonts w:ascii="Source Code Pro" w:eastAsia="Times New Roman" w:hAnsi="Source Code Pro" w:cs="Courier New"/>
+          <w:color w:val="A9B7C6"/>
+          <w:sz w:val="20"/>
+          <w:szCs w:val="20"/>
+          <w:lang w:val="en-US" w:eastAsia="ru-RU"/>
+        </w:rPr>
+        <w:br/>
+        <w:t xml:space="preserve">    </w:t>
+      </w:r>
+      <w:proofErr w:type="spellStart"/>
+      <w:r>
+        <w:rPr>
+          <w:rFonts w:ascii="Source Code Pro" w:eastAsia="Times New Roman" w:hAnsi="Source Code Pro" w:cs="Courier New"/>
+          <w:color w:val="A9B7C6"/>
+          <w:sz w:val="20"/>
+          <w:szCs w:val="20"/>
+          <w:lang w:val="en-US" w:eastAsia="ru-RU"/>
+        </w:rPr>
+        <w:t>pointsArray</w:t>
+      </w:r>
+      <w:proofErr w:type="spellEnd"/>
+      <w:r>
+        <w:rPr>
+          <w:rFonts w:ascii="Source Code Pro" w:eastAsia="Times New Roman" w:hAnsi="Source Code Pro" w:cs="Courier New"/>
+          <w:color w:val="A9B7C6"/>
+          <w:sz w:val="20"/>
+          <w:szCs w:val="20"/>
+          <w:lang w:val="en-US" w:eastAsia="ru-RU"/>
+        </w:rPr>
+        <w:t xml:space="preserve"> = []</w:t>
+      </w:r>
+      <w:r>
+        <w:rPr>
+          <w:rFonts w:ascii="Source Code Pro" w:eastAsia="Times New Roman" w:hAnsi="Source Code Pro" w:cs="Courier New"/>
+          <w:color w:val="A9B7C6"/>
+          <w:sz w:val="20"/>
+          <w:szCs w:val="20"/>
+          <w:lang w:val="en-US" w:eastAsia="ru-RU"/>
+        </w:rPr>
+        <w:br/>
+        <w:t xml:space="preserve">    </w:t>
+      </w:r>
+      <w:proofErr w:type="spellStart"/>
+      <w:r>
+        <w:rPr>
+          <w:rFonts w:ascii="Source Code Pro" w:eastAsia="Times New Roman" w:hAnsi="Source Code Pro" w:cs="Courier New"/>
+          <w:color w:val="A9B7C6"/>
+          <w:sz w:val="20"/>
+          <w:szCs w:val="20"/>
+          <w:lang w:val="en-US" w:eastAsia="ru-RU"/>
+        </w:rPr>
+        <w:t>sqrRad</w:t>
+      </w:r>
+      <w:proofErr w:type="spellEnd"/>
+      <w:r>
+        <w:rPr>
+          <w:rFonts w:ascii="Source Code Pro" w:eastAsia="Times New Roman" w:hAnsi="Source Code Pro" w:cs="Courier New"/>
+          <w:color w:val="A9B7C6"/>
+          <w:sz w:val="20"/>
+          <w:szCs w:val="20"/>
+          <w:lang w:val="en-US" w:eastAsia="ru-RU"/>
+        </w:rPr>
+        <w:t xml:space="preserve"> = radius * radius</w:t>
+      </w:r>
+      <w:r>
+        <w:rPr>
+          <w:rFonts w:ascii="Source Code Pro" w:eastAsia="Times New Roman" w:hAnsi="Source Code Pro" w:cs="Courier New"/>
+          <w:color w:val="A9B7C6"/>
+          <w:sz w:val="20"/>
+          <w:szCs w:val="20"/>
+          <w:lang w:val="en-US" w:eastAsia="ru-RU"/>
+        </w:rPr>
+        <w:br/>
+        <w:t xml:space="preserve">    </w:t>
+      </w:r>
+      <w:r>
+        <w:rPr>
+          <w:rFonts w:ascii="Source Code Pro" w:eastAsia="Times New Roman" w:hAnsi="Source Code Pro" w:cs="Courier New"/>
+          <w:color w:val="CC7832"/>
+          <w:sz w:val="20"/>
+          <w:szCs w:val="20"/>
+          <w:lang w:val="en-US" w:eastAsia="ru-RU"/>
+        </w:rPr>
+        <w:t xml:space="preserve">for </w:t>
+      </w:r>
+      <w:proofErr w:type="spellStart"/>
+      <w:r>
+        <w:rPr>
+          <w:rFonts w:ascii="Source Code Pro" w:eastAsia="Times New Roman" w:hAnsi="Source Code Pro" w:cs="Courier New"/>
+          <w:color w:val="A9B7C6"/>
+          <w:sz w:val="20"/>
+          <w:szCs w:val="20"/>
+          <w:lang w:val="en-US" w:eastAsia="ru-RU"/>
+        </w:rPr>
+        <w:t>curX</w:t>
+      </w:r>
+      <w:proofErr w:type="spellEnd"/>
+      <w:r>
+        <w:rPr>
+          <w:rFonts w:ascii="Source Code Pro" w:eastAsia="Times New Roman" w:hAnsi="Source Code Pro" w:cs="Courier New"/>
+          <w:color w:val="A9B7C6"/>
+          <w:sz w:val="20"/>
+          <w:szCs w:val="20"/>
+          <w:lang w:val="en-US" w:eastAsia="ru-RU"/>
         </w:rPr>
         <w:t xml:space="preserve"> </w:t>
       </w:r>
       <w:r>
         <w:rPr>
           <w:rFonts w:ascii="Source Code Pro" w:eastAsia="Times New Roman" w:hAnsi="Source Code Pro" w:cs="Courier New"/>
-          <w:color w:val="FFC66D"/>
-          <w:sz w:val="20"/>
-          <w:szCs w:val="20"/>
-          <w:lang w:eastAsia="ru-RU"/>
-        </w:rPr>
-        <w:t>…</w:t>
-      </w:r>
-    </w:p>
-    <w:p>
-      <w:pPr>
-        <w:rPr>
-          <w:rFonts w:eastAsiaTheme="minorEastAsia"/>
-          <w:iCs/>
-        </w:rPr>
-      </w:pPr>
+          <w:color w:val="CC7832"/>
+          <w:sz w:val="20"/>
+          <w:szCs w:val="20"/>
+          <w:lang w:val="en-US" w:eastAsia="ru-RU"/>
+        </w:rPr>
+        <w:t xml:space="preserve">in </w:t>
+      </w:r>
+      <w:r>
+        <w:rPr>
+          <w:rFonts w:ascii="Source Code Pro" w:eastAsia="Times New Roman" w:hAnsi="Source Code Pro" w:cs="Courier New"/>
+          <w:color w:val="8888C6"/>
+          <w:sz w:val="20"/>
+          <w:szCs w:val="20"/>
+          <w:lang w:val="en-US" w:eastAsia="ru-RU"/>
+        </w:rPr>
+        <w:t>range</w:t>
+      </w:r>
+      <w:r>
+        <w:rPr>
+          <w:rFonts w:ascii="Source Code Pro" w:eastAsia="Times New Roman" w:hAnsi="Source Code Pro" w:cs="Courier New"/>
+          <w:color w:val="A9B7C6"/>
+          <w:sz w:val="20"/>
+          <w:szCs w:val="20"/>
+          <w:lang w:val="en-US" w:eastAsia="ru-RU"/>
+        </w:rPr>
+        <w:t>(</w:t>
+      </w:r>
+      <w:proofErr w:type="spellStart"/>
+      <w:r>
+        <w:rPr>
+          <w:rFonts w:ascii="Source Code Pro" w:eastAsia="Times New Roman" w:hAnsi="Source Code Pro" w:cs="Courier New"/>
+          <w:color w:val="A9B7C6"/>
+          <w:sz w:val="20"/>
+          <w:szCs w:val="20"/>
+          <w:lang w:val="en-US" w:eastAsia="ru-RU"/>
+        </w:rPr>
+        <w:t>xCenter</w:t>
+      </w:r>
+      <w:proofErr w:type="spellEnd"/>
+      <w:r>
+        <w:rPr>
+          <w:rFonts w:ascii="Source Code Pro" w:eastAsia="Times New Roman" w:hAnsi="Source Code Pro" w:cs="Courier New"/>
+          <w:color w:val="CC7832"/>
+          <w:sz w:val="20"/>
+          <w:szCs w:val="20"/>
+          <w:lang w:val="en-US" w:eastAsia="ru-RU"/>
+        </w:rPr>
+        <w:t xml:space="preserve">, </w:t>
+      </w:r>
+      <w:r>
+        <w:rPr>
+          <w:rFonts w:ascii="Source Code Pro" w:eastAsia="Times New Roman" w:hAnsi="Source Code Pro" w:cs="Courier New"/>
+          <w:color w:val="8888C6"/>
+          <w:sz w:val="20"/>
+          <w:szCs w:val="20"/>
+          <w:lang w:val="en-US" w:eastAsia="ru-RU"/>
+        </w:rPr>
+        <w:t>round</w:t>
+      </w:r>
+      <w:r>
+        <w:rPr>
+          <w:rFonts w:ascii="Source Code Pro" w:eastAsia="Times New Roman" w:hAnsi="Source Code Pro" w:cs="Courier New"/>
+          <w:color w:val="A9B7C6"/>
+          <w:sz w:val="20"/>
+          <w:szCs w:val="20"/>
+          <w:lang w:val="en-US" w:eastAsia="ru-RU"/>
+        </w:rPr>
+        <w:t>(</w:t>
+      </w:r>
+      <w:proofErr w:type="spellStart"/>
+      <w:r>
+        <w:rPr>
+          <w:rFonts w:ascii="Source Code Pro" w:eastAsia="Times New Roman" w:hAnsi="Source Code Pro" w:cs="Courier New"/>
+          <w:color w:val="A9B7C6"/>
+          <w:sz w:val="20"/>
+          <w:szCs w:val="20"/>
+          <w:lang w:val="en-US" w:eastAsia="ru-RU"/>
+        </w:rPr>
+        <w:t>xCenter</w:t>
+      </w:r>
+      <w:proofErr w:type="spellEnd"/>
+      <w:r>
+        <w:rPr>
+          <w:rFonts w:ascii="Source Code Pro" w:eastAsia="Times New Roman" w:hAnsi="Source Code Pro" w:cs="Courier New"/>
+          <w:color w:val="A9B7C6"/>
+          <w:sz w:val="20"/>
+          <w:szCs w:val="20"/>
+          <w:lang w:val="en-US" w:eastAsia="ru-RU"/>
+        </w:rPr>
+        <w:t xml:space="preserve"> + radius / sqrt(</w:t>
+      </w:r>
+      <w:r>
+        <w:rPr>
+          <w:rFonts w:ascii="Source Code Pro" w:eastAsia="Times New Roman" w:hAnsi="Source Code Pro" w:cs="Courier New"/>
+          <w:color w:val="6897BB"/>
+          <w:sz w:val="20"/>
+          <w:szCs w:val="20"/>
+          <w:lang w:val="en-US" w:eastAsia="ru-RU"/>
+        </w:rPr>
+        <w:t>2</w:t>
+      </w:r>
+      <w:r>
+        <w:rPr>
+          <w:rFonts w:ascii="Source Code Pro" w:eastAsia="Times New Roman" w:hAnsi="Source Code Pro" w:cs="Courier New"/>
+          <w:color w:val="A9B7C6"/>
+          <w:sz w:val="20"/>
+          <w:szCs w:val="20"/>
+          <w:lang w:val="en-US" w:eastAsia="ru-RU"/>
+        </w:rPr>
+        <w:t xml:space="preserve">)) + </w:t>
+      </w:r>
+      <w:r>
+        <w:rPr>
+          <w:rFonts w:ascii="Source Code Pro" w:eastAsia="Times New Roman" w:hAnsi="Source Code Pro" w:cs="Courier New"/>
+          <w:color w:val="6897BB"/>
+          <w:sz w:val="20"/>
+          <w:szCs w:val="20"/>
+          <w:lang w:val="en-US" w:eastAsia="ru-RU"/>
+        </w:rPr>
+        <w:t>1</w:t>
+      </w:r>
+      <w:r>
+        <w:rPr>
+          <w:rFonts w:ascii="Source Code Pro" w:eastAsia="Times New Roman" w:hAnsi="Source Code Pro" w:cs="Courier New"/>
+          <w:color w:val="A9B7C6"/>
+          <w:sz w:val="20"/>
+          <w:szCs w:val="20"/>
+          <w:lang w:val="en-US" w:eastAsia="ru-RU"/>
+        </w:rPr>
+        <w:t>):</w:t>
+      </w:r>
+      <w:r>
+        <w:rPr>
+          <w:rFonts w:ascii="Source Code Pro" w:eastAsia="Times New Roman" w:hAnsi="Source Code Pro" w:cs="Courier New"/>
+          <w:color w:val="A9B7C6"/>
+          <w:sz w:val="20"/>
+          <w:szCs w:val="20"/>
+          <w:lang w:val="en-US" w:eastAsia="ru-RU"/>
+        </w:rPr>
+        <w:br/>
+        <w:t xml:space="preserve">        </w:t>
+      </w:r>
+      <w:proofErr w:type="spellStart"/>
+      <w:r>
+        <w:rPr>
+          <w:rFonts w:ascii="Source Code Pro" w:eastAsia="Times New Roman" w:hAnsi="Source Code Pro" w:cs="Courier New"/>
+          <w:color w:val="A9B7C6"/>
+          <w:sz w:val="20"/>
+          <w:szCs w:val="20"/>
+          <w:lang w:val="en-US" w:eastAsia="ru-RU"/>
+        </w:rPr>
+        <w:t>curY</w:t>
+      </w:r>
+      <w:proofErr w:type="spellEnd"/>
+      <w:r>
+        <w:rPr>
+          <w:rFonts w:ascii="Source Code Pro" w:eastAsia="Times New Roman" w:hAnsi="Source Code Pro" w:cs="Courier New"/>
+          <w:color w:val="A9B7C6"/>
+          <w:sz w:val="20"/>
+          <w:szCs w:val="20"/>
+          <w:lang w:val="en-US" w:eastAsia="ru-RU"/>
+        </w:rPr>
+        <w:t xml:space="preserve"> = </w:t>
+      </w:r>
+      <w:proofErr w:type="spellStart"/>
+      <w:r>
+        <w:rPr>
+          <w:rFonts w:ascii="Source Code Pro" w:eastAsia="Times New Roman" w:hAnsi="Source Code Pro" w:cs="Courier New"/>
+          <w:color w:val="A9B7C6"/>
+          <w:sz w:val="20"/>
+          <w:szCs w:val="20"/>
+          <w:lang w:val="en-US" w:eastAsia="ru-RU"/>
+        </w:rPr>
+        <w:t>yCenter</w:t>
+      </w:r>
+      <w:proofErr w:type="spellEnd"/>
+      <w:r>
+        <w:rPr>
+          <w:rFonts w:ascii="Source Code Pro" w:eastAsia="Times New Roman" w:hAnsi="Source Code Pro" w:cs="Courier New"/>
+          <w:color w:val="A9B7C6"/>
+          <w:sz w:val="20"/>
+          <w:szCs w:val="20"/>
+          <w:lang w:val="en-US" w:eastAsia="ru-RU"/>
+        </w:rPr>
+        <w:t xml:space="preserve"> + sqrt(</w:t>
+      </w:r>
+      <w:proofErr w:type="spellStart"/>
+      <w:r>
+        <w:rPr>
+          <w:rFonts w:ascii="Source Code Pro" w:eastAsia="Times New Roman" w:hAnsi="Source Code Pro" w:cs="Courier New"/>
+          <w:color w:val="A9B7C6"/>
+          <w:sz w:val="20"/>
+          <w:szCs w:val="20"/>
+          <w:lang w:val="en-US" w:eastAsia="ru-RU"/>
+        </w:rPr>
+        <w:t>sqrRad</w:t>
+      </w:r>
+      <w:proofErr w:type="spellEnd"/>
+      <w:r>
+        <w:rPr>
+          <w:rFonts w:ascii="Source Code Pro" w:eastAsia="Times New Roman" w:hAnsi="Source Code Pro" w:cs="Courier New"/>
+          <w:color w:val="A9B7C6"/>
+          <w:sz w:val="20"/>
+          <w:szCs w:val="20"/>
+          <w:lang w:val="en-US" w:eastAsia="ru-RU"/>
+        </w:rPr>
+        <w:t xml:space="preserve"> - (</w:t>
+      </w:r>
+      <w:proofErr w:type="spellStart"/>
+      <w:r>
+        <w:rPr>
+          <w:rFonts w:ascii="Source Code Pro" w:eastAsia="Times New Roman" w:hAnsi="Source Code Pro" w:cs="Courier New"/>
+          <w:color w:val="A9B7C6"/>
+          <w:sz w:val="20"/>
+          <w:szCs w:val="20"/>
+          <w:lang w:val="en-US" w:eastAsia="ru-RU"/>
+        </w:rPr>
+        <w:t>curX</w:t>
+      </w:r>
+      <w:proofErr w:type="spellEnd"/>
+      <w:r>
+        <w:rPr>
+          <w:rFonts w:ascii="Source Code Pro" w:eastAsia="Times New Roman" w:hAnsi="Source Code Pro" w:cs="Courier New"/>
+          <w:color w:val="A9B7C6"/>
+          <w:sz w:val="20"/>
+          <w:szCs w:val="20"/>
+          <w:lang w:val="en-US" w:eastAsia="ru-RU"/>
+        </w:rPr>
+        <w:t xml:space="preserve"> - </w:t>
+      </w:r>
+      <w:proofErr w:type="spellStart"/>
+      <w:r>
+        <w:rPr>
+          <w:rFonts w:ascii="Source Code Pro" w:eastAsia="Times New Roman" w:hAnsi="Source Code Pro" w:cs="Courier New"/>
+          <w:color w:val="A9B7C6"/>
+          <w:sz w:val="20"/>
+          <w:szCs w:val="20"/>
+          <w:lang w:val="en-US" w:eastAsia="ru-RU"/>
+        </w:rPr>
+        <w:t>xCenter</w:t>
+      </w:r>
+      <w:proofErr w:type="spellEnd"/>
+      <w:r>
+        <w:rPr>
+          <w:rFonts w:ascii="Source Code Pro" w:eastAsia="Times New Roman" w:hAnsi="Source Code Pro" w:cs="Courier New"/>
+          <w:color w:val="A9B7C6"/>
+          <w:sz w:val="20"/>
+          <w:szCs w:val="20"/>
+          <w:lang w:val="en-US" w:eastAsia="ru-RU"/>
+        </w:rPr>
+        <w:t>) * (</w:t>
+      </w:r>
+      <w:proofErr w:type="spellStart"/>
+      <w:r>
+        <w:rPr>
+          <w:rFonts w:ascii="Source Code Pro" w:eastAsia="Times New Roman" w:hAnsi="Source Code Pro" w:cs="Courier New"/>
+          <w:color w:val="A9B7C6"/>
+          <w:sz w:val="20"/>
+          <w:szCs w:val="20"/>
+          <w:lang w:val="en-US" w:eastAsia="ru-RU"/>
+        </w:rPr>
+        <w:t>curX</w:t>
+      </w:r>
+      <w:proofErr w:type="spellEnd"/>
+      <w:r>
+        <w:rPr>
+          <w:rFonts w:ascii="Source Code Pro" w:eastAsia="Times New Roman" w:hAnsi="Source Code Pro" w:cs="Courier New"/>
+          <w:color w:val="A9B7C6"/>
+          <w:sz w:val="20"/>
+          <w:szCs w:val="20"/>
+          <w:lang w:val="en-US" w:eastAsia="ru-RU"/>
+        </w:rPr>
+        <w:t xml:space="preserve"> - </w:t>
+      </w:r>
+      <w:proofErr w:type="spellStart"/>
+      <w:r>
+        <w:rPr>
+          <w:rFonts w:ascii="Source Code Pro" w:eastAsia="Times New Roman" w:hAnsi="Source Code Pro" w:cs="Courier New"/>
+          <w:color w:val="A9B7C6"/>
+          <w:sz w:val="20"/>
+          <w:szCs w:val="20"/>
+          <w:lang w:val="en-US" w:eastAsia="ru-RU"/>
+        </w:rPr>
+        <w:t>xCenter</w:t>
+      </w:r>
+      <w:proofErr w:type="spellEnd"/>
+      <w:r>
+        <w:rPr>
+          <w:rFonts w:ascii="Source Code Pro" w:eastAsia="Times New Roman" w:hAnsi="Source Code Pro" w:cs="Courier New"/>
+          <w:color w:val="A9B7C6"/>
+          <w:sz w:val="20"/>
+          <w:szCs w:val="20"/>
+          <w:lang w:val="en-US" w:eastAsia="ru-RU"/>
+        </w:rPr>
+        <w:t>))</w:t>
+      </w:r>
+      <w:r>
+        <w:rPr>
+          <w:rFonts w:ascii="Source Code Pro" w:eastAsia="Times New Roman" w:hAnsi="Source Code Pro" w:cs="Courier New"/>
+          <w:color w:val="A9B7C6"/>
+          <w:sz w:val="20"/>
+          <w:szCs w:val="20"/>
+          <w:lang w:val="en-US" w:eastAsia="ru-RU"/>
+        </w:rPr>
+        <w:br/>
+        <w:t xml:space="preserve">        </w:t>
+      </w:r>
+      <w:proofErr w:type="spellStart"/>
+      <w:r>
+        <w:rPr>
+          <w:rFonts w:ascii="Source Code Pro" w:eastAsia="Times New Roman" w:hAnsi="Source Code Pro" w:cs="Courier New"/>
+          <w:color w:val="A9B7C6"/>
+          <w:sz w:val="20"/>
+          <w:szCs w:val="20"/>
+          <w:lang w:val="en-US" w:eastAsia="ru-RU"/>
+        </w:rPr>
+        <w:t>pointsArray.append</w:t>
+      </w:r>
+      <w:proofErr w:type="spellEnd"/>
+      <w:r>
+        <w:rPr>
+          <w:rFonts w:ascii="Source Code Pro" w:eastAsia="Times New Roman" w:hAnsi="Source Code Pro" w:cs="Courier New"/>
+          <w:color w:val="A9B7C6"/>
+          <w:sz w:val="20"/>
+          <w:szCs w:val="20"/>
+          <w:lang w:val="en-US" w:eastAsia="ru-RU"/>
+        </w:rPr>
+        <w:t>((</w:t>
+      </w:r>
+      <w:proofErr w:type="spellStart"/>
+      <w:r>
+        <w:rPr>
+          <w:rFonts w:ascii="Source Code Pro" w:eastAsia="Times New Roman" w:hAnsi="Source Code Pro" w:cs="Courier New"/>
+          <w:color w:val="A9B7C6"/>
+          <w:sz w:val="20"/>
+          <w:szCs w:val="20"/>
+          <w:lang w:val="en-US" w:eastAsia="ru-RU"/>
+        </w:rPr>
+        <w:t>curX</w:t>
+      </w:r>
+      <w:proofErr w:type="spellEnd"/>
+      <w:r>
+        <w:rPr>
+          <w:rFonts w:ascii="Source Code Pro" w:eastAsia="Times New Roman" w:hAnsi="Source Code Pro" w:cs="Courier New"/>
+          <w:color w:val="CC7832"/>
+          <w:sz w:val="20"/>
+          <w:szCs w:val="20"/>
+          <w:lang w:val="en-US" w:eastAsia="ru-RU"/>
+        </w:rPr>
+        <w:t xml:space="preserve">, </w:t>
+      </w:r>
+      <w:proofErr w:type="spellStart"/>
+      <w:r>
+        <w:rPr>
+          <w:rFonts w:ascii="Source Code Pro" w:eastAsia="Times New Roman" w:hAnsi="Source Code Pro" w:cs="Courier New"/>
+          <w:color w:val="A9B7C6"/>
+          <w:sz w:val="20"/>
+          <w:szCs w:val="20"/>
+          <w:lang w:val="en-US" w:eastAsia="ru-RU"/>
+        </w:rPr>
+        <w:t>curY</w:t>
+      </w:r>
+      <w:proofErr w:type="spellEnd"/>
+      <w:r>
+        <w:rPr>
+          <w:rFonts w:ascii="Source Code Pro" w:eastAsia="Times New Roman" w:hAnsi="Source Code Pro" w:cs="Courier New"/>
+          <w:color w:val="CC7832"/>
+          <w:sz w:val="20"/>
+          <w:szCs w:val="20"/>
+          <w:lang w:val="en-US" w:eastAsia="ru-RU"/>
+        </w:rPr>
+        <w:t xml:space="preserve">, </w:t>
+      </w:r>
+      <w:proofErr w:type="spellStart"/>
+      <w:r>
+        <w:rPr>
+          <w:rFonts w:ascii="Source Code Pro" w:eastAsia="Times New Roman" w:hAnsi="Source Code Pro" w:cs="Courier New"/>
+          <w:color w:val="A9B7C6"/>
+          <w:sz w:val="20"/>
+          <w:szCs w:val="20"/>
+          <w:lang w:val="en-US" w:eastAsia="ru-RU"/>
+        </w:rPr>
+        <w:t>colour</w:t>
+      </w:r>
+      <w:proofErr w:type="spellEnd"/>
+      <w:r>
+        <w:rPr>
+          <w:rFonts w:ascii="Source Code Pro" w:eastAsia="Times New Roman" w:hAnsi="Source Code Pro" w:cs="Courier New"/>
+          <w:color w:val="A9B7C6"/>
+          <w:sz w:val="20"/>
+          <w:szCs w:val="20"/>
+          <w:lang w:val="en-US" w:eastAsia="ru-RU"/>
+        </w:rPr>
+        <w:t>))</w:t>
+      </w:r>
+      <w:r>
+        <w:rPr>
+          <w:rFonts w:ascii="Source Code Pro" w:eastAsia="Times New Roman" w:hAnsi="Source Code Pro" w:cs="Courier New"/>
+          <w:color w:val="A9B7C6"/>
+          <w:sz w:val="20"/>
+          <w:szCs w:val="20"/>
+          <w:lang w:val="en-US" w:eastAsia="ru-RU"/>
+        </w:rPr>
+        <w:br/>
+        <w:t xml:space="preserve">    </w:t>
+      </w:r>
+      <w:proofErr w:type="spellStart"/>
+      <w:r>
+        <w:rPr>
+          <w:rFonts w:ascii="Source Code Pro" w:eastAsia="Times New Roman" w:hAnsi="Source Code Pro" w:cs="Courier New"/>
+          <w:color w:val="A9B7C6"/>
+          <w:sz w:val="20"/>
+          <w:szCs w:val="20"/>
+          <w:lang w:val="en-US" w:eastAsia="ru-RU"/>
+        </w:rPr>
+        <w:t>reflectPointsXY</w:t>
+      </w:r>
+      <w:proofErr w:type="spellEnd"/>
+      <w:r>
+        <w:rPr>
+          <w:rFonts w:ascii="Source Code Pro" w:eastAsia="Times New Roman" w:hAnsi="Source Code Pro" w:cs="Courier New"/>
+          <w:color w:val="A9B7C6"/>
+          <w:sz w:val="20"/>
+          <w:szCs w:val="20"/>
+          <w:lang w:val="en-US" w:eastAsia="ru-RU"/>
+        </w:rPr>
+        <w:t>(</w:t>
+      </w:r>
+      <w:proofErr w:type="spellStart"/>
+      <w:r>
+        <w:rPr>
+          <w:rFonts w:ascii="Source Code Pro" w:eastAsia="Times New Roman" w:hAnsi="Source Code Pro" w:cs="Courier New"/>
+          <w:color w:val="A9B7C6"/>
+          <w:sz w:val="20"/>
+          <w:szCs w:val="20"/>
+          <w:lang w:val="en-US" w:eastAsia="ru-RU"/>
+        </w:rPr>
+        <w:t>pointsArray</w:t>
+      </w:r>
+      <w:proofErr w:type="spellEnd"/>
+      <w:r>
+        <w:rPr>
+          <w:rFonts w:ascii="Source Code Pro" w:eastAsia="Times New Roman" w:hAnsi="Source Code Pro" w:cs="Courier New"/>
+          <w:color w:val="CC7832"/>
+          <w:sz w:val="20"/>
+          <w:szCs w:val="20"/>
+          <w:lang w:val="en-US" w:eastAsia="ru-RU"/>
+        </w:rPr>
+        <w:t xml:space="preserve">, </w:t>
+      </w:r>
+      <w:proofErr w:type="spellStart"/>
+      <w:r>
+        <w:rPr>
+          <w:rFonts w:ascii="Source Code Pro" w:eastAsia="Times New Roman" w:hAnsi="Source Code Pro" w:cs="Courier New"/>
+          <w:color w:val="A9B7C6"/>
+          <w:sz w:val="20"/>
+          <w:szCs w:val="20"/>
+          <w:lang w:val="en-US" w:eastAsia="ru-RU"/>
+        </w:rPr>
+        <w:t>xCenter</w:t>
+      </w:r>
+      <w:proofErr w:type="spellEnd"/>
+      <w:r>
+        <w:rPr>
+          <w:rFonts w:ascii="Source Code Pro" w:eastAsia="Times New Roman" w:hAnsi="Source Code Pro" w:cs="Courier New"/>
+          <w:color w:val="CC7832"/>
+          <w:sz w:val="20"/>
+          <w:szCs w:val="20"/>
+          <w:lang w:val="en-US" w:eastAsia="ru-RU"/>
+        </w:rPr>
+        <w:t xml:space="preserve">, </w:t>
+      </w:r>
+      <w:proofErr w:type="spellStart"/>
+      <w:r>
+        <w:rPr>
+          <w:rFonts w:ascii="Source Code Pro" w:eastAsia="Times New Roman" w:hAnsi="Source Code Pro" w:cs="Courier New"/>
+          <w:color w:val="A9B7C6"/>
+          <w:sz w:val="20"/>
+          <w:szCs w:val="20"/>
+          <w:lang w:val="en-US" w:eastAsia="ru-RU"/>
+        </w:rPr>
+        <w:t>yCenter</w:t>
+      </w:r>
+      <w:proofErr w:type="spellEnd"/>
+      <w:r>
+        <w:rPr>
+          <w:rFonts w:ascii="Source Code Pro" w:eastAsia="Times New Roman" w:hAnsi="Source Code Pro" w:cs="Courier New"/>
+          <w:color w:val="A9B7C6"/>
+          <w:sz w:val="20"/>
+          <w:szCs w:val="20"/>
+          <w:lang w:val="en-US" w:eastAsia="ru-RU"/>
+        </w:rPr>
+        <w:t>)</w:t>
+      </w:r>
+      <w:r>
+        <w:rPr>
+          <w:rFonts w:ascii="Source Code Pro" w:eastAsia="Times New Roman" w:hAnsi="Source Code Pro" w:cs="Courier New"/>
+          <w:color w:val="A9B7C6"/>
+          <w:sz w:val="20"/>
+          <w:szCs w:val="20"/>
+          <w:lang w:val="en-US" w:eastAsia="ru-RU"/>
+        </w:rPr>
+        <w:br/>
+        <w:t xml:space="preserve">    </w:t>
+      </w:r>
+      <w:proofErr w:type="spellStart"/>
+      <w:r>
+        <w:rPr>
+          <w:rFonts w:ascii="Source Code Pro" w:eastAsia="Times New Roman" w:hAnsi="Source Code Pro" w:cs="Courier New"/>
+          <w:color w:val="A9B7C6"/>
+          <w:sz w:val="20"/>
+          <w:szCs w:val="20"/>
+          <w:lang w:val="en-US" w:eastAsia="ru-RU"/>
+        </w:rPr>
+        <w:t>reflectPointsY</w:t>
+      </w:r>
+      <w:proofErr w:type="spellEnd"/>
+      <w:r>
+        <w:rPr>
+          <w:rFonts w:ascii="Source Code Pro" w:eastAsia="Times New Roman" w:hAnsi="Source Code Pro" w:cs="Courier New"/>
+          <w:color w:val="A9B7C6"/>
+          <w:sz w:val="20"/>
+          <w:szCs w:val="20"/>
+          <w:lang w:val="en-US" w:eastAsia="ru-RU"/>
+        </w:rPr>
+        <w:t>(</w:t>
+      </w:r>
+      <w:proofErr w:type="spellStart"/>
+      <w:r>
+        <w:rPr>
+          <w:rFonts w:ascii="Source Code Pro" w:eastAsia="Times New Roman" w:hAnsi="Source Code Pro" w:cs="Courier New"/>
+          <w:color w:val="A9B7C6"/>
+          <w:sz w:val="20"/>
+          <w:szCs w:val="20"/>
+          <w:lang w:val="en-US" w:eastAsia="ru-RU"/>
+        </w:rPr>
+        <w:t>pointsArray</w:t>
+      </w:r>
+      <w:proofErr w:type="spellEnd"/>
+      <w:r>
+        <w:rPr>
+          <w:rFonts w:ascii="Source Code Pro" w:eastAsia="Times New Roman" w:hAnsi="Source Code Pro" w:cs="Courier New"/>
+          <w:color w:val="CC7832"/>
+          <w:sz w:val="20"/>
+          <w:szCs w:val="20"/>
+          <w:lang w:val="en-US" w:eastAsia="ru-RU"/>
+        </w:rPr>
+        <w:t xml:space="preserve">, </w:t>
+      </w:r>
+      <w:proofErr w:type="spellStart"/>
+      <w:r>
+        <w:rPr>
+          <w:rFonts w:ascii="Source Code Pro" w:eastAsia="Times New Roman" w:hAnsi="Source Code Pro" w:cs="Courier New"/>
+          <w:color w:val="A9B7C6"/>
+          <w:sz w:val="20"/>
+          <w:szCs w:val="20"/>
+          <w:lang w:val="en-US" w:eastAsia="ru-RU"/>
+        </w:rPr>
+        <w:t>xCenter</w:t>
+      </w:r>
+      <w:proofErr w:type="spellEnd"/>
+      <w:r>
+        <w:rPr>
+          <w:rFonts w:ascii="Source Code Pro" w:eastAsia="Times New Roman" w:hAnsi="Source Code Pro" w:cs="Courier New"/>
+          <w:color w:val="A9B7C6"/>
+          <w:sz w:val="20"/>
+          <w:szCs w:val="20"/>
+          <w:lang w:val="en-US" w:eastAsia="ru-RU"/>
+        </w:rPr>
+        <w:t>)</w:t>
+      </w:r>
+      <w:r>
+        <w:rPr>
+          <w:rFonts w:ascii="Source Code Pro" w:eastAsia="Times New Roman" w:hAnsi="Source Code Pro" w:cs="Courier New"/>
+          <w:color w:val="A9B7C6"/>
+          <w:sz w:val="20"/>
+          <w:szCs w:val="20"/>
+          <w:lang w:val="en-US" w:eastAsia="ru-RU"/>
+        </w:rPr>
+        <w:br/>
+        <w:t xml:space="preserve">    </w:t>
+      </w:r>
+      <w:proofErr w:type="spellStart"/>
+      <w:r>
+        <w:rPr>
+          <w:rFonts w:ascii="Source Code Pro" w:eastAsia="Times New Roman" w:hAnsi="Source Code Pro" w:cs="Courier New"/>
+          <w:color w:val="A9B7C6"/>
+          <w:sz w:val="20"/>
+          <w:szCs w:val="20"/>
+          <w:lang w:val="en-US" w:eastAsia="ru-RU"/>
+        </w:rPr>
+        <w:t>reflectPointsX</w:t>
+      </w:r>
+      <w:proofErr w:type="spellEnd"/>
+      <w:r>
+        <w:rPr>
+          <w:rFonts w:ascii="Source Code Pro" w:eastAsia="Times New Roman" w:hAnsi="Source Code Pro" w:cs="Courier New"/>
+          <w:color w:val="A9B7C6"/>
+          <w:sz w:val="20"/>
+          <w:szCs w:val="20"/>
+          <w:lang w:val="en-US" w:eastAsia="ru-RU"/>
+        </w:rPr>
+        <w:t>(</w:t>
+      </w:r>
+      <w:proofErr w:type="spellStart"/>
+      <w:r>
+        <w:rPr>
+          <w:rFonts w:ascii="Source Code Pro" w:eastAsia="Times New Roman" w:hAnsi="Source Code Pro" w:cs="Courier New"/>
+          <w:color w:val="A9B7C6"/>
+          <w:sz w:val="20"/>
+          <w:szCs w:val="20"/>
+          <w:lang w:val="en-US" w:eastAsia="ru-RU"/>
+        </w:rPr>
+        <w:t>pointsArray</w:t>
+      </w:r>
+      <w:proofErr w:type="spellEnd"/>
+      <w:r>
+        <w:rPr>
+          <w:rFonts w:ascii="Source Code Pro" w:eastAsia="Times New Roman" w:hAnsi="Source Code Pro" w:cs="Courier New"/>
+          <w:color w:val="CC7832"/>
+          <w:sz w:val="20"/>
+          <w:szCs w:val="20"/>
+          <w:lang w:val="en-US" w:eastAsia="ru-RU"/>
+        </w:rPr>
+        <w:t xml:space="preserve">, </w:t>
+      </w:r>
+      <w:proofErr w:type="spellStart"/>
+      <w:r>
+        <w:rPr>
+          <w:rFonts w:ascii="Source Code Pro" w:eastAsia="Times New Roman" w:hAnsi="Source Code Pro" w:cs="Courier New"/>
+          <w:color w:val="A9B7C6"/>
+          <w:sz w:val="20"/>
+          <w:szCs w:val="20"/>
+          <w:lang w:val="en-US" w:eastAsia="ru-RU"/>
+        </w:rPr>
+        <w:t>yCenter</w:t>
+      </w:r>
+      <w:proofErr w:type="spellEnd"/>
+      <w:r>
+        <w:rPr>
+          <w:rFonts w:ascii="Source Code Pro" w:eastAsia="Times New Roman" w:hAnsi="Source Code Pro" w:cs="Courier New"/>
+          <w:color w:val="A9B7C6"/>
+          <w:sz w:val="20"/>
+          <w:szCs w:val="20"/>
+          <w:lang w:val="en-US" w:eastAsia="ru-RU"/>
+        </w:rPr>
+        <w:t>)</w:t>
+      </w:r>
+      <w:r>
+        <w:rPr>
+          <w:rFonts w:ascii="Source Code Pro" w:eastAsia="Times New Roman" w:hAnsi="Source Code Pro" w:cs="Courier New"/>
+          <w:color w:val="A9B7C6"/>
+          <w:sz w:val="20"/>
+          <w:szCs w:val="20"/>
+          <w:lang w:val="en-US" w:eastAsia="ru-RU"/>
+        </w:rPr>
+        <w:br/>
+        <w:t xml:space="preserve">    </w:t>
+      </w:r>
+      <w:r>
+        <w:rPr>
+          <w:rFonts w:ascii="Source Code Pro" w:eastAsia="Times New Roman" w:hAnsi="Source Code Pro" w:cs="Courier New"/>
+          <w:color w:val="CC7832"/>
+          <w:sz w:val="20"/>
+          <w:szCs w:val="20"/>
+          <w:lang w:val="en-US" w:eastAsia="ru-RU"/>
+        </w:rPr>
+        <w:t xml:space="preserve">return </w:t>
+      </w:r>
+      <w:proofErr w:type="spellStart"/>
+      <w:r>
+        <w:rPr>
+          <w:rFonts w:ascii="Source Code Pro" w:eastAsia="Times New Roman" w:hAnsi="Source Code Pro" w:cs="Courier New"/>
+          <w:color w:val="A9B7C6"/>
+          <w:sz w:val="20"/>
+          <w:szCs w:val="20"/>
+          <w:lang w:val="en-US" w:eastAsia="ru-RU"/>
+        </w:rPr>
+        <w:t>pointsArray</w:t>
+      </w:r>
+      <w:bookmarkStart w:id="6" w:name="_Toc37206724"/>
+      <w:proofErr w:type="spellEnd"/>
     </w:p>
     <w:p>
       <w:pPr>
         <w:pStyle w:val="1"/>
       </w:pPr>
-      <w:bookmarkStart w:id="6" w:name="_Toc37206724"/>
       <w:r>
         <w:t>Пользовательский интерфейс</w:t>
       </w:r>
@@ -3538,6 +5810,7 @@
       </w:pPr>
       <w:bookmarkStart w:id="7" w:name="_Toc37206725"/>
       <w:r>
+        <w:lastRenderedPageBreak/>
         <w:t>Сравнение визуальных характеристик</w:t>
       </w:r>
       <w:bookmarkEnd w:id="7"/>
@@ -3618,7 +5891,7 @@
     </w:p>
     <w:p/>
     <w:sectPr>
-      <w:footerReference w:type="default" r:id="rId9"/>
+      <w:footerReference w:type="default" r:id="rId10"/>
       <w:pgSz w:w="11906" w:h="16838"/>
       <w:pgMar w:top="1134" w:right="850" w:bottom="1134" w:left="1701" w:header="708" w:footer="708" w:gutter="0"/>
       <w:cols w:space="708"/>
@@ -5101,7 +7374,7 @@
 </file>
 
 <file path=customXml/itemProps1.xml><?xml version="1.0" encoding="utf-8"?>
-<ds:datastoreItem xmlns:ds="http://schemas.openxmlformats.org/officeDocument/2006/customXml" ds:itemID="{503E6501-A55E-4FF5-9C50-AA9A70938F2E}">
+<ds:datastoreItem xmlns:ds="http://schemas.openxmlformats.org/officeDocument/2006/customXml" ds:itemID="{BF1442D2-6DFA-4189-9D27-81F3FA4C2403}">
   <ds:schemaRefs>
     <ds:schemaRef ds:uri="http://schemas.openxmlformats.org/officeDocument/2006/bibliography"/>
   </ds:schemaRefs>

</xml_diff>

<commit_message>
ADD: theory and alg for parameter circle
</commit_message>
<xml_diff>
--- a/lab_04/ReportYDV_4.docx
+++ b/lab_04/ReportYDV_4.docx
@@ -3039,15 +3039,7 @@
         </w:numPr>
       </w:pPr>
       <w:r>
-        <w:t xml:space="preserve">Алгоритма </w:t>
-      </w:r>
-      <w:proofErr w:type="spellStart"/>
-      <w:r>
-        <w:t>Брезенхема</w:t>
-      </w:r>
-      <w:proofErr w:type="spellEnd"/>
-      <w:r>
-        <w:t xml:space="preserve"> </w:t>
+        <w:t xml:space="preserve">Алгоритма Брезенхема </w:t>
       </w:r>
     </w:p>
     <w:p>
@@ -3285,13 +3277,8 @@
           <w:numId w:val="3"/>
         </w:numPr>
       </w:pPr>
-      <w:proofErr w:type="spellStart"/>
-      <w:r>
-        <w:t>Брезенхема</w:t>
-      </w:r>
-      <w:proofErr w:type="spellEnd"/>
-      <w:r>
-        <w:t xml:space="preserve"> (модифицир</w:t>
+      <w:r>
+        <w:t>Брезенхема (модифицир</w:t>
       </w:r>
       <w:r>
         <w:t>уется самостоятельно</w:t>
@@ -3614,7 +3601,20 @@
         <w:rPr>
           <w:rFonts w:eastAsiaTheme="minorEastAsia"/>
         </w:rPr>
-        <w:t xml:space="preserve"> координат. Для окружности, центр которой не совпадает с</w:t>
+        <w:t xml:space="preserve"> координат.</w:t>
+      </w:r>
+    </w:p>
+    <w:p>
+      <w:pPr>
+        <w:rPr>
+          <w:rFonts w:eastAsiaTheme="minorEastAsia"/>
+        </w:rPr>
+      </w:pPr>
+      <w:r>
+        <w:rPr>
+          <w:rFonts w:eastAsiaTheme="minorEastAsia"/>
+        </w:rPr>
+        <w:t>Для окружности, центр которой не совпадает с</w:t>
       </w:r>
       <w:r>
         <w:rPr>
@@ -4864,7 +4864,6 @@
         </w:rPr>
         <w:t xml:space="preserve">def </w:t>
       </w:r>
-      <w:proofErr w:type="spellStart"/>
       <w:r>
         <w:rPr>
           <w:rFonts w:ascii="Source Code Pro" w:eastAsia="Times New Roman" w:hAnsi="Source Code Pro" w:cs="Courier New"/>
@@ -4875,7 +4874,6 @@
         </w:rPr>
         <w:t>canonicalCircleAlg</w:t>
       </w:r>
-      <w:proofErr w:type="spellEnd"/>
       <w:r>
         <w:rPr>
           <w:rFonts w:ascii="Source Code Pro" w:eastAsia="Times New Roman" w:hAnsi="Source Code Pro" w:cs="Courier New"/>
@@ -4884,9 +4882,18 @@
           <w:szCs w:val="20"/>
           <w:lang w:val="en-US" w:eastAsia="ru-RU"/>
         </w:rPr>
-        <w:t>(</w:t>
-      </w:r>
-      <w:proofErr w:type="spellStart"/>
+        <w:t>(xCenter</w:t>
+      </w:r>
+      <w:r>
+        <w:rPr>
+          <w:rFonts w:ascii="Source Code Pro" w:eastAsia="Times New Roman" w:hAnsi="Source Code Pro" w:cs="Courier New"/>
+          <w:color w:val="CC7832"/>
+          <w:sz w:val="20"/>
+          <w:szCs w:val="20"/>
+          <w:lang w:val="en-US" w:eastAsia="ru-RU"/>
+        </w:rPr>
+        <w:t xml:space="preserve">, </w:t>
+      </w:r>
       <w:r>
         <w:rPr>
           <w:rFonts w:ascii="Source Code Pro" w:eastAsia="Times New Roman" w:hAnsi="Source Code Pro" w:cs="Courier New"/>
@@ -4895,9 +4902,8 @@
           <w:szCs w:val="20"/>
           <w:lang w:val="en-US" w:eastAsia="ru-RU"/>
         </w:rPr>
-        <w:t>xCenter</w:t>
-      </w:r>
-      <w:proofErr w:type="spellEnd"/>
+        <w:t>yCenter</w:t>
+      </w:r>
       <w:r>
         <w:rPr>
           <w:rFonts w:ascii="Source Code Pro" w:eastAsia="Times New Roman" w:hAnsi="Source Code Pro" w:cs="Courier New"/>
@@ -4908,7 +4914,6 @@
         </w:rPr>
         <w:t xml:space="preserve">, </w:t>
       </w:r>
-      <w:proofErr w:type="spellStart"/>
       <w:r>
         <w:rPr>
           <w:rFonts w:ascii="Source Code Pro" w:eastAsia="Times New Roman" w:hAnsi="Source Code Pro" w:cs="Courier New"/>
@@ -4917,9 +4922,8 @@
           <w:szCs w:val="20"/>
           <w:lang w:val="en-US" w:eastAsia="ru-RU"/>
         </w:rPr>
-        <w:t>yCenter</w:t>
-      </w:r>
-      <w:proofErr w:type="spellEnd"/>
+        <w:t>radius</w:t>
+      </w:r>
       <w:r>
         <w:rPr>
           <w:rFonts w:ascii="Source Code Pro" w:eastAsia="Times New Roman" w:hAnsi="Source Code Pro" w:cs="Courier New"/>
@@ -4938,19 +4942,18 @@
           <w:szCs w:val="20"/>
           <w:lang w:val="en-US" w:eastAsia="ru-RU"/>
         </w:rPr>
-        <w:t>radius</w:t>
-      </w:r>
-      <w:r>
-        <w:rPr>
-          <w:rFonts w:ascii="Source Code Pro" w:eastAsia="Times New Roman" w:hAnsi="Source Code Pro" w:cs="Courier New"/>
-          <w:color w:val="CC7832"/>
-          <w:sz w:val="20"/>
-          <w:szCs w:val="20"/>
-          <w:lang w:val="en-US" w:eastAsia="ru-RU"/>
-        </w:rPr>
-        <w:t xml:space="preserve">, </w:t>
-      </w:r>
-      <w:proofErr w:type="spellStart"/>
+        <w:t xml:space="preserve">colour = </w:t>
+      </w:r>
+      <w:r>
+        <w:rPr>
+          <w:rFonts w:ascii="Source Code Pro" w:eastAsia="Times New Roman" w:hAnsi="Source Code Pro" w:cs="Courier New"/>
+          <w:color w:val="6A8759"/>
+          <w:sz w:val="20"/>
+          <w:szCs w:val="20"/>
+          <w:lang w:val="en-US" w:eastAsia="ru-RU"/>
+        </w:rPr>
+        <w:t>"#000000"</w:t>
+      </w:r>
       <w:r>
         <w:rPr>
           <w:rFonts w:ascii="Source Code Pro" w:eastAsia="Times New Roman" w:hAnsi="Source Code Pro" w:cs="Courier New"/>
@@ -4959,9 +4962,8 @@
           <w:szCs w:val="20"/>
           <w:lang w:val="en-US" w:eastAsia="ru-RU"/>
         </w:rPr>
-        <w:t>colour</w:t>
-      </w:r>
-      <w:proofErr w:type="spellEnd"/>
+        <w:t>):</w:t>
+      </w:r>
       <w:r>
         <w:rPr>
           <w:rFonts w:ascii="Source Code Pro" w:eastAsia="Times New Roman" w:hAnsi="Source Code Pro" w:cs="Courier New"/>
@@ -4970,17 +4972,8 @@
           <w:szCs w:val="20"/>
           <w:lang w:val="en-US" w:eastAsia="ru-RU"/>
         </w:rPr>
-        <w:t xml:space="preserve"> = </w:t>
-      </w:r>
-      <w:r>
-        <w:rPr>
-          <w:rFonts w:ascii="Source Code Pro" w:eastAsia="Times New Roman" w:hAnsi="Source Code Pro" w:cs="Courier New"/>
-          <w:color w:val="6A8759"/>
-          <w:sz w:val="20"/>
-          <w:szCs w:val="20"/>
-          <w:lang w:val="en-US" w:eastAsia="ru-RU"/>
-        </w:rPr>
-        <w:t>"#000000"</w:t>
+        <w:br/>
+        <w:t xml:space="preserve">    pointsArray = []</w:t>
       </w:r>
       <w:r>
         <w:rPr>
@@ -4990,7 +4983,8 @@
           <w:szCs w:val="20"/>
           <w:lang w:val="en-US" w:eastAsia="ru-RU"/>
         </w:rPr>
-        <w:t>):</w:t>
+        <w:br/>
+        <w:t xml:space="preserve">    sqrRad = radius * radius</w:t>
       </w:r>
       <w:r>
         <w:rPr>
@@ -5003,7 +4997,16 @@
         <w:br/>
         <w:t xml:space="preserve">    </w:t>
       </w:r>
-      <w:proofErr w:type="spellStart"/>
+      <w:r>
+        <w:rPr>
+          <w:rFonts w:ascii="Source Code Pro" w:eastAsia="Times New Roman" w:hAnsi="Source Code Pro" w:cs="Courier New"/>
+          <w:color w:val="CC7832"/>
+          <w:sz w:val="20"/>
+          <w:szCs w:val="20"/>
+          <w:lang w:val="en-US" w:eastAsia="ru-RU"/>
+        </w:rPr>
+        <w:t xml:space="preserve">for </w:t>
+      </w:r>
       <w:r>
         <w:rPr>
           <w:rFonts w:ascii="Source Code Pro" w:eastAsia="Times New Roman" w:hAnsi="Source Code Pro" w:cs="Courier New"/>
@@ -5012,9 +5015,28 @@
           <w:szCs w:val="20"/>
           <w:lang w:val="en-US" w:eastAsia="ru-RU"/>
         </w:rPr>
-        <w:t>pointsArray</w:t>
-      </w:r>
-      <w:proofErr w:type="spellEnd"/>
+        <w:t xml:space="preserve">curX </w:t>
+      </w:r>
+      <w:r>
+        <w:rPr>
+          <w:rFonts w:ascii="Source Code Pro" w:eastAsia="Times New Roman" w:hAnsi="Source Code Pro" w:cs="Courier New"/>
+          <w:color w:val="CC7832"/>
+          <w:sz w:val="20"/>
+          <w:szCs w:val="20"/>
+          <w:lang w:val="en-US" w:eastAsia="ru-RU"/>
+        </w:rPr>
+        <w:t xml:space="preserve">in </w:t>
+      </w:r>
+      <w:r>
+        <w:rPr>
+          <w:rFonts w:ascii="Source Code Pro" w:eastAsia="Times New Roman" w:hAnsi="Source Code Pro" w:cs="Courier New"/>
+          <w:color w:val="8888C6"/>
+          <w:sz w:val="20"/>
+          <w:szCs w:val="20"/>
+          <w:lang w:val="en-US" w:eastAsia="ru-RU"/>
+        </w:rPr>
+        <w:t>range</w:t>
+      </w:r>
       <w:r>
         <w:rPr>
           <w:rFonts w:ascii="Source Code Pro" w:eastAsia="Times New Roman" w:hAnsi="Source Code Pro" w:cs="Courier New"/>
@@ -5023,7 +5045,284 @@
           <w:szCs w:val="20"/>
           <w:lang w:val="en-US" w:eastAsia="ru-RU"/>
         </w:rPr>
-        <w:t xml:space="preserve"> = []</w:t>
+        <w:t>(xCenter</w:t>
+      </w:r>
+      <w:r>
+        <w:rPr>
+          <w:rFonts w:ascii="Source Code Pro" w:eastAsia="Times New Roman" w:hAnsi="Source Code Pro" w:cs="Courier New"/>
+          <w:color w:val="CC7832"/>
+          <w:sz w:val="20"/>
+          <w:szCs w:val="20"/>
+          <w:lang w:val="en-US" w:eastAsia="ru-RU"/>
+        </w:rPr>
+        <w:t xml:space="preserve">, </w:t>
+      </w:r>
+      <w:r>
+        <w:rPr>
+          <w:rFonts w:ascii="Source Code Pro" w:eastAsia="Times New Roman" w:hAnsi="Source Code Pro" w:cs="Courier New"/>
+          <w:color w:val="8888C6"/>
+          <w:sz w:val="20"/>
+          <w:szCs w:val="20"/>
+          <w:lang w:val="en-US" w:eastAsia="ru-RU"/>
+        </w:rPr>
+        <w:t>round</w:t>
+      </w:r>
+      <w:r>
+        <w:rPr>
+          <w:rFonts w:ascii="Source Code Pro" w:eastAsia="Times New Roman" w:hAnsi="Source Code Pro" w:cs="Courier New"/>
+          <w:color w:val="A9B7C6"/>
+          <w:sz w:val="20"/>
+          <w:szCs w:val="20"/>
+          <w:lang w:val="en-US" w:eastAsia="ru-RU"/>
+        </w:rPr>
+        <w:t>(xCenter + radius / sqrt(</w:t>
+      </w:r>
+      <w:r>
+        <w:rPr>
+          <w:rFonts w:ascii="Source Code Pro" w:eastAsia="Times New Roman" w:hAnsi="Source Code Pro" w:cs="Courier New"/>
+          <w:color w:val="6897BB"/>
+          <w:sz w:val="20"/>
+          <w:szCs w:val="20"/>
+          <w:lang w:val="en-US" w:eastAsia="ru-RU"/>
+        </w:rPr>
+        <w:t>2</w:t>
+      </w:r>
+      <w:r>
+        <w:rPr>
+          <w:rFonts w:ascii="Source Code Pro" w:eastAsia="Times New Roman" w:hAnsi="Source Code Pro" w:cs="Courier New"/>
+          <w:color w:val="A9B7C6"/>
+          <w:sz w:val="20"/>
+          <w:szCs w:val="20"/>
+          <w:lang w:val="en-US" w:eastAsia="ru-RU"/>
+        </w:rPr>
+        <w:t xml:space="preserve">)) + </w:t>
+      </w:r>
+      <w:r>
+        <w:rPr>
+          <w:rFonts w:ascii="Source Code Pro" w:eastAsia="Times New Roman" w:hAnsi="Source Code Pro" w:cs="Courier New"/>
+          <w:color w:val="6897BB"/>
+          <w:sz w:val="20"/>
+          <w:szCs w:val="20"/>
+          <w:lang w:val="en-US" w:eastAsia="ru-RU"/>
+        </w:rPr>
+        <w:t>1</w:t>
+      </w:r>
+      <w:r>
+        <w:rPr>
+          <w:rFonts w:ascii="Source Code Pro" w:eastAsia="Times New Roman" w:hAnsi="Source Code Pro" w:cs="Courier New"/>
+          <w:color w:val="A9B7C6"/>
+          <w:sz w:val="20"/>
+          <w:szCs w:val="20"/>
+          <w:lang w:val="en-US" w:eastAsia="ru-RU"/>
+        </w:rPr>
+        <w:t>):</w:t>
+      </w:r>
+      <w:r>
+        <w:rPr>
+          <w:rFonts w:ascii="Source Code Pro" w:eastAsia="Times New Roman" w:hAnsi="Source Code Pro" w:cs="Courier New"/>
+          <w:color w:val="A9B7C6"/>
+          <w:sz w:val="20"/>
+          <w:szCs w:val="20"/>
+          <w:lang w:val="en-US" w:eastAsia="ru-RU"/>
+        </w:rPr>
+        <w:br/>
+        <w:t xml:space="preserve">        curY = yCenter + sqrt(sqrRad - (curX - xCenter) * (curX - xCenter))</w:t>
+      </w:r>
+      <w:r>
+        <w:rPr>
+          <w:rFonts w:ascii="Source Code Pro" w:eastAsia="Times New Roman" w:hAnsi="Source Code Pro" w:cs="Courier New"/>
+          <w:color w:val="A9B7C6"/>
+          <w:sz w:val="20"/>
+          <w:szCs w:val="20"/>
+          <w:lang w:val="en-US" w:eastAsia="ru-RU"/>
+        </w:rPr>
+        <w:br/>
+        <w:t xml:space="preserve">        pointsArray.append((curX</w:t>
+      </w:r>
+      <w:r>
+        <w:rPr>
+          <w:rFonts w:ascii="Source Code Pro" w:eastAsia="Times New Roman" w:hAnsi="Source Code Pro" w:cs="Courier New"/>
+          <w:color w:val="CC7832"/>
+          <w:sz w:val="20"/>
+          <w:szCs w:val="20"/>
+          <w:lang w:val="en-US" w:eastAsia="ru-RU"/>
+        </w:rPr>
+        <w:t xml:space="preserve">, </w:t>
+      </w:r>
+      <w:r>
+        <w:rPr>
+          <w:rFonts w:ascii="Source Code Pro" w:eastAsia="Times New Roman" w:hAnsi="Source Code Pro" w:cs="Courier New"/>
+          <w:color w:val="A9B7C6"/>
+          <w:sz w:val="20"/>
+          <w:szCs w:val="20"/>
+          <w:lang w:val="en-US" w:eastAsia="ru-RU"/>
+        </w:rPr>
+        <w:t>curY</w:t>
+      </w:r>
+      <w:r>
+        <w:rPr>
+          <w:rFonts w:ascii="Source Code Pro" w:eastAsia="Times New Roman" w:hAnsi="Source Code Pro" w:cs="Courier New"/>
+          <w:color w:val="CC7832"/>
+          <w:sz w:val="20"/>
+          <w:szCs w:val="20"/>
+          <w:lang w:val="en-US" w:eastAsia="ru-RU"/>
+        </w:rPr>
+        <w:t xml:space="preserve">, </w:t>
+      </w:r>
+      <w:r>
+        <w:rPr>
+          <w:rFonts w:ascii="Source Code Pro" w:eastAsia="Times New Roman" w:hAnsi="Source Code Pro" w:cs="Courier New"/>
+          <w:color w:val="A9B7C6"/>
+          <w:sz w:val="20"/>
+          <w:szCs w:val="20"/>
+          <w:lang w:val="en-US" w:eastAsia="ru-RU"/>
+        </w:rPr>
+        <w:t>colour))</w:t>
+      </w:r>
+    </w:p>
+    <w:p>
+      <w:pPr>
+        <w:shd w:val="clear" w:color="auto" w:fill="2B2B2B"/>
+        <w:tabs>
+          <w:tab w:val="left" w:pos="916"/>
+          <w:tab w:val="left" w:pos="1832"/>
+          <w:tab w:val="left" w:pos="2748"/>
+          <w:tab w:val="left" w:pos="3664"/>
+          <w:tab w:val="left" w:pos="4580"/>
+          <w:tab w:val="left" w:pos="5496"/>
+          <w:tab w:val="left" w:pos="6412"/>
+          <w:tab w:val="left" w:pos="7328"/>
+          <w:tab w:val="left" w:pos="8244"/>
+          <w:tab w:val="left" w:pos="9160"/>
+          <w:tab w:val="left" w:pos="10076"/>
+          <w:tab w:val="left" w:pos="10992"/>
+          <w:tab w:val="left" w:pos="11908"/>
+          <w:tab w:val="left" w:pos="12824"/>
+          <w:tab w:val="left" w:pos="13740"/>
+          <w:tab w:val="left" w:pos="14656"/>
+        </w:tabs>
+        <w:spacing w:after="0"/>
+        <w:jc w:val="left"/>
+        <w:rPr>
+          <w:rFonts w:ascii="Source Code Pro" w:eastAsia="Times New Roman" w:hAnsi="Source Code Pro" w:cs="Courier New"/>
+          <w:color w:val="A9B7C6"/>
+          <w:sz w:val="20"/>
+          <w:szCs w:val="20"/>
+          <w:lang w:val="en-US" w:eastAsia="ru-RU"/>
+        </w:rPr>
+      </w:pPr>
+      <w:r>
+        <w:rPr>
+          <w:rFonts w:ascii="Source Code Pro" w:eastAsia="Times New Roman" w:hAnsi="Source Code Pro" w:cs="Courier New"/>
+          <w:color w:val="A9B7C6"/>
+          <w:sz w:val="20"/>
+          <w:szCs w:val="20"/>
+          <w:lang w:val="en-US" w:eastAsia="ru-RU"/>
+        </w:rPr>
+        <w:br/>
+        <w:t xml:space="preserve">    reflectPointsXY(pointsArray</w:t>
+      </w:r>
+      <w:r>
+        <w:rPr>
+          <w:rFonts w:ascii="Source Code Pro" w:eastAsia="Times New Roman" w:hAnsi="Source Code Pro" w:cs="Courier New"/>
+          <w:color w:val="CC7832"/>
+          <w:sz w:val="20"/>
+          <w:szCs w:val="20"/>
+          <w:lang w:val="en-US" w:eastAsia="ru-RU"/>
+        </w:rPr>
+        <w:t xml:space="preserve">, </w:t>
+      </w:r>
+      <w:r>
+        <w:rPr>
+          <w:rFonts w:ascii="Source Code Pro" w:eastAsia="Times New Roman" w:hAnsi="Source Code Pro" w:cs="Courier New"/>
+          <w:color w:val="A9B7C6"/>
+          <w:sz w:val="20"/>
+          <w:szCs w:val="20"/>
+          <w:lang w:val="en-US" w:eastAsia="ru-RU"/>
+        </w:rPr>
+        <w:t>xCenter</w:t>
+      </w:r>
+      <w:r>
+        <w:rPr>
+          <w:rFonts w:ascii="Source Code Pro" w:eastAsia="Times New Roman" w:hAnsi="Source Code Pro" w:cs="Courier New"/>
+          <w:color w:val="CC7832"/>
+          <w:sz w:val="20"/>
+          <w:szCs w:val="20"/>
+          <w:lang w:val="en-US" w:eastAsia="ru-RU"/>
+        </w:rPr>
+        <w:t xml:space="preserve">, </w:t>
+      </w:r>
+      <w:r>
+        <w:rPr>
+          <w:rFonts w:ascii="Source Code Pro" w:eastAsia="Times New Roman" w:hAnsi="Source Code Pro" w:cs="Courier New"/>
+          <w:color w:val="A9B7C6"/>
+          <w:sz w:val="20"/>
+          <w:szCs w:val="20"/>
+          <w:lang w:val="en-US" w:eastAsia="ru-RU"/>
+        </w:rPr>
+        <w:t>yCenter)</w:t>
+      </w:r>
+      <w:r>
+        <w:rPr>
+          <w:rFonts w:ascii="Source Code Pro" w:eastAsia="Times New Roman" w:hAnsi="Source Code Pro" w:cs="Courier New"/>
+          <w:color w:val="A9B7C6"/>
+          <w:sz w:val="20"/>
+          <w:szCs w:val="20"/>
+          <w:lang w:val="en-US" w:eastAsia="ru-RU"/>
+        </w:rPr>
+        <w:br/>
+        <w:t xml:space="preserve">    reflectPointsY(pointsArray</w:t>
+      </w:r>
+      <w:r>
+        <w:rPr>
+          <w:rFonts w:ascii="Source Code Pro" w:eastAsia="Times New Roman" w:hAnsi="Source Code Pro" w:cs="Courier New"/>
+          <w:color w:val="CC7832"/>
+          <w:sz w:val="20"/>
+          <w:szCs w:val="20"/>
+          <w:lang w:val="en-US" w:eastAsia="ru-RU"/>
+        </w:rPr>
+        <w:t xml:space="preserve">, </w:t>
+      </w:r>
+      <w:r>
+        <w:rPr>
+          <w:rFonts w:ascii="Source Code Pro" w:eastAsia="Times New Roman" w:hAnsi="Source Code Pro" w:cs="Courier New"/>
+          <w:color w:val="A9B7C6"/>
+          <w:sz w:val="20"/>
+          <w:szCs w:val="20"/>
+          <w:lang w:val="en-US" w:eastAsia="ru-RU"/>
+        </w:rPr>
+        <w:t>xCenter)</w:t>
+      </w:r>
+      <w:r>
+        <w:rPr>
+          <w:rFonts w:ascii="Source Code Pro" w:eastAsia="Times New Roman" w:hAnsi="Source Code Pro" w:cs="Courier New"/>
+          <w:color w:val="A9B7C6"/>
+          <w:sz w:val="20"/>
+          <w:szCs w:val="20"/>
+          <w:lang w:val="en-US" w:eastAsia="ru-RU"/>
+        </w:rPr>
+        <w:br/>
+        <w:t xml:space="preserve">    reflectPointsX(pointsArray</w:t>
+      </w:r>
+      <w:r>
+        <w:rPr>
+          <w:rFonts w:ascii="Source Code Pro" w:eastAsia="Times New Roman" w:hAnsi="Source Code Pro" w:cs="Courier New"/>
+          <w:color w:val="CC7832"/>
+          <w:sz w:val="20"/>
+          <w:szCs w:val="20"/>
+          <w:lang w:val="en-US" w:eastAsia="ru-RU"/>
+        </w:rPr>
+        <w:t xml:space="preserve">, </w:t>
+      </w:r>
+      <w:r>
+        <w:rPr>
+          <w:rFonts w:ascii="Source Code Pro" w:eastAsia="Times New Roman" w:hAnsi="Source Code Pro" w:cs="Courier New"/>
+          <w:color w:val="A9B7C6"/>
+          <w:sz w:val="20"/>
+          <w:szCs w:val="20"/>
+          <w:lang w:val="en-US" w:eastAsia="ru-RU"/>
+        </w:rPr>
+        <w:t>yCenter)</w:t>
       </w:r>
       <w:r>
         <w:rPr>
@@ -5036,7 +5335,16 @@
         <w:br/>
         <w:t xml:space="preserve">    </w:t>
       </w:r>
-      <w:proofErr w:type="spellStart"/>
+      <w:r>
+        <w:rPr>
+          <w:rFonts w:ascii="Source Code Pro" w:eastAsia="Times New Roman" w:hAnsi="Source Code Pro" w:cs="Courier New"/>
+          <w:color w:val="CC7832"/>
+          <w:sz w:val="20"/>
+          <w:szCs w:val="20"/>
+          <w:lang w:val="en-US" w:eastAsia="ru-RU"/>
+        </w:rPr>
+        <w:t xml:space="preserve">return </w:t>
+      </w:r>
       <w:r>
         <w:rPr>
           <w:rFonts w:ascii="Source Code Pro" w:eastAsia="Times New Roman" w:hAnsi="Source Code Pro" w:cs="Courier New"/>
@@ -5045,10 +5353,220 @@
           <w:szCs w:val="20"/>
           <w:lang w:val="en-US" w:eastAsia="ru-RU"/>
         </w:rPr>
-        <w:t>sqrRad</w:t>
-      </w:r>
-      <w:proofErr w:type="spellEnd"/>
-      <w:r>
+        <w:t>pointsArray</w:t>
+      </w:r>
+      <w:bookmarkStart w:id="6" w:name="_Toc37206724"/>
+    </w:p>
+    <w:p>
+      <w:pPr>
+        <w:pStyle w:val="2"/>
+        <w:jc w:val="center"/>
+      </w:pPr>
+      <w:r>
+        <w:t>Алгоритм на основе канонического уравнения</w:t>
+      </w:r>
+    </w:p>
+    <w:p>
+      <w:r>
+        <w:t>Из курса аналитической геометрии нам также изв</w:t>
+      </w:r>
+      <w:r>
+        <w:t>естно следующее параметрическое уравнение окружности:</w:t>
+      </w:r>
+    </w:p>
+    <w:p>
+      <m:oMathPara>
+        <m:oMath>
+          <m:d>
+            <m:dPr>
+              <m:begChr m:val="{"/>
+              <m:endChr m:val=""/>
+              <m:ctrlPr>
+                <w:rPr>
+                  <w:rFonts w:ascii="Cambria Math" w:hAnsi="Cambria Math"/>
+                  <w:i/>
+                </w:rPr>
+              </m:ctrlPr>
+            </m:dPr>
+            <m:e>
+              <m:eqArr>
+                <m:eqArrPr>
+                  <m:ctrlPr>
+                    <w:rPr>
+                      <w:rFonts w:ascii="Cambria Math" w:hAnsi="Cambria Math"/>
+                      <w:i/>
+                    </w:rPr>
+                  </m:ctrlPr>
+                </m:eqArrPr>
+                <m:e>
+                  <m:r>
+                    <w:rPr>
+                      <w:rFonts w:ascii="Cambria Math" w:hAnsi="Cambria Math"/>
+                    </w:rPr>
+                    <m:t>x=Rcost</m:t>
+                  </m:r>
+                </m:e>
+                <m:e>
+                  <m:r>
+                    <w:rPr>
+                      <w:rFonts w:ascii="Cambria Math" w:hAnsi="Cambria Math"/>
+                    </w:rPr>
+                    <m:t>y=Rsint</m:t>
+                  </m:r>
+                </m:e>
+              </m:eqArr>
+              <m:r>
+                <w:rPr>
+                  <w:rFonts w:ascii="Cambria Math" w:hAnsi="Cambria Math"/>
+                </w:rPr>
+                <m:t xml:space="preserve">    , где </m:t>
+              </m:r>
+              <m:r>
+                <w:rPr>
+                  <w:rFonts w:ascii="Cambria Math" w:hAnsi="Cambria Math"/>
+                  <w:lang w:val="en-US"/>
+                </w:rPr>
+                <m:t>t-</m:t>
+              </m:r>
+              <m:r>
+                <w:rPr>
+                  <w:rFonts w:ascii="Cambria Math" w:hAnsi="Cambria Math"/>
+                </w:rPr>
+                <m:t>параметр, 0</m:t>
+              </m:r>
+              <m:r>
+                <w:rPr>
+                  <w:rFonts w:ascii="Cambria Math" w:hAnsi="Cambria Math"/>
+                  <w:lang w:val="en-US"/>
+                </w:rPr>
+                <m:t>≤t≤2π</m:t>
+              </m:r>
+            </m:e>
+          </m:d>
+        </m:oMath>
+      </m:oMathPara>
+    </w:p>
+    <w:p>
+      <w:r>
+        <w:t xml:space="preserve">Чтобы определить точки окружности, нужно выбрать некоторый шаг, равный </w:t>
+      </w:r>
+      <m:oMath>
+        <m:f>
+          <m:fPr>
+            <m:ctrlPr>
+              <w:rPr>
+                <w:rFonts w:ascii="Cambria Math" w:hAnsi="Cambria Math"/>
+                <w:i/>
+              </w:rPr>
+            </m:ctrlPr>
+          </m:fPr>
+          <m:num>
+            <m:r>
+              <w:rPr>
+                <w:rFonts w:ascii="Cambria Math" w:hAnsi="Cambria Math"/>
+              </w:rPr>
+              <m:t>1</m:t>
+            </m:r>
+          </m:num>
+          <m:den>
+            <m:r>
+              <w:rPr>
+                <w:rFonts w:ascii="Cambria Math" w:hAnsi="Cambria Math"/>
+                <w:lang w:val="en-US"/>
+              </w:rPr>
+              <m:t>R</m:t>
+            </m:r>
+          </m:den>
+        </m:f>
+        <m:r>
+          <w:rPr>
+            <w:rFonts w:ascii="Cambria Math" w:hAnsi="Cambria Math"/>
+          </w:rPr>
+          <m:t>,</m:t>
+        </m:r>
+      </m:oMath>
+      <w:r>
+        <w:t xml:space="preserve"> </w:t>
+      </w:r>
+      <w:r>
+        <w:t xml:space="preserve">для параметра </w:t>
+      </w:r>
+      <w:r>
+        <w:rPr>
+          <w:i/>
+          <w:iCs/>
+          <w:lang w:val="en-US"/>
+        </w:rPr>
+        <w:t>t</w:t>
+      </w:r>
+      <w:r>
+        <w:t xml:space="preserve">, и </w:t>
+      </w:r>
+      <w:r>
+        <w:t xml:space="preserve">рассчитать для каждого значения </w:t>
+      </w:r>
+      <w:r>
+        <w:t>этого параметра</w:t>
+      </w:r>
+      <w:r>
+        <w:t xml:space="preserve"> значения координат соответствующих точек окружности</w:t>
+      </w:r>
+      <w:r>
+        <w:t>.</w:t>
+      </w:r>
+      <w:r>
+        <w:t xml:space="preserve"> </w:t>
+      </w:r>
+      <w:r>
+        <w:t xml:space="preserve">Значение величины шага приравнивается указанной величине, так как </w:t>
+      </w:r>
+      <w:r>
+        <w:t xml:space="preserve">в таком случае угловой шаг будет уменьшаться при увеличении </w:t>
+      </w:r>
+      <w:r>
+        <w:t>радиуса, что позволит отобразить кривую непрерывной.</w:t>
+      </w:r>
+    </w:p>
+    <w:p>
+      <w:pPr>
+        <w:pStyle w:val="3"/>
+      </w:pPr>
+      <w:r>
+        <w:t xml:space="preserve">Алгоритм, записанный на ЯП </w:t>
+      </w:r>
+      <w:r>
+        <w:rPr>
+          <w:lang w:val="en-US"/>
+        </w:rPr>
+        <w:t>Python</w:t>
+      </w:r>
+      <w:r>
+        <w:t>:</w:t>
+      </w:r>
+    </w:p>
+    <w:p>
+      <w:pPr>
+        <w:shd w:val="clear" w:color="auto" w:fill="2B2B2B"/>
+        <w:tabs>
+          <w:tab w:val="left" w:pos="916"/>
+          <w:tab w:val="left" w:pos="1832"/>
+          <w:tab w:val="left" w:pos="2748"/>
+          <w:tab w:val="left" w:pos="3664"/>
+          <w:tab w:val="left" w:pos="4580"/>
+          <w:tab w:val="left" w:pos="5496"/>
+          <w:tab w:val="left" w:pos="6412"/>
+          <w:tab w:val="left" w:pos="7328"/>
+          <w:tab w:val="left" w:pos="8244"/>
+          <w:tab w:val="left" w:pos="9160"/>
+          <w:tab w:val="left" w:pos="10076"/>
+          <w:tab w:val="left" w:pos="10992"/>
+          <w:tab w:val="left" w:pos="11908"/>
+          <w:tab w:val="left" w:pos="12824"/>
+          <w:tab w:val="left" w:pos="13740"/>
+          <w:tab w:val="left" w:pos="14656"/>
+        </w:tabs>
+        <w:spacing w:after="0"/>
+        <w:jc w:val="left"/>
         <w:rPr>
           <w:rFonts w:ascii="Source Code Pro" w:eastAsia="Times New Roman" w:hAnsi="Source Code Pro" w:cs="Courier New"/>
           <w:color w:val="A9B7C6"/>
@@ -5056,7 +5574,127 @@
           <w:szCs w:val="20"/>
           <w:lang w:val="en-US" w:eastAsia="ru-RU"/>
         </w:rPr>
-        <w:t xml:space="preserve"> = radius * radius</w:t>
+      </w:pPr>
+      <w:r>
+        <w:rPr>
+          <w:rFonts w:ascii="Source Code Pro" w:eastAsia="Times New Roman" w:hAnsi="Source Code Pro" w:cs="Courier New"/>
+          <w:color w:val="CC7832"/>
+          <w:sz w:val="20"/>
+          <w:szCs w:val="20"/>
+          <w:lang w:val="en-US" w:eastAsia="ru-RU"/>
+        </w:rPr>
+        <w:t xml:space="preserve">def </w:t>
+      </w:r>
+      <w:r>
+        <w:rPr>
+          <w:rFonts w:ascii="Source Code Pro" w:eastAsia="Times New Roman" w:hAnsi="Source Code Pro" w:cs="Courier New"/>
+          <w:color w:val="FFC66D"/>
+          <w:sz w:val="20"/>
+          <w:szCs w:val="20"/>
+          <w:lang w:val="en-US" w:eastAsia="ru-RU"/>
+        </w:rPr>
+        <w:t>parameterCircleAlg</w:t>
+      </w:r>
+      <w:r>
+        <w:rPr>
+          <w:rFonts w:ascii="Source Code Pro" w:eastAsia="Times New Roman" w:hAnsi="Source Code Pro" w:cs="Courier New"/>
+          <w:color w:val="A9B7C6"/>
+          <w:sz w:val="20"/>
+          <w:szCs w:val="20"/>
+          <w:lang w:val="en-US" w:eastAsia="ru-RU"/>
+        </w:rPr>
+        <w:t>(xCenter</w:t>
+      </w:r>
+      <w:r>
+        <w:rPr>
+          <w:rFonts w:ascii="Source Code Pro" w:eastAsia="Times New Roman" w:hAnsi="Source Code Pro" w:cs="Courier New"/>
+          <w:color w:val="CC7832"/>
+          <w:sz w:val="20"/>
+          <w:szCs w:val="20"/>
+          <w:lang w:val="en-US" w:eastAsia="ru-RU"/>
+        </w:rPr>
+        <w:t xml:space="preserve">, </w:t>
+      </w:r>
+      <w:r>
+        <w:rPr>
+          <w:rFonts w:ascii="Source Code Pro" w:eastAsia="Times New Roman" w:hAnsi="Source Code Pro" w:cs="Courier New"/>
+          <w:color w:val="A9B7C6"/>
+          <w:sz w:val="20"/>
+          <w:szCs w:val="20"/>
+          <w:lang w:val="en-US" w:eastAsia="ru-RU"/>
+        </w:rPr>
+        <w:t>yCenter</w:t>
+      </w:r>
+      <w:r>
+        <w:rPr>
+          <w:rFonts w:ascii="Source Code Pro" w:eastAsia="Times New Roman" w:hAnsi="Source Code Pro" w:cs="Courier New"/>
+          <w:color w:val="CC7832"/>
+          <w:sz w:val="20"/>
+          <w:szCs w:val="20"/>
+          <w:lang w:val="en-US" w:eastAsia="ru-RU"/>
+        </w:rPr>
+        <w:t xml:space="preserve">, </w:t>
+      </w:r>
+      <w:r>
+        <w:rPr>
+          <w:rFonts w:ascii="Source Code Pro" w:eastAsia="Times New Roman" w:hAnsi="Source Code Pro" w:cs="Courier New"/>
+          <w:color w:val="A9B7C6"/>
+          <w:sz w:val="20"/>
+          <w:szCs w:val="20"/>
+          <w:lang w:val="en-US" w:eastAsia="ru-RU"/>
+        </w:rPr>
+        <w:t>radius</w:t>
+      </w:r>
+      <w:r>
+        <w:rPr>
+          <w:rFonts w:ascii="Source Code Pro" w:eastAsia="Times New Roman" w:hAnsi="Source Code Pro" w:cs="Courier New"/>
+          <w:color w:val="CC7832"/>
+          <w:sz w:val="20"/>
+          <w:szCs w:val="20"/>
+          <w:lang w:val="en-US" w:eastAsia="ru-RU"/>
+        </w:rPr>
+        <w:t xml:space="preserve">, </w:t>
+      </w:r>
+      <w:r>
+        <w:rPr>
+          <w:rFonts w:ascii="Source Code Pro" w:eastAsia="Times New Roman" w:hAnsi="Source Code Pro" w:cs="Courier New"/>
+          <w:color w:val="A9B7C6"/>
+          <w:sz w:val="20"/>
+          <w:szCs w:val="20"/>
+          <w:lang w:val="en-US" w:eastAsia="ru-RU"/>
+        </w:rPr>
+        <w:t xml:space="preserve">colour = </w:t>
+      </w:r>
+      <w:r>
+        <w:rPr>
+          <w:rFonts w:ascii="Source Code Pro" w:eastAsia="Times New Roman" w:hAnsi="Source Code Pro" w:cs="Courier New"/>
+          <w:color w:val="6A8759"/>
+          <w:sz w:val="20"/>
+          <w:szCs w:val="20"/>
+          <w:lang w:val="en-US" w:eastAsia="ru-RU"/>
+        </w:rPr>
+        <w:t>"#000000"</w:t>
+      </w:r>
+      <w:r>
+        <w:rPr>
+          <w:rFonts w:ascii="Source Code Pro" w:eastAsia="Times New Roman" w:hAnsi="Source Code Pro" w:cs="Courier New"/>
+          <w:color w:val="A9B7C6"/>
+          <w:sz w:val="20"/>
+          <w:szCs w:val="20"/>
+          <w:lang w:val="en-US" w:eastAsia="ru-RU"/>
+        </w:rPr>
+        <w:t>):</w:t>
+      </w:r>
+      <w:r>
+        <w:rPr>
+          <w:rFonts w:ascii="Source Code Pro" w:eastAsia="Times New Roman" w:hAnsi="Source Code Pro" w:cs="Courier New"/>
+          <w:color w:val="A9B7C6"/>
+          <w:sz w:val="20"/>
+          <w:szCs w:val="20"/>
+          <w:lang w:val="en-US" w:eastAsia="ru-RU"/>
+        </w:rPr>
+        <w:br/>
+        <w:t xml:space="preserve">    pointsArray = []</w:t>
       </w:r>
       <w:r>
         <w:rPr>
@@ -5072,25 +5710,13 @@
       <w:r>
         <w:rPr>
           <w:rFonts w:ascii="Source Code Pro" w:eastAsia="Times New Roman" w:hAnsi="Source Code Pro" w:cs="Courier New"/>
-          <w:color w:val="CC7832"/>
-          <w:sz w:val="20"/>
-          <w:szCs w:val="20"/>
-          <w:lang w:val="en-US" w:eastAsia="ru-RU"/>
-        </w:rPr>
-        <w:t xml:space="preserve">for </w:t>
-      </w:r>
-      <w:proofErr w:type="spellStart"/>
-      <w:r>
-        <w:rPr>
-          <w:rFonts w:ascii="Source Code Pro" w:eastAsia="Times New Roman" w:hAnsi="Source Code Pro" w:cs="Courier New"/>
           <w:color w:val="A9B7C6"/>
           <w:sz w:val="20"/>
           <w:szCs w:val="20"/>
           <w:lang w:val="en-US" w:eastAsia="ru-RU"/>
         </w:rPr>
-        <w:t>curX</w:t>
-      </w:r>
-      <w:proofErr w:type="spellEnd"/>
+        <w:t>angle</w:t>
+      </w:r>
       <w:r>
         <w:rPr>
           <w:rFonts w:ascii="Source Code Pro" w:eastAsia="Times New Roman" w:hAnsi="Source Code Pro" w:cs="Courier New"/>
@@ -5099,27 +5725,17 @@
           <w:szCs w:val="20"/>
           <w:lang w:val="en-US" w:eastAsia="ru-RU"/>
         </w:rPr>
-        <w:t xml:space="preserve"> </w:t>
-      </w:r>
-      <w:r>
-        <w:rPr>
-          <w:rFonts w:ascii="Source Code Pro" w:eastAsia="Times New Roman" w:hAnsi="Source Code Pro" w:cs="Courier New"/>
-          <w:color w:val="CC7832"/>
-          <w:sz w:val="20"/>
-          <w:szCs w:val="20"/>
-          <w:lang w:val="en-US" w:eastAsia="ru-RU"/>
-        </w:rPr>
-        <w:t xml:space="preserve">in </w:t>
-      </w:r>
-      <w:r>
-        <w:rPr>
-          <w:rFonts w:ascii="Source Code Pro" w:eastAsia="Times New Roman" w:hAnsi="Source Code Pro" w:cs="Courier New"/>
-          <w:color w:val="8888C6"/>
-          <w:sz w:val="20"/>
-          <w:szCs w:val="20"/>
-          <w:lang w:val="en-US" w:eastAsia="ru-RU"/>
-        </w:rPr>
-        <w:t>range</w:t>
+        <w:t xml:space="preserve">Step = </w:t>
+      </w:r>
+      <w:r>
+        <w:rPr>
+          <w:rFonts w:ascii="Source Code Pro" w:eastAsia="Times New Roman" w:hAnsi="Source Code Pro" w:cs="Courier New"/>
+          <w:color w:val="6897BB"/>
+          <w:sz w:val="20"/>
+          <w:szCs w:val="20"/>
+          <w:lang w:val="en-US" w:eastAsia="ru-RU"/>
+        </w:rPr>
+        <w:t xml:space="preserve">1 </w:t>
       </w:r>
       <w:r>
         <w:rPr>
@@ -5129,9 +5745,8 @@
           <w:szCs w:val="20"/>
           <w:lang w:val="en-US" w:eastAsia="ru-RU"/>
         </w:rPr>
-        <w:t>(</w:t>
-      </w:r>
-      <w:proofErr w:type="spellStart"/>
+        <w:t>/ radius</w:t>
+      </w:r>
       <w:r>
         <w:rPr>
           <w:rFonts w:ascii="Source Code Pro" w:eastAsia="Times New Roman" w:hAnsi="Source Code Pro" w:cs="Courier New"/>
@@ -5140,60 +5755,8 @@
           <w:szCs w:val="20"/>
           <w:lang w:val="en-US" w:eastAsia="ru-RU"/>
         </w:rPr>
-        <w:t>xCenter</w:t>
-      </w:r>
-      <w:proofErr w:type="spellEnd"/>
-      <w:r>
-        <w:rPr>
-          <w:rFonts w:ascii="Source Code Pro" w:eastAsia="Times New Roman" w:hAnsi="Source Code Pro" w:cs="Courier New"/>
-          <w:color w:val="CC7832"/>
-          <w:sz w:val="20"/>
-          <w:szCs w:val="20"/>
-          <w:lang w:val="en-US" w:eastAsia="ru-RU"/>
-        </w:rPr>
-        <w:t xml:space="preserve">, </w:t>
-      </w:r>
-      <w:r>
-        <w:rPr>
-          <w:rFonts w:ascii="Source Code Pro" w:eastAsia="Times New Roman" w:hAnsi="Source Code Pro" w:cs="Courier New"/>
-          <w:color w:val="8888C6"/>
-          <w:sz w:val="20"/>
-          <w:szCs w:val="20"/>
-          <w:lang w:val="en-US" w:eastAsia="ru-RU"/>
-        </w:rPr>
-        <w:t>round</w:t>
-      </w:r>
-      <w:r>
-        <w:rPr>
-          <w:rFonts w:ascii="Source Code Pro" w:eastAsia="Times New Roman" w:hAnsi="Source Code Pro" w:cs="Courier New"/>
-          <w:color w:val="A9B7C6"/>
-          <w:sz w:val="20"/>
-          <w:szCs w:val="20"/>
-          <w:lang w:val="en-US" w:eastAsia="ru-RU"/>
-        </w:rPr>
-        <w:t>(</w:t>
-      </w:r>
-      <w:proofErr w:type="spellStart"/>
-      <w:r>
-        <w:rPr>
-          <w:rFonts w:ascii="Source Code Pro" w:eastAsia="Times New Roman" w:hAnsi="Source Code Pro" w:cs="Courier New"/>
-          <w:color w:val="A9B7C6"/>
-          <w:sz w:val="20"/>
-          <w:szCs w:val="20"/>
-          <w:lang w:val="en-US" w:eastAsia="ru-RU"/>
-        </w:rPr>
-        <w:t>xCenter</w:t>
-      </w:r>
-      <w:proofErr w:type="spellEnd"/>
-      <w:r>
-        <w:rPr>
-          <w:rFonts w:ascii="Source Code Pro" w:eastAsia="Times New Roman" w:hAnsi="Source Code Pro" w:cs="Courier New"/>
-          <w:color w:val="A9B7C6"/>
-          <w:sz w:val="20"/>
-          <w:szCs w:val="20"/>
-          <w:lang w:val="en-US" w:eastAsia="ru-RU"/>
-        </w:rPr>
-        <w:t xml:space="preserve"> + radius / sqrt(</w:t>
+        <w:br/>
+        <w:t xml:space="preserve">    i = </w:t>
       </w:r>
       <w:r>
         <w:rPr>
@@ -5203,306 +5766,12 @@
           <w:szCs w:val="20"/>
           <w:lang w:val="en-US" w:eastAsia="ru-RU"/>
         </w:rPr>
-        <w:t>2</w:t>
-      </w:r>
-      <w:r>
-        <w:rPr>
-          <w:rFonts w:ascii="Source Code Pro" w:eastAsia="Times New Roman" w:hAnsi="Source Code Pro" w:cs="Courier New"/>
-          <w:color w:val="A9B7C6"/>
-          <w:sz w:val="20"/>
-          <w:szCs w:val="20"/>
-          <w:lang w:val="en-US" w:eastAsia="ru-RU"/>
-        </w:rPr>
-        <w:t xml:space="preserve">)) + </w:t>
+        <w:t>0</w:t>
       </w:r>
       <w:r>
         <w:rPr>
           <w:rFonts w:ascii="Source Code Pro" w:eastAsia="Times New Roman" w:hAnsi="Source Code Pro" w:cs="Courier New"/>
           <w:color w:val="6897BB"/>
-          <w:sz w:val="20"/>
-          <w:szCs w:val="20"/>
-          <w:lang w:val="en-US" w:eastAsia="ru-RU"/>
-        </w:rPr>
-        <w:t>1</w:t>
-      </w:r>
-      <w:r>
-        <w:rPr>
-          <w:rFonts w:ascii="Source Code Pro" w:eastAsia="Times New Roman" w:hAnsi="Source Code Pro" w:cs="Courier New"/>
-          <w:color w:val="A9B7C6"/>
-          <w:sz w:val="20"/>
-          <w:szCs w:val="20"/>
-          <w:lang w:val="en-US" w:eastAsia="ru-RU"/>
-        </w:rPr>
-        <w:t>):</w:t>
-      </w:r>
-      <w:r>
-        <w:rPr>
-          <w:rFonts w:ascii="Source Code Pro" w:eastAsia="Times New Roman" w:hAnsi="Source Code Pro" w:cs="Courier New"/>
-          <w:color w:val="A9B7C6"/>
-          <w:sz w:val="20"/>
-          <w:szCs w:val="20"/>
-          <w:lang w:val="en-US" w:eastAsia="ru-RU"/>
-        </w:rPr>
-        <w:br/>
-        <w:t xml:space="preserve">        </w:t>
-      </w:r>
-      <w:proofErr w:type="spellStart"/>
-      <w:r>
-        <w:rPr>
-          <w:rFonts w:ascii="Source Code Pro" w:eastAsia="Times New Roman" w:hAnsi="Source Code Pro" w:cs="Courier New"/>
-          <w:color w:val="A9B7C6"/>
-          <w:sz w:val="20"/>
-          <w:szCs w:val="20"/>
-          <w:lang w:val="en-US" w:eastAsia="ru-RU"/>
-        </w:rPr>
-        <w:t>curY</w:t>
-      </w:r>
-      <w:proofErr w:type="spellEnd"/>
-      <w:r>
-        <w:rPr>
-          <w:rFonts w:ascii="Source Code Pro" w:eastAsia="Times New Roman" w:hAnsi="Source Code Pro" w:cs="Courier New"/>
-          <w:color w:val="A9B7C6"/>
-          <w:sz w:val="20"/>
-          <w:szCs w:val="20"/>
-          <w:lang w:val="en-US" w:eastAsia="ru-RU"/>
-        </w:rPr>
-        <w:t xml:space="preserve"> = </w:t>
-      </w:r>
-      <w:proofErr w:type="spellStart"/>
-      <w:r>
-        <w:rPr>
-          <w:rFonts w:ascii="Source Code Pro" w:eastAsia="Times New Roman" w:hAnsi="Source Code Pro" w:cs="Courier New"/>
-          <w:color w:val="A9B7C6"/>
-          <w:sz w:val="20"/>
-          <w:szCs w:val="20"/>
-          <w:lang w:val="en-US" w:eastAsia="ru-RU"/>
-        </w:rPr>
-        <w:t>yCenter</w:t>
-      </w:r>
-      <w:proofErr w:type="spellEnd"/>
-      <w:r>
-        <w:rPr>
-          <w:rFonts w:ascii="Source Code Pro" w:eastAsia="Times New Roman" w:hAnsi="Source Code Pro" w:cs="Courier New"/>
-          <w:color w:val="A9B7C6"/>
-          <w:sz w:val="20"/>
-          <w:szCs w:val="20"/>
-          <w:lang w:val="en-US" w:eastAsia="ru-RU"/>
-        </w:rPr>
-        <w:t xml:space="preserve"> + sqrt(</w:t>
-      </w:r>
-      <w:proofErr w:type="spellStart"/>
-      <w:r>
-        <w:rPr>
-          <w:rFonts w:ascii="Source Code Pro" w:eastAsia="Times New Roman" w:hAnsi="Source Code Pro" w:cs="Courier New"/>
-          <w:color w:val="A9B7C6"/>
-          <w:sz w:val="20"/>
-          <w:szCs w:val="20"/>
-          <w:lang w:val="en-US" w:eastAsia="ru-RU"/>
-        </w:rPr>
-        <w:t>sqrRad</w:t>
-      </w:r>
-      <w:proofErr w:type="spellEnd"/>
-      <w:r>
-        <w:rPr>
-          <w:rFonts w:ascii="Source Code Pro" w:eastAsia="Times New Roman" w:hAnsi="Source Code Pro" w:cs="Courier New"/>
-          <w:color w:val="A9B7C6"/>
-          <w:sz w:val="20"/>
-          <w:szCs w:val="20"/>
-          <w:lang w:val="en-US" w:eastAsia="ru-RU"/>
-        </w:rPr>
-        <w:t xml:space="preserve"> - (</w:t>
-      </w:r>
-      <w:proofErr w:type="spellStart"/>
-      <w:r>
-        <w:rPr>
-          <w:rFonts w:ascii="Source Code Pro" w:eastAsia="Times New Roman" w:hAnsi="Source Code Pro" w:cs="Courier New"/>
-          <w:color w:val="A9B7C6"/>
-          <w:sz w:val="20"/>
-          <w:szCs w:val="20"/>
-          <w:lang w:val="en-US" w:eastAsia="ru-RU"/>
-        </w:rPr>
-        <w:t>curX</w:t>
-      </w:r>
-      <w:proofErr w:type="spellEnd"/>
-      <w:r>
-        <w:rPr>
-          <w:rFonts w:ascii="Source Code Pro" w:eastAsia="Times New Roman" w:hAnsi="Source Code Pro" w:cs="Courier New"/>
-          <w:color w:val="A9B7C6"/>
-          <w:sz w:val="20"/>
-          <w:szCs w:val="20"/>
-          <w:lang w:val="en-US" w:eastAsia="ru-RU"/>
-        </w:rPr>
-        <w:t xml:space="preserve"> - </w:t>
-      </w:r>
-      <w:proofErr w:type="spellStart"/>
-      <w:r>
-        <w:rPr>
-          <w:rFonts w:ascii="Source Code Pro" w:eastAsia="Times New Roman" w:hAnsi="Source Code Pro" w:cs="Courier New"/>
-          <w:color w:val="A9B7C6"/>
-          <w:sz w:val="20"/>
-          <w:szCs w:val="20"/>
-          <w:lang w:val="en-US" w:eastAsia="ru-RU"/>
-        </w:rPr>
-        <w:t>xCenter</w:t>
-      </w:r>
-      <w:proofErr w:type="spellEnd"/>
-      <w:r>
-        <w:rPr>
-          <w:rFonts w:ascii="Source Code Pro" w:eastAsia="Times New Roman" w:hAnsi="Source Code Pro" w:cs="Courier New"/>
-          <w:color w:val="A9B7C6"/>
-          <w:sz w:val="20"/>
-          <w:szCs w:val="20"/>
-          <w:lang w:val="en-US" w:eastAsia="ru-RU"/>
-        </w:rPr>
-        <w:t>) * (</w:t>
-      </w:r>
-      <w:proofErr w:type="spellStart"/>
-      <w:r>
-        <w:rPr>
-          <w:rFonts w:ascii="Source Code Pro" w:eastAsia="Times New Roman" w:hAnsi="Source Code Pro" w:cs="Courier New"/>
-          <w:color w:val="A9B7C6"/>
-          <w:sz w:val="20"/>
-          <w:szCs w:val="20"/>
-          <w:lang w:val="en-US" w:eastAsia="ru-RU"/>
-        </w:rPr>
-        <w:t>curX</w:t>
-      </w:r>
-      <w:proofErr w:type="spellEnd"/>
-      <w:r>
-        <w:rPr>
-          <w:rFonts w:ascii="Source Code Pro" w:eastAsia="Times New Roman" w:hAnsi="Source Code Pro" w:cs="Courier New"/>
-          <w:color w:val="A9B7C6"/>
-          <w:sz w:val="20"/>
-          <w:szCs w:val="20"/>
-          <w:lang w:val="en-US" w:eastAsia="ru-RU"/>
-        </w:rPr>
-        <w:t xml:space="preserve"> - </w:t>
-      </w:r>
-      <w:proofErr w:type="spellStart"/>
-      <w:r>
-        <w:rPr>
-          <w:rFonts w:ascii="Source Code Pro" w:eastAsia="Times New Roman" w:hAnsi="Source Code Pro" w:cs="Courier New"/>
-          <w:color w:val="A9B7C6"/>
-          <w:sz w:val="20"/>
-          <w:szCs w:val="20"/>
-          <w:lang w:val="en-US" w:eastAsia="ru-RU"/>
-        </w:rPr>
-        <w:t>xCenter</w:t>
-      </w:r>
-      <w:proofErr w:type="spellEnd"/>
-      <w:r>
-        <w:rPr>
-          <w:rFonts w:ascii="Source Code Pro" w:eastAsia="Times New Roman" w:hAnsi="Source Code Pro" w:cs="Courier New"/>
-          <w:color w:val="A9B7C6"/>
-          <w:sz w:val="20"/>
-          <w:szCs w:val="20"/>
-          <w:lang w:val="en-US" w:eastAsia="ru-RU"/>
-        </w:rPr>
-        <w:t>))</w:t>
-      </w:r>
-      <w:r>
-        <w:rPr>
-          <w:rFonts w:ascii="Source Code Pro" w:eastAsia="Times New Roman" w:hAnsi="Source Code Pro" w:cs="Courier New"/>
-          <w:color w:val="A9B7C6"/>
-          <w:sz w:val="20"/>
-          <w:szCs w:val="20"/>
-          <w:lang w:val="en-US" w:eastAsia="ru-RU"/>
-        </w:rPr>
-        <w:br/>
-        <w:t xml:space="preserve">        </w:t>
-      </w:r>
-      <w:proofErr w:type="spellStart"/>
-      <w:r>
-        <w:rPr>
-          <w:rFonts w:ascii="Source Code Pro" w:eastAsia="Times New Roman" w:hAnsi="Source Code Pro" w:cs="Courier New"/>
-          <w:color w:val="A9B7C6"/>
-          <w:sz w:val="20"/>
-          <w:szCs w:val="20"/>
-          <w:lang w:val="en-US" w:eastAsia="ru-RU"/>
-        </w:rPr>
-        <w:t>pointsArray.append</w:t>
-      </w:r>
-      <w:proofErr w:type="spellEnd"/>
-      <w:r>
-        <w:rPr>
-          <w:rFonts w:ascii="Source Code Pro" w:eastAsia="Times New Roman" w:hAnsi="Source Code Pro" w:cs="Courier New"/>
-          <w:color w:val="A9B7C6"/>
-          <w:sz w:val="20"/>
-          <w:szCs w:val="20"/>
-          <w:lang w:val="en-US" w:eastAsia="ru-RU"/>
-        </w:rPr>
-        <w:t>((</w:t>
-      </w:r>
-      <w:proofErr w:type="spellStart"/>
-      <w:r>
-        <w:rPr>
-          <w:rFonts w:ascii="Source Code Pro" w:eastAsia="Times New Roman" w:hAnsi="Source Code Pro" w:cs="Courier New"/>
-          <w:color w:val="A9B7C6"/>
-          <w:sz w:val="20"/>
-          <w:szCs w:val="20"/>
-          <w:lang w:val="en-US" w:eastAsia="ru-RU"/>
-        </w:rPr>
-        <w:t>curX</w:t>
-      </w:r>
-      <w:proofErr w:type="spellEnd"/>
-      <w:r>
-        <w:rPr>
-          <w:rFonts w:ascii="Source Code Pro" w:eastAsia="Times New Roman" w:hAnsi="Source Code Pro" w:cs="Courier New"/>
-          <w:color w:val="CC7832"/>
-          <w:sz w:val="20"/>
-          <w:szCs w:val="20"/>
-          <w:lang w:val="en-US" w:eastAsia="ru-RU"/>
-        </w:rPr>
-        <w:t xml:space="preserve">, </w:t>
-      </w:r>
-      <w:proofErr w:type="spellStart"/>
-      <w:r>
-        <w:rPr>
-          <w:rFonts w:ascii="Source Code Pro" w:eastAsia="Times New Roman" w:hAnsi="Source Code Pro" w:cs="Courier New"/>
-          <w:color w:val="A9B7C6"/>
-          <w:sz w:val="20"/>
-          <w:szCs w:val="20"/>
-          <w:lang w:val="en-US" w:eastAsia="ru-RU"/>
-        </w:rPr>
-        <w:t>curY</w:t>
-      </w:r>
-      <w:proofErr w:type="spellEnd"/>
-      <w:r>
-        <w:rPr>
-          <w:rFonts w:ascii="Source Code Pro" w:eastAsia="Times New Roman" w:hAnsi="Source Code Pro" w:cs="Courier New"/>
-          <w:color w:val="CC7832"/>
-          <w:sz w:val="20"/>
-          <w:szCs w:val="20"/>
-          <w:lang w:val="en-US" w:eastAsia="ru-RU"/>
-        </w:rPr>
-        <w:t xml:space="preserve">, </w:t>
-      </w:r>
-      <w:proofErr w:type="spellStart"/>
-      <w:r>
-        <w:rPr>
-          <w:rFonts w:ascii="Source Code Pro" w:eastAsia="Times New Roman" w:hAnsi="Source Code Pro" w:cs="Courier New"/>
-          <w:color w:val="A9B7C6"/>
-          <w:sz w:val="20"/>
-          <w:szCs w:val="20"/>
-          <w:lang w:val="en-US" w:eastAsia="ru-RU"/>
-        </w:rPr>
-        <w:t>colour</w:t>
-      </w:r>
-      <w:proofErr w:type="spellEnd"/>
-      <w:r>
-        <w:rPr>
-          <w:rFonts w:ascii="Source Code Pro" w:eastAsia="Times New Roman" w:hAnsi="Source Code Pro" w:cs="Courier New"/>
-          <w:color w:val="A9B7C6"/>
-          <w:sz w:val="20"/>
-          <w:szCs w:val="20"/>
-          <w:lang w:val="en-US" w:eastAsia="ru-RU"/>
-        </w:rPr>
-        <w:t>))</w:t>
-      </w:r>
-      <w:r>
-        <w:rPr>
-          <w:rFonts w:ascii="Source Code Pro" w:eastAsia="Times New Roman" w:hAnsi="Source Code Pro" w:cs="Courier New"/>
-          <w:color w:val="A9B7C6"/>
           <w:sz w:val="20"/>
           <w:szCs w:val="20"/>
           <w:lang w:val="en-US" w:eastAsia="ru-RU"/>
@@ -5510,7 +5779,16 @@
         <w:br/>
         <w:t xml:space="preserve">    </w:t>
       </w:r>
-      <w:proofErr w:type="spellStart"/>
+      <w:r>
+        <w:rPr>
+          <w:rFonts w:ascii="Source Code Pro" w:eastAsia="Times New Roman" w:hAnsi="Source Code Pro" w:cs="Courier New"/>
+          <w:color w:val="CC7832"/>
+          <w:sz w:val="20"/>
+          <w:szCs w:val="20"/>
+          <w:lang w:val="en-US" w:eastAsia="ru-RU"/>
+        </w:rPr>
+        <w:t xml:space="preserve">while </w:t>
+      </w:r>
       <w:r>
         <w:rPr>
           <w:rFonts w:ascii="Source Code Pro" w:eastAsia="Times New Roman" w:hAnsi="Source Code Pro" w:cs="Courier New"/>
@@ -5519,9 +5797,18 @@
           <w:szCs w:val="20"/>
           <w:lang w:val="en-US" w:eastAsia="ru-RU"/>
         </w:rPr>
-        <w:t>reflectPointsXY</w:t>
-      </w:r>
-      <w:proofErr w:type="spellEnd"/>
+        <w:t xml:space="preserve">i &lt;= pi / </w:t>
+      </w:r>
+      <w:r>
+        <w:rPr>
+          <w:rFonts w:ascii="Source Code Pro" w:eastAsia="Times New Roman" w:hAnsi="Source Code Pro" w:cs="Courier New"/>
+          <w:color w:val="6897BB"/>
+          <w:sz w:val="20"/>
+          <w:szCs w:val="20"/>
+          <w:lang w:val="en-US" w:eastAsia="ru-RU"/>
+        </w:rPr>
+        <w:t>4</w:t>
+      </w:r>
       <w:r>
         <w:rPr>
           <w:rFonts w:ascii="Source Code Pro" w:eastAsia="Times New Roman" w:hAnsi="Source Code Pro" w:cs="Courier New"/>
@@ -5530,9 +5817,8 @@
           <w:szCs w:val="20"/>
           <w:lang w:val="en-US" w:eastAsia="ru-RU"/>
         </w:rPr>
-        <w:t>(</w:t>
-      </w:r>
-      <w:proofErr w:type="spellStart"/>
+        <w:t>:</w:t>
+      </w:r>
       <w:r>
         <w:rPr>
           <w:rFonts w:ascii="Source Code Pro" w:eastAsia="Times New Roman" w:hAnsi="Source Code Pro" w:cs="Courier New"/>
@@ -5541,9 +5827,31 @@
           <w:szCs w:val="20"/>
           <w:lang w:val="en-US" w:eastAsia="ru-RU"/>
         </w:rPr>
-        <w:t>pointsArray</w:t>
-      </w:r>
-      <w:proofErr w:type="spellEnd"/>
+        <w:br/>
+        <w:t xml:space="preserve">        curX = xCenter + radius * cos(i)</w:t>
+      </w:r>
+      <w:r>
+        <w:rPr>
+          <w:rFonts w:ascii="Source Code Pro" w:eastAsia="Times New Roman" w:hAnsi="Source Code Pro" w:cs="Courier New"/>
+          <w:color w:val="A9B7C6"/>
+          <w:sz w:val="20"/>
+          <w:szCs w:val="20"/>
+          <w:lang w:val="en-US" w:eastAsia="ru-RU"/>
+        </w:rPr>
+        <w:br/>
+        <w:t xml:space="preserve">        curY = yCenter + radius * sin(i)</w:t>
+      </w:r>
+      <w:r>
+        <w:rPr>
+          <w:rFonts w:ascii="Source Code Pro" w:eastAsia="Times New Roman" w:hAnsi="Source Code Pro" w:cs="Courier New"/>
+          <w:color w:val="A9B7C6"/>
+          <w:sz w:val="20"/>
+          <w:szCs w:val="20"/>
+          <w:lang w:val="en-US" w:eastAsia="ru-RU"/>
+        </w:rPr>
+        <w:br/>
+        <w:t xml:space="preserve">        pointsArray.append((curX</w:t>
+      </w:r>
       <w:r>
         <w:rPr>
           <w:rFonts w:ascii="Source Code Pro" w:eastAsia="Times New Roman" w:hAnsi="Source Code Pro" w:cs="Courier New"/>
@@ -5554,7 +5862,6 @@
         </w:rPr>
         <w:t xml:space="preserve">, </w:t>
       </w:r>
-      <w:proofErr w:type="spellStart"/>
       <w:r>
         <w:rPr>
           <w:rFonts w:ascii="Source Code Pro" w:eastAsia="Times New Roman" w:hAnsi="Source Code Pro" w:cs="Courier New"/>
@@ -5563,9 +5870,80 @@
           <w:szCs w:val="20"/>
           <w:lang w:val="en-US" w:eastAsia="ru-RU"/>
         </w:rPr>
+        <w:t>curY</w:t>
+      </w:r>
+      <w:r>
+        <w:rPr>
+          <w:rFonts w:ascii="Source Code Pro" w:eastAsia="Times New Roman" w:hAnsi="Source Code Pro" w:cs="Courier New"/>
+          <w:color w:val="CC7832"/>
+          <w:sz w:val="20"/>
+          <w:szCs w:val="20"/>
+          <w:lang w:val="en-US" w:eastAsia="ru-RU"/>
+        </w:rPr>
+        <w:t xml:space="preserve">, </w:t>
+      </w:r>
+      <w:r>
+        <w:rPr>
+          <w:rFonts w:ascii="Source Code Pro" w:eastAsia="Times New Roman" w:hAnsi="Source Code Pro" w:cs="Courier New"/>
+          <w:color w:val="A9B7C6"/>
+          <w:sz w:val="20"/>
+          <w:szCs w:val="20"/>
+          <w:lang w:val="en-US" w:eastAsia="ru-RU"/>
+        </w:rPr>
+        <w:t>colour))</w:t>
+      </w:r>
+      <w:r>
+        <w:rPr>
+          <w:rFonts w:ascii="Source Code Pro" w:eastAsia="Times New Roman" w:hAnsi="Source Code Pro" w:cs="Courier New"/>
+          <w:color w:val="A9B7C6"/>
+          <w:sz w:val="20"/>
+          <w:szCs w:val="20"/>
+          <w:lang w:val="en-US" w:eastAsia="ru-RU"/>
+        </w:rPr>
+        <w:br/>
+        <w:t xml:space="preserve">        i += degreeStep</w:t>
+      </w:r>
+      <w:r>
+        <w:rPr>
+          <w:rFonts w:ascii="Source Code Pro" w:eastAsia="Times New Roman" w:hAnsi="Source Code Pro" w:cs="Courier New"/>
+          <w:color w:val="A9B7C6"/>
+          <w:sz w:val="20"/>
+          <w:szCs w:val="20"/>
+          <w:lang w:val="en-US" w:eastAsia="ru-RU"/>
+        </w:rPr>
+        <w:br/>
+      </w:r>
+      <w:r>
+        <w:rPr>
+          <w:rFonts w:ascii="Source Code Pro" w:eastAsia="Times New Roman" w:hAnsi="Source Code Pro" w:cs="Courier New"/>
+          <w:color w:val="A9B7C6"/>
+          <w:sz w:val="20"/>
+          <w:szCs w:val="20"/>
+          <w:lang w:val="en-US" w:eastAsia="ru-RU"/>
+        </w:rPr>
+        <w:br/>
+        <w:t xml:space="preserve">    reflectPointsXY(pointsArray</w:t>
+      </w:r>
+      <w:r>
+        <w:rPr>
+          <w:rFonts w:ascii="Source Code Pro" w:eastAsia="Times New Roman" w:hAnsi="Source Code Pro" w:cs="Courier New"/>
+          <w:color w:val="CC7832"/>
+          <w:sz w:val="20"/>
+          <w:szCs w:val="20"/>
+          <w:lang w:val="en-US" w:eastAsia="ru-RU"/>
+        </w:rPr>
+        <w:t xml:space="preserve">, </w:t>
+      </w:r>
+      <w:r>
+        <w:rPr>
+          <w:rFonts w:ascii="Source Code Pro" w:eastAsia="Times New Roman" w:hAnsi="Source Code Pro" w:cs="Courier New"/>
+          <w:color w:val="A9B7C6"/>
+          <w:sz w:val="20"/>
+          <w:szCs w:val="20"/>
+          <w:lang w:val="en-US" w:eastAsia="ru-RU"/>
+        </w:rPr>
         <w:t>xCenter</w:t>
       </w:r>
-      <w:proofErr w:type="spellEnd"/>
       <w:r>
         <w:rPr>
           <w:rFonts w:ascii="Source Code Pro" w:eastAsia="Times New Roman" w:hAnsi="Source Code Pro" w:cs="Courier New"/>
@@ -5576,7 +5954,6 @@
         </w:rPr>
         <w:t xml:space="preserve">, </w:t>
       </w:r>
-      <w:proofErr w:type="spellStart"/>
       <w:r>
         <w:rPr>
           <w:rFonts w:ascii="Source Code Pro" w:eastAsia="Times New Roman" w:hAnsi="Source Code Pro" w:cs="Courier New"/>
@@ -5585,9 +5962,8 @@
           <w:szCs w:val="20"/>
           <w:lang w:val="en-US" w:eastAsia="ru-RU"/>
         </w:rPr>
-        <w:t>yCenter</w:t>
-      </w:r>
-      <w:proofErr w:type="spellEnd"/>
+        <w:t>yCenter)</w:t>
+      </w:r>
       <w:r>
         <w:rPr>
           <w:rFonts w:ascii="Source Code Pro" w:eastAsia="Times New Roman" w:hAnsi="Source Code Pro" w:cs="Courier New"/>
@@ -5596,7 +5972,59 @@
           <w:szCs w:val="20"/>
           <w:lang w:val="en-US" w:eastAsia="ru-RU"/>
         </w:rPr>
-        <w:t>)</w:t>
+        <w:br/>
+        <w:t xml:space="preserve">    reflectPointsY(pointsArray</w:t>
+      </w:r>
+      <w:r>
+        <w:rPr>
+          <w:rFonts w:ascii="Source Code Pro" w:eastAsia="Times New Roman" w:hAnsi="Source Code Pro" w:cs="Courier New"/>
+          <w:color w:val="CC7832"/>
+          <w:sz w:val="20"/>
+          <w:szCs w:val="20"/>
+          <w:lang w:val="en-US" w:eastAsia="ru-RU"/>
+        </w:rPr>
+        <w:t xml:space="preserve">, </w:t>
+      </w:r>
+      <w:r>
+        <w:rPr>
+          <w:rFonts w:ascii="Source Code Pro" w:eastAsia="Times New Roman" w:hAnsi="Source Code Pro" w:cs="Courier New"/>
+          <w:color w:val="A9B7C6"/>
+          <w:sz w:val="20"/>
+          <w:szCs w:val="20"/>
+          <w:lang w:val="en-US" w:eastAsia="ru-RU"/>
+        </w:rPr>
+        <w:t>xCenter)</w:t>
+      </w:r>
+      <w:r>
+        <w:rPr>
+          <w:rFonts w:ascii="Source Code Pro" w:eastAsia="Times New Roman" w:hAnsi="Source Code Pro" w:cs="Courier New"/>
+          <w:color w:val="A9B7C6"/>
+          <w:sz w:val="20"/>
+          <w:szCs w:val="20"/>
+          <w:lang w:val="en-US" w:eastAsia="ru-RU"/>
+        </w:rPr>
+        <w:br/>
+        <w:t xml:space="preserve">    reflectPointsX(pointsArray</w:t>
+      </w:r>
+      <w:r>
+        <w:rPr>
+          <w:rFonts w:ascii="Source Code Pro" w:eastAsia="Times New Roman" w:hAnsi="Source Code Pro" w:cs="Courier New"/>
+          <w:color w:val="CC7832"/>
+          <w:sz w:val="20"/>
+          <w:szCs w:val="20"/>
+          <w:lang w:val="en-US" w:eastAsia="ru-RU"/>
+        </w:rPr>
+        <w:t xml:space="preserve">, </w:t>
+      </w:r>
+      <w:r>
+        <w:rPr>
+          <w:rFonts w:ascii="Source Code Pro" w:eastAsia="Times New Roman" w:hAnsi="Source Code Pro" w:cs="Courier New"/>
+          <w:color w:val="A9B7C6"/>
+          <w:sz w:val="20"/>
+          <w:szCs w:val="20"/>
+          <w:lang w:val="en-US" w:eastAsia="ru-RU"/>
+        </w:rPr>
+        <w:t>yCenter)</w:t>
       </w:r>
       <w:r>
         <w:rPr>
@@ -5609,7 +6037,16 @@
         <w:br/>
         <w:t xml:space="preserve">    </w:t>
       </w:r>
-      <w:proofErr w:type="spellStart"/>
+      <w:r>
+        <w:rPr>
+          <w:rFonts w:ascii="Source Code Pro" w:eastAsia="Times New Roman" w:hAnsi="Source Code Pro" w:cs="Courier New"/>
+          <w:color w:val="CC7832"/>
+          <w:sz w:val="20"/>
+          <w:szCs w:val="20"/>
+          <w:lang w:val="en-US" w:eastAsia="ru-RU"/>
+        </w:rPr>
+        <w:t xml:space="preserve">return </w:t>
+      </w:r>
       <w:r>
         <w:rPr>
           <w:rFonts w:ascii="Source Code Pro" w:eastAsia="Times New Roman" w:hAnsi="Source Code Pro" w:cs="Courier New"/>
@@ -5618,174 +6055,41 @@
           <w:szCs w:val="20"/>
           <w:lang w:val="en-US" w:eastAsia="ru-RU"/>
         </w:rPr>
-        <w:t>reflectPointsY</w:t>
-      </w:r>
-      <w:proofErr w:type="spellEnd"/>
-      <w:r>
-        <w:rPr>
-          <w:rFonts w:ascii="Source Code Pro" w:eastAsia="Times New Roman" w:hAnsi="Source Code Pro" w:cs="Courier New"/>
-          <w:color w:val="A9B7C6"/>
-          <w:sz w:val="20"/>
-          <w:szCs w:val="20"/>
-          <w:lang w:val="en-US" w:eastAsia="ru-RU"/>
-        </w:rPr>
-        <w:t>(</w:t>
-      </w:r>
-      <w:proofErr w:type="spellStart"/>
-      <w:r>
-        <w:rPr>
-          <w:rFonts w:ascii="Source Code Pro" w:eastAsia="Times New Roman" w:hAnsi="Source Code Pro" w:cs="Courier New"/>
-          <w:color w:val="A9B7C6"/>
-          <w:sz w:val="20"/>
-          <w:szCs w:val="20"/>
-          <w:lang w:val="en-US" w:eastAsia="ru-RU"/>
-        </w:rPr>
         <w:t>pointsArray</w:t>
       </w:r>
-      <w:proofErr w:type="spellEnd"/>
-      <w:r>
-        <w:rPr>
-          <w:rFonts w:ascii="Source Code Pro" w:eastAsia="Times New Roman" w:hAnsi="Source Code Pro" w:cs="Courier New"/>
-          <w:color w:val="CC7832"/>
-          <w:sz w:val="20"/>
-          <w:szCs w:val="20"/>
-          <w:lang w:val="en-US" w:eastAsia="ru-RU"/>
-        </w:rPr>
-        <w:t xml:space="preserve">, </w:t>
-      </w:r>
-      <w:proofErr w:type="spellStart"/>
-      <w:r>
-        <w:rPr>
-          <w:rFonts w:ascii="Source Code Pro" w:eastAsia="Times New Roman" w:hAnsi="Source Code Pro" w:cs="Courier New"/>
-          <w:color w:val="A9B7C6"/>
-          <w:sz w:val="20"/>
-          <w:szCs w:val="20"/>
-          <w:lang w:val="en-US" w:eastAsia="ru-RU"/>
-        </w:rPr>
-        <w:t>xCenter</w:t>
-      </w:r>
-      <w:proofErr w:type="spellEnd"/>
-      <w:r>
-        <w:rPr>
-          <w:rFonts w:ascii="Source Code Pro" w:eastAsia="Times New Roman" w:hAnsi="Source Code Pro" w:cs="Courier New"/>
-          <w:color w:val="A9B7C6"/>
-          <w:sz w:val="20"/>
-          <w:szCs w:val="20"/>
-          <w:lang w:val="en-US" w:eastAsia="ru-RU"/>
-        </w:rPr>
-        <w:t>)</w:t>
-      </w:r>
-      <w:r>
-        <w:rPr>
-          <w:rFonts w:ascii="Source Code Pro" w:eastAsia="Times New Roman" w:hAnsi="Source Code Pro" w:cs="Courier New"/>
-          <w:color w:val="A9B7C6"/>
-          <w:sz w:val="20"/>
-          <w:szCs w:val="20"/>
-          <w:lang w:val="en-US" w:eastAsia="ru-RU"/>
-        </w:rPr>
-        <w:br/>
-        <w:t xml:space="preserve">    </w:t>
-      </w:r>
-      <w:proofErr w:type="spellStart"/>
-      <w:r>
-        <w:rPr>
-          <w:rFonts w:ascii="Source Code Pro" w:eastAsia="Times New Roman" w:hAnsi="Source Code Pro" w:cs="Courier New"/>
-          <w:color w:val="A9B7C6"/>
-          <w:sz w:val="20"/>
-          <w:szCs w:val="20"/>
-          <w:lang w:val="en-US" w:eastAsia="ru-RU"/>
-        </w:rPr>
-        <w:t>reflectPointsX</w:t>
-      </w:r>
-      <w:proofErr w:type="spellEnd"/>
-      <w:r>
-        <w:rPr>
-          <w:rFonts w:ascii="Source Code Pro" w:eastAsia="Times New Roman" w:hAnsi="Source Code Pro" w:cs="Courier New"/>
-          <w:color w:val="A9B7C6"/>
-          <w:sz w:val="20"/>
-          <w:szCs w:val="20"/>
-          <w:lang w:val="en-US" w:eastAsia="ru-RU"/>
-        </w:rPr>
-        <w:t>(</w:t>
-      </w:r>
-      <w:proofErr w:type="spellStart"/>
-      <w:r>
-        <w:rPr>
-          <w:rFonts w:ascii="Source Code Pro" w:eastAsia="Times New Roman" w:hAnsi="Source Code Pro" w:cs="Courier New"/>
-          <w:color w:val="A9B7C6"/>
-          <w:sz w:val="20"/>
-          <w:szCs w:val="20"/>
-          <w:lang w:val="en-US" w:eastAsia="ru-RU"/>
-        </w:rPr>
-        <w:t>pointsArray</w:t>
-      </w:r>
-      <w:proofErr w:type="spellEnd"/>
-      <w:r>
-        <w:rPr>
-          <w:rFonts w:ascii="Source Code Pro" w:eastAsia="Times New Roman" w:hAnsi="Source Code Pro" w:cs="Courier New"/>
-          <w:color w:val="CC7832"/>
-          <w:sz w:val="20"/>
-          <w:szCs w:val="20"/>
-          <w:lang w:val="en-US" w:eastAsia="ru-RU"/>
-        </w:rPr>
-        <w:t xml:space="preserve">, </w:t>
-      </w:r>
-      <w:proofErr w:type="spellStart"/>
-      <w:r>
-        <w:rPr>
-          <w:rFonts w:ascii="Source Code Pro" w:eastAsia="Times New Roman" w:hAnsi="Source Code Pro" w:cs="Courier New"/>
-          <w:color w:val="A9B7C6"/>
-          <w:sz w:val="20"/>
-          <w:szCs w:val="20"/>
-          <w:lang w:val="en-US" w:eastAsia="ru-RU"/>
-        </w:rPr>
-        <w:t>yCenter</w:t>
-      </w:r>
-      <w:proofErr w:type="spellEnd"/>
-      <w:r>
-        <w:rPr>
-          <w:rFonts w:ascii="Source Code Pro" w:eastAsia="Times New Roman" w:hAnsi="Source Code Pro" w:cs="Courier New"/>
-          <w:color w:val="A9B7C6"/>
-          <w:sz w:val="20"/>
-          <w:szCs w:val="20"/>
-          <w:lang w:val="en-US" w:eastAsia="ru-RU"/>
-        </w:rPr>
-        <w:t>)</w:t>
-      </w:r>
-      <w:r>
-        <w:rPr>
-          <w:rFonts w:ascii="Source Code Pro" w:eastAsia="Times New Roman" w:hAnsi="Source Code Pro" w:cs="Courier New"/>
-          <w:color w:val="A9B7C6"/>
-          <w:sz w:val="20"/>
-          <w:szCs w:val="20"/>
-          <w:lang w:val="en-US" w:eastAsia="ru-RU"/>
-        </w:rPr>
-        <w:br/>
-        <w:t xml:space="preserve">    </w:t>
-      </w:r>
-      <w:r>
-        <w:rPr>
-          <w:rFonts w:ascii="Source Code Pro" w:eastAsia="Times New Roman" w:hAnsi="Source Code Pro" w:cs="Courier New"/>
-          <w:color w:val="CC7832"/>
-          <w:sz w:val="20"/>
-          <w:szCs w:val="20"/>
-          <w:lang w:val="en-US" w:eastAsia="ru-RU"/>
-        </w:rPr>
-        <w:t xml:space="preserve">return </w:t>
-      </w:r>
-      <w:proofErr w:type="spellStart"/>
-      <w:r>
-        <w:rPr>
-          <w:rFonts w:ascii="Source Code Pro" w:eastAsia="Times New Roman" w:hAnsi="Source Code Pro" w:cs="Courier New"/>
-          <w:color w:val="A9B7C6"/>
-          <w:sz w:val="20"/>
-          <w:szCs w:val="20"/>
-          <w:lang w:val="en-US" w:eastAsia="ru-RU"/>
-        </w:rPr>
-        <w:t>pointsArray</w:t>
-      </w:r>
-      <w:bookmarkStart w:id="6" w:name="_Toc37206724"/>
-      <w:proofErr w:type="spellEnd"/>
+    </w:p>
+    <w:p>
+      <w:pPr>
+        <w:rPr>
+          <w:lang w:val="en-US"/>
+        </w:rPr>
+      </w:pPr>
+    </w:p>
+    <w:p>
+      <w:pPr>
+        <w:pStyle w:val="2"/>
+        <w:jc w:val="center"/>
+      </w:pPr>
+      <w:r>
+        <w:t xml:space="preserve">Алгоритм </w:t>
+      </w:r>
+      <w:r>
+        <w:t>Брезенхема построения окружностей</w:t>
+      </w:r>
+    </w:p>
+    <w:p>
+      <w:pPr>
+        <w:rPr>
+          <w:lang w:val="en-US"/>
+        </w:rPr>
+      </w:pPr>
+    </w:p>
+    <w:p>
+      <w:pPr>
+        <w:rPr>
+          <w:lang w:val="en-US"/>
+        </w:rPr>
+      </w:pPr>
     </w:p>
     <w:p>
       <w:pPr>
@@ -5810,7 +6114,6 @@
       </w:pPr>
       <w:bookmarkStart w:id="7" w:name="_Toc37206725"/>
       <w:r>
-        <w:lastRenderedPageBreak/>
         <w:t>Сравнение визуальных характеристик</w:t>
       </w:r>
       <w:bookmarkEnd w:id="7"/>
@@ -5871,6 +6174,7 @@
     <w:p/>
     <w:p>
       <w:r>
+        <w:lastRenderedPageBreak/>
         <w:t>Алгоритмы идут слева-направо сверху-вниз как они упоминались в отчёте.</w:t>
       </w:r>
     </w:p>
@@ -7374,7 +7678,7 @@
 </file>
 
 <file path=customXml/itemProps1.xml><?xml version="1.0" encoding="utf-8"?>
-<ds:datastoreItem xmlns:ds="http://schemas.openxmlformats.org/officeDocument/2006/customXml" ds:itemID="{BF1442D2-6DFA-4189-9D27-81F3FA4C2403}">
+<ds:datastoreItem xmlns:ds="http://schemas.openxmlformats.org/officeDocument/2006/customXml" ds:itemID="{9453246A-E048-4A65-B1C2-0D59AEAB1E93}">
   <ds:schemaRefs>
     <ds:schemaRef ds:uri="http://schemas.openxmlformats.org/officeDocument/2006/bibliography"/>
   </ds:schemaRefs>

</xml_diff>

<commit_message>
ADD: pictures for algs were added
</commit_message>
<xml_diff>
--- a/lab_04/ReportYDV_4.docx
+++ b/lab_04/ReportYDV_4.docx
@@ -1059,7 +1059,7 @@
           <w:r>
             <w:fldChar w:fldCharType="separate"/>
           </w:r>
-          <w:hyperlink w:anchor="_Toc38412445" w:history="1">
+          <w:hyperlink w:anchor="_Toc38453316" w:history="1">
             <w:r>
               <w:rPr>
                 <w:rStyle w:val="a5"/>
@@ -1086,7 +1086,7 @@
                 <w:noProof/>
                 <w:webHidden/>
               </w:rPr>
-              <w:instrText xml:space="preserve"> PAGEREF _Toc38412445 \h </w:instrText>
+              <w:instrText xml:space="preserve"> PAGEREF _Toc38453316 \h </w:instrText>
             </w:r>
             <w:r>
               <w:rPr>
@@ -1106,7 +1106,7 @@
                 <w:noProof/>
                 <w:webHidden/>
               </w:rPr>
-              <w:t>2</w:t>
+              <w:t>3</w:t>
             </w:r>
             <w:r>
               <w:rPr>
@@ -1130,7 +1130,7 @@
               <w:lang w:eastAsia="ru-RU"/>
             </w:rPr>
           </w:pPr>
-          <w:hyperlink w:anchor="_Toc38412446" w:history="1">
+          <w:hyperlink w:anchor="_Toc38453317" w:history="1">
             <w:r>
               <w:rPr>
                 <w:rStyle w:val="a5"/>
@@ -1157,7 +1157,7 @@
                 <w:noProof/>
                 <w:webHidden/>
               </w:rPr>
-              <w:instrText xml:space="preserve"> PAGEREF _Toc38412446 \h </w:instrText>
+              <w:instrText xml:space="preserve"> PAGEREF _Toc38453317 \h </w:instrText>
             </w:r>
             <w:r>
               <w:rPr>
@@ -1177,7 +1177,7 @@
                 <w:noProof/>
                 <w:webHidden/>
               </w:rPr>
-              <w:t>2</w:t>
+              <w:t>3</w:t>
             </w:r>
             <w:r>
               <w:rPr>
@@ -1201,7 +1201,7 @@
               <w:lang w:eastAsia="ru-RU"/>
             </w:rPr>
           </w:pPr>
-          <w:hyperlink w:anchor="_Toc38412447" w:history="1">
+          <w:hyperlink w:anchor="_Toc38453318" w:history="1">
             <w:r>
               <w:rPr>
                 <w:rStyle w:val="a5"/>
@@ -1228,7 +1228,7 @@
                 <w:noProof/>
                 <w:webHidden/>
               </w:rPr>
-              <w:instrText xml:space="preserve"> PAGEREF _Toc38412447 \h </w:instrText>
+              <w:instrText xml:space="preserve"> PAGEREF _Toc38453318 \h </w:instrText>
             </w:r>
             <w:r>
               <w:rPr>
@@ -1272,7 +1272,7 @@
               <w:lang w:eastAsia="ru-RU"/>
             </w:rPr>
           </w:pPr>
-          <w:hyperlink w:anchor="_Toc38412448" w:history="1">
+          <w:hyperlink w:anchor="_Toc38453319" w:history="1">
             <w:r>
               <w:rPr>
                 <w:rStyle w:val="a5"/>
@@ -1299,7 +1299,7 @@
                 <w:noProof/>
                 <w:webHidden/>
               </w:rPr>
-              <w:instrText xml:space="preserve"> PAGEREF _Toc38412448 \h </w:instrText>
+              <w:instrText xml:space="preserve"> PAGEREF _Toc38453319 \h </w:instrText>
             </w:r>
             <w:r>
               <w:rPr>
@@ -1343,7 +1343,7 @@
               <w:lang w:eastAsia="ru-RU"/>
             </w:rPr>
           </w:pPr>
-          <w:hyperlink w:anchor="_Toc38412449" w:history="1">
+          <w:hyperlink w:anchor="_Toc38453320" w:history="1">
             <w:r>
               <w:rPr>
                 <w:rStyle w:val="a5"/>
@@ -1370,7 +1370,7 @@
                 <w:noProof/>
                 <w:webHidden/>
               </w:rPr>
-              <w:instrText xml:space="preserve"> PAGEREF _Toc38412449 \h </w:instrText>
+              <w:instrText xml:space="preserve"> PAGEREF _Toc38453320 \h </w:instrText>
             </w:r>
             <w:r>
               <w:rPr>
@@ -1414,13 +1414,13 @@
               <w:lang w:eastAsia="ru-RU"/>
             </w:rPr>
           </w:pPr>
-          <w:hyperlink w:anchor="_Toc38412450" w:history="1">
+          <w:hyperlink w:anchor="_Toc38453321" w:history="1">
             <w:r>
               <w:rPr>
                 <w:rStyle w:val="a5"/>
                 <w:noProof/>
               </w:rPr>
-              <w:t>Алгоритм на основе канонического уравнения</w:t>
+              <w:t>Алгоритм на основе канонического уравнения окружности</w:t>
             </w:r>
             <w:r>
               <w:rPr>
@@ -1441,7 +1441,7 @@
                 <w:noProof/>
                 <w:webHidden/>
               </w:rPr>
-              <w:instrText xml:space="preserve"> PAGEREF _Toc38412450 \h </w:instrText>
+              <w:instrText xml:space="preserve"> PAGEREF _Toc38453321 \h </w:instrText>
             </w:r>
             <w:r>
               <w:rPr>
@@ -1485,13 +1485,13 @@
               <w:lang w:eastAsia="ru-RU"/>
             </w:rPr>
           </w:pPr>
-          <w:hyperlink w:anchor="_Toc38412451" w:history="1">
+          <w:hyperlink w:anchor="_Toc38453322" w:history="1">
             <w:r>
               <w:rPr>
                 <w:rStyle w:val="a5"/>
                 <w:noProof/>
               </w:rPr>
-              <w:t>Алгоритм на основе канонического уравнения</w:t>
+              <w:t>Алгоритм на основе параметрического уравнения окружности</w:t>
             </w:r>
             <w:r>
               <w:rPr>
@@ -1512,7 +1512,7 @@
                 <w:noProof/>
                 <w:webHidden/>
               </w:rPr>
-              <w:instrText xml:space="preserve"> PAGEREF _Toc38412451 \h </w:instrText>
+              <w:instrText xml:space="preserve"> PAGEREF _Toc38453322 \h </w:instrText>
             </w:r>
             <w:r>
               <w:rPr>
@@ -1532,7 +1532,7 @@
                 <w:noProof/>
                 <w:webHidden/>
               </w:rPr>
-              <w:t>5</w:t>
+              <w:t>7</w:t>
             </w:r>
             <w:r>
               <w:rPr>
@@ -1556,7 +1556,7 @@
               <w:lang w:eastAsia="ru-RU"/>
             </w:rPr>
           </w:pPr>
-          <w:hyperlink w:anchor="_Toc38412452" w:history="1">
+          <w:hyperlink w:anchor="_Toc38453323" w:history="1">
             <w:r>
               <w:rPr>
                 <w:rStyle w:val="a5"/>
@@ -1583,7 +1583,7 @@
                 <w:noProof/>
                 <w:webHidden/>
               </w:rPr>
-              <w:instrText xml:space="preserve"> PAGEREF _Toc38412452 \h </w:instrText>
+              <w:instrText xml:space="preserve"> PAGEREF _Toc38453323 \h </w:instrText>
             </w:r>
             <w:r>
               <w:rPr>
@@ -1603,7 +1603,7 @@
                 <w:noProof/>
                 <w:webHidden/>
               </w:rPr>
-              <w:t>6</w:t>
+              <w:t>9</w:t>
             </w:r>
             <w:r>
               <w:rPr>
@@ -1627,7 +1627,7 @@
               <w:lang w:eastAsia="ru-RU"/>
             </w:rPr>
           </w:pPr>
-          <w:hyperlink w:anchor="_Toc38412453" w:history="1">
+          <w:hyperlink w:anchor="_Toc38453324" w:history="1">
             <w:r>
               <w:rPr>
                 <w:rStyle w:val="a5"/>
@@ -1654,7 +1654,7 @@
                 <w:noProof/>
                 <w:webHidden/>
               </w:rPr>
-              <w:instrText xml:space="preserve"> PAGEREF _Toc38412453 \h </w:instrText>
+              <w:instrText xml:space="preserve"> PAGEREF _Toc38453324 \h </w:instrText>
             </w:r>
             <w:r>
               <w:rPr>
@@ -1674,7 +1674,7 @@
                 <w:noProof/>
                 <w:webHidden/>
               </w:rPr>
-              <w:t>9</w:t>
+              <w:t>13</w:t>
             </w:r>
             <w:r>
               <w:rPr>
@@ -1698,7 +1698,7 @@
               <w:lang w:eastAsia="ru-RU"/>
             </w:rPr>
           </w:pPr>
-          <w:hyperlink w:anchor="_Toc38412454" w:history="1">
+          <w:hyperlink w:anchor="_Toc38453325" w:history="1">
             <w:r>
               <w:rPr>
                 <w:rStyle w:val="a5"/>
@@ -1725,7 +1725,7 @@
                 <w:noProof/>
                 <w:webHidden/>
               </w:rPr>
-              <w:instrText xml:space="preserve"> PAGEREF _Toc38412454 \h </w:instrText>
+              <w:instrText xml:space="preserve"> PAGEREF _Toc38453325 \h </w:instrText>
             </w:r>
             <w:r>
               <w:rPr>
@@ -1745,7 +1745,7 @@
                 <w:noProof/>
                 <w:webHidden/>
               </w:rPr>
-              <w:t>11</w:t>
+              <w:t>17</w:t>
             </w:r>
             <w:r>
               <w:rPr>
@@ -1769,7 +1769,7 @@
               <w:lang w:eastAsia="ru-RU"/>
             </w:rPr>
           </w:pPr>
-          <w:hyperlink w:anchor="_Toc38412455" w:history="1">
+          <w:hyperlink w:anchor="_Toc38453326" w:history="1">
             <w:r>
               <w:rPr>
                 <w:rStyle w:val="a5"/>
@@ -1796,7 +1796,7 @@
                 <w:noProof/>
                 <w:webHidden/>
               </w:rPr>
-              <w:instrText xml:space="preserve"> PAGEREF _Toc38412455 \h </w:instrText>
+              <w:instrText xml:space="preserve"> PAGEREF _Toc38453326 \h </w:instrText>
             </w:r>
             <w:r>
               <w:rPr>
@@ -1816,7 +1816,7 @@
                 <w:noProof/>
                 <w:webHidden/>
               </w:rPr>
-              <w:t>11</w:t>
+              <w:t>17</w:t>
             </w:r>
             <w:r>
               <w:rPr>
@@ -1840,7 +1840,7 @@
               <w:lang w:eastAsia="ru-RU"/>
             </w:rPr>
           </w:pPr>
-          <w:hyperlink w:anchor="_Toc38412456" w:history="1">
+          <w:hyperlink w:anchor="_Toc38453327" w:history="1">
             <w:r>
               <w:rPr>
                 <w:rStyle w:val="a5"/>
@@ -1867,7 +1867,7 @@
                 <w:noProof/>
                 <w:webHidden/>
               </w:rPr>
-              <w:instrText xml:space="preserve"> PAGEREF _Toc38412456 \h </w:instrText>
+              <w:instrText xml:space="preserve"> PAGEREF _Toc38453327 \h </w:instrText>
             </w:r>
             <w:r>
               <w:rPr>
@@ -1887,7 +1887,7 @@
                 <w:noProof/>
                 <w:webHidden/>
               </w:rPr>
-              <w:t>12</w:t>
+              <w:t>19</w:t>
             </w:r>
             <w:r>
               <w:rPr>
@@ -1911,7 +1911,7 @@
               <w:lang w:eastAsia="ru-RU"/>
             </w:rPr>
           </w:pPr>
-          <w:hyperlink w:anchor="_Toc38412457" w:history="1">
+          <w:hyperlink w:anchor="_Toc38453328" w:history="1">
             <w:r>
               <w:rPr>
                 <w:rStyle w:val="a5"/>
@@ -1938,7 +1938,7 @@
                 <w:noProof/>
                 <w:webHidden/>
               </w:rPr>
-              <w:instrText xml:space="preserve"> PAGEREF _Toc38412457 \h </w:instrText>
+              <w:instrText xml:space="preserve"> PAGEREF _Toc38453328 \h </w:instrText>
             </w:r>
             <w:r>
               <w:rPr>
@@ -1958,7 +1958,7 @@
                 <w:noProof/>
                 <w:webHidden/>
               </w:rPr>
-              <w:t>13</w:t>
+              <w:t>20</w:t>
             </w:r>
             <w:r>
               <w:rPr>
@@ -1982,7 +1982,7 @@
               <w:lang w:eastAsia="ru-RU"/>
             </w:rPr>
           </w:pPr>
-          <w:hyperlink w:anchor="_Toc38412458" w:history="1">
+          <w:hyperlink w:anchor="_Toc38453329" w:history="1">
             <w:r>
               <w:rPr>
                 <w:rStyle w:val="a5"/>
@@ -2009,7 +2009,7 @@
                 <w:noProof/>
                 <w:webHidden/>
               </w:rPr>
-              <w:instrText xml:space="preserve"> PAGEREF _Toc38412458 \h </w:instrText>
+              <w:instrText xml:space="preserve"> PAGEREF _Toc38453329 \h </w:instrText>
             </w:r>
             <w:r>
               <w:rPr>
@@ -2029,7 +2029,94 @@
                 <w:noProof/>
                 <w:webHidden/>
               </w:rPr>
-              <w:t>14</w:t>
+              <w:t>22</w:t>
+            </w:r>
+            <w:r>
+              <w:rPr>
+                <w:noProof/>
+                <w:webHidden/>
+              </w:rPr>
+              <w:fldChar w:fldCharType="end"/>
+            </w:r>
+          </w:hyperlink>
+        </w:p>
+        <w:p>
+          <w:pPr>
+            <w:pStyle w:val="21"/>
+            <w:tabs>
+              <w:tab w:val="right" w:leader="dot" w:pos="9345"/>
+            </w:tabs>
+            <w:rPr>
+              <w:rFonts w:asciiTheme="minorHAnsi" w:eastAsiaTheme="minorEastAsia" w:hAnsiTheme="minorHAnsi"/>
+              <w:noProof/>
+              <w:sz w:val="22"/>
+              <w:lang w:eastAsia="ru-RU"/>
+            </w:rPr>
+          </w:pPr>
+          <w:hyperlink w:anchor="_Toc38453330" w:history="1">
+            <w:r>
+              <w:rPr>
+                <w:rStyle w:val="a5"/>
+                <w:noProof/>
+                <w:lang w:val="en-US"/>
+              </w:rPr>
+              <w:t xml:space="preserve">Create_oval </w:t>
+            </w:r>
+            <w:r>
+              <w:rPr>
+                <w:rStyle w:val="a5"/>
+                <w:noProof/>
+              </w:rPr>
+              <w:t xml:space="preserve">метод </w:t>
+            </w:r>
+            <w:r>
+              <w:rPr>
+                <w:rStyle w:val="a5"/>
+                <w:noProof/>
+                <w:lang w:val="en-US"/>
+              </w:rPr>
+              <w:t>canvas Tkinter</w:t>
+            </w:r>
+            <w:r>
+              <w:rPr>
+                <w:noProof/>
+                <w:webHidden/>
+              </w:rPr>
+              <w:tab/>
+            </w:r>
+            <w:r>
+              <w:rPr>
+                <w:noProof/>
+                <w:webHidden/>
+              </w:rPr>
+              <w:fldChar w:fldCharType="begin"/>
+            </w:r>
+            <w:r>
+              <w:rPr>
+                <w:noProof/>
+                <w:webHidden/>
+              </w:rPr>
+              <w:instrText xml:space="preserve"> PAGEREF _Toc38453330 \h </w:instrText>
+            </w:r>
+            <w:r>
+              <w:rPr>
+                <w:noProof/>
+                <w:webHidden/>
+              </w:rPr>
+            </w:r>
+            <w:r>
+              <w:rPr>
+                <w:noProof/>
+                <w:webHidden/>
+              </w:rPr>
+              <w:fldChar w:fldCharType="separate"/>
+            </w:r>
+            <w:r>
+              <w:rPr>
+                <w:noProof/>
+                <w:webHidden/>
+              </w:rPr>
+              <w:t>25</w:t>
             </w:r>
             <w:r>
               <w:rPr>
@@ -2053,7 +2140,7 @@
               <w:lang w:eastAsia="ru-RU"/>
             </w:rPr>
           </w:pPr>
-          <w:hyperlink w:anchor="_Toc38412459" w:history="1">
+          <w:hyperlink w:anchor="_Toc38453331" w:history="1">
             <w:r>
               <w:rPr>
                 <w:rStyle w:val="a5"/>
@@ -2080,7 +2167,7 @@
                 <w:noProof/>
                 <w:webHidden/>
               </w:rPr>
-              <w:instrText xml:space="preserve"> PAGEREF _Toc38412459 \h </w:instrText>
+              <w:instrText xml:space="preserve"> PAGEREF _Toc38453331 \h </w:instrText>
             </w:r>
             <w:r>
               <w:rPr>
@@ -2100,7 +2187,7 @@
                 <w:noProof/>
                 <w:webHidden/>
               </w:rPr>
-              <w:t>15</w:t>
+              <w:t>26</w:t>
             </w:r>
             <w:r>
               <w:rPr>
@@ -2124,7 +2211,7 @@
               <w:lang w:eastAsia="ru-RU"/>
             </w:rPr>
           </w:pPr>
-          <w:hyperlink w:anchor="_Toc38412460" w:history="1">
+          <w:hyperlink w:anchor="_Toc38453332" w:history="1">
             <w:r>
               <w:rPr>
                 <w:rStyle w:val="a5"/>
@@ -2151,7 +2238,7 @@
                 <w:noProof/>
                 <w:webHidden/>
               </w:rPr>
-              <w:instrText xml:space="preserve"> PAGEREF _Toc38412460 \h </w:instrText>
+              <w:instrText xml:space="preserve"> PAGEREF _Toc38453332 \h </w:instrText>
             </w:r>
             <w:r>
               <w:rPr>
@@ -2171,7 +2258,7 @@
                 <w:noProof/>
                 <w:webHidden/>
               </w:rPr>
-              <w:t>15</w:t>
+              <w:t>27</w:t>
             </w:r>
             <w:r>
               <w:rPr>
@@ -2195,7 +2282,7 @@
               <w:lang w:eastAsia="ru-RU"/>
             </w:rPr>
           </w:pPr>
-          <w:hyperlink w:anchor="_Toc38412461" w:history="1">
+          <w:hyperlink w:anchor="_Toc38453333" w:history="1">
             <w:r>
               <w:rPr>
                 <w:rStyle w:val="a5"/>
@@ -2222,7 +2309,7 @@
                 <w:noProof/>
                 <w:webHidden/>
               </w:rPr>
-              <w:instrText xml:space="preserve"> PAGEREF _Toc38412461 \h </w:instrText>
+              <w:instrText xml:space="preserve"> PAGEREF _Toc38453333 \h </w:instrText>
             </w:r>
             <w:r>
               <w:rPr>
@@ -2242,7 +2329,7 @@
                 <w:noProof/>
                 <w:webHidden/>
               </w:rPr>
-              <w:t>15</w:t>
+              <w:t>27</w:t>
             </w:r>
             <w:r>
               <w:rPr>
@@ -2266,7 +2353,7 @@
               <w:lang w:eastAsia="ru-RU"/>
             </w:rPr>
           </w:pPr>
-          <w:hyperlink w:anchor="_Toc38412462" w:history="1">
+          <w:hyperlink w:anchor="_Toc38453334" w:history="1">
             <w:r>
               <w:rPr>
                 <w:rStyle w:val="a5"/>
@@ -2293,7 +2380,7 @@
                 <w:noProof/>
                 <w:webHidden/>
               </w:rPr>
-              <w:instrText xml:space="preserve"> PAGEREF _Toc38412462 \h </w:instrText>
+              <w:instrText xml:space="preserve"> PAGEREF _Toc38453334 \h </w:instrText>
             </w:r>
             <w:r>
               <w:rPr>
@@ -2313,7 +2400,7 @@
                 <w:noProof/>
                 <w:webHidden/>
               </w:rPr>
-              <w:t>15</w:t>
+              <w:t>27</w:t>
             </w:r>
             <w:r>
               <w:rPr>
@@ -2337,7 +2424,7 @@
               <w:lang w:eastAsia="ru-RU"/>
             </w:rPr>
           </w:pPr>
-          <w:hyperlink w:anchor="_Toc38412463" w:history="1">
+          <w:hyperlink w:anchor="_Toc38453335" w:history="1">
             <w:r>
               <w:rPr>
                 <w:rStyle w:val="a5"/>
@@ -2364,7 +2451,7 @@
                 <w:noProof/>
                 <w:webHidden/>
               </w:rPr>
-              <w:instrText xml:space="preserve"> PAGEREF _Toc38412463 \h </w:instrText>
+              <w:instrText xml:space="preserve"> PAGEREF _Toc38453335 \h </w:instrText>
             </w:r>
             <w:r>
               <w:rPr>
@@ -2384,7 +2471,7 @@
                 <w:noProof/>
                 <w:webHidden/>
               </w:rPr>
-              <w:t>15</w:t>
+              <w:t>27</w:t>
             </w:r>
             <w:r>
               <w:rPr>
@@ -2431,7 +2518,7 @@
       <w:pPr>
         <w:pStyle w:val="1"/>
       </w:pPr>
-      <w:bookmarkStart w:id="0" w:name="_Toc38412445"/>
+      <w:bookmarkStart w:id="0" w:name="_Toc38453316"/>
       <w:r>
         <w:lastRenderedPageBreak/>
         <w:t>Цель работы</w:t>
@@ -2458,7 +2545,7 @@
       <w:pPr>
         <w:pStyle w:val="1"/>
       </w:pPr>
-      <w:bookmarkStart w:id="1" w:name="_Toc38412446"/>
+      <w:bookmarkStart w:id="1" w:name="_Toc38453317"/>
       <w:r>
         <w:t>Техническое задание</w:t>
       </w:r>
@@ -2975,7 +3062,7 @@
       <w:pPr>
         <w:pStyle w:val="1"/>
       </w:pPr>
-      <w:bookmarkStart w:id="2" w:name="_Toc38412447"/>
+      <w:bookmarkStart w:id="2" w:name="_Toc38453318"/>
       <w:r>
         <w:t>Теоретическая часть</w:t>
       </w:r>
@@ -2985,7 +3072,7 @@
       <w:pPr>
         <w:pStyle w:val="2"/>
       </w:pPr>
-      <w:bookmarkStart w:id="3" w:name="_Toc38412448"/>
+      <w:bookmarkStart w:id="3" w:name="_Toc38453319"/>
       <w:r>
         <w:t>Генерация окружности</w:t>
       </w:r>
@@ -3076,7 +3163,7 @@
       <w:pPr>
         <w:pStyle w:val="2"/>
       </w:pPr>
-      <w:bookmarkStart w:id="4" w:name="_Toc38412449"/>
+      <w:bookmarkStart w:id="4" w:name="_Toc38453320"/>
       <w:r>
         <w:t>Описание и реализация алгоритмов</w:t>
       </w:r>
@@ -3089,12 +3176,15 @@
       <w:pPr>
         <w:pStyle w:val="3"/>
       </w:pPr>
-      <w:bookmarkStart w:id="5" w:name="_Toc38412450"/>
+      <w:bookmarkStart w:id="5" w:name="_Toc38453321"/>
       <w:r>
         <w:t>Алгорит</w:t>
       </w:r>
       <w:r>
         <w:t>м на основе канонического уравнения</w:t>
+      </w:r>
+      <w:r>
+        <w:t xml:space="preserve"> окружности</w:t>
       </w:r>
       <w:bookmarkEnd w:id="5"/>
     </w:p>
@@ -3764,13 +3854,7 @@
             <w:rPr>
               <w:rFonts w:ascii="Cambria Math" w:hAnsi="Cambria Math"/>
             </w:rPr>
-            <m:t>y</m:t>
-          </m:r>
-          <m:r>
-            <w:rPr>
-              <w:rFonts w:ascii="Cambria Math" w:hAnsi="Cambria Math"/>
-            </w:rPr>
-            <m:t>-</m:t>
+            <m:t>y-</m:t>
           </m:r>
           <m:sSub>
             <m:sSubPr>
@@ -3802,13 +3886,7 @@
             <w:rPr>
               <w:rFonts w:ascii="Cambria Math" w:hAnsi="Cambria Math"/>
             </w:rPr>
-            <m:t xml:space="preserve">= </m:t>
-          </m:r>
-          <m:r>
-            <w:rPr>
-              <w:rFonts w:ascii="Cambria Math" w:hAnsi="Cambria Math"/>
-            </w:rPr>
-            <m:t>±</m:t>
+            <m:t>= ±</m:t>
           </m:r>
           <m:rad>
             <m:radPr>
@@ -4334,6 +4412,7 @@
       <w:r>
         <w:rPr>
           <w:rFonts w:eastAsiaTheme="minorEastAsia"/>
+          <w:noProof/>
         </w:rPr>
         <w:drawing>
           <wp:inline distT="0" distB="0" distL="0" distR="0" wp14:anchorId="22F99A97" wp14:editId="5CAC4A9A">
@@ -4376,7 +4455,6 @@
       <w:pPr>
         <w:rPr>
           <w:rFonts w:eastAsiaTheme="minorEastAsia"/>
-          <w:lang w:val="en-US"/>
         </w:rPr>
       </w:pPr>
       <w:r>
@@ -5438,12 +5516,118 @@
     </w:p>
     <w:p>
       <w:pPr>
+        <w:pStyle w:val="4"/>
+      </w:pPr>
+      <w:r>
+        <w:lastRenderedPageBreak/>
+        <w:t>Итог работы алгоритма</w:t>
+      </w:r>
+      <w:r>
+        <w:t>:</w:t>
+      </w:r>
+    </w:p>
+    <w:p/>
+    <w:p>
+      <w:r>
+        <w:drawing>
+          <wp:inline distT="0" distB="0" distL="0" distR="0" wp14:anchorId="35FD3566" wp14:editId="4DF65342">
+            <wp:extent cx="5087060" cy="4953691"/>
+            <wp:effectExtent l="0" t="0" r="0" b="0"/>
+            <wp:docPr id="7" name="Рисунок 7"/>
+            <wp:cNvGraphicFramePr>
+              <a:graphicFrameLocks xmlns:a="http://schemas.openxmlformats.org/drawingml/2006/main" noChangeAspect="1"/>
+            </wp:cNvGraphicFramePr>
+            <a:graphic xmlns:a="http://schemas.openxmlformats.org/drawingml/2006/main">
+              <a:graphicData uri="http://schemas.openxmlformats.org/drawingml/2006/picture">
+                <pic:pic xmlns:pic="http://schemas.openxmlformats.org/drawingml/2006/picture">
+                  <pic:nvPicPr>
+                    <pic:cNvPr id="1" name=""/>
+                    <pic:cNvPicPr/>
+                  </pic:nvPicPr>
+                  <pic:blipFill>
+                    <a:blip r:embed="rId10"/>
+                    <a:stretch>
+                      <a:fillRect/>
+                    </a:stretch>
+                  </pic:blipFill>
+                  <pic:spPr>
+                    <a:xfrm>
+                      <a:off x="0" y="0"/>
+                      <a:ext cx="5087060" cy="4953691"/>
+                    </a:xfrm>
+                    <a:prstGeom prst="rect">
+                      <a:avLst/>
+                    </a:prstGeom>
+                  </pic:spPr>
+                </pic:pic>
+              </a:graphicData>
+            </a:graphic>
+          </wp:inline>
+        </w:drawing>
+      </w:r>
+    </w:p>
+    <w:p>
+      <w:r>
+        <w:drawing>
+          <wp:inline distT="0" distB="0" distL="0" distR="0" wp14:anchorId="4AD2171E" wp14:editId="78CDABDE">
+            <wp:extent cx="4515480" cy="3391373"/>
+            <wp:effectExtent l="0" t="0" r="0" b="0"/>
+            <wp:docPr id="8" name="Рисунок 8"/>
+            <wp:cNvGraphicFramePr>
+              <a:graphicFrameLocks xmlns:a="http://schemas.openxmlformats.org/drawingml/2006/main" noChangeAspect="1"/>
+            </wp:cNvGraphicFramePr>
+            <a:graphic xmlns:a="http://schemas.openxmlformats.org/drawingml/2006/main">
+              <a:graphicData uri="http://schemas.openxmlformats.org/drawingml/2006/picture">
+                <pic:pic xmlns:pic="http://schemas.openxmlformats.org/drawingml/2006/picture">
+                  <pic:nvPicPr>
+                    <pic:cNvPr id="1" name=""/>
+                    <pic:cNvPicPr/>
+                  </pic:nvPicPr>
+                  <pic:blipFill>
+                    <a:blip r:embed="rId11"/>
+                    <a:stretch>
+                      <a:fillRect/>
+                    </a:stretch>
+                  </pic:blipFill>
+                  <pic:spPr>
+                    <a:xfrm>
+                      <a:off x="0" y="0"/>
+                      <a:ext cx="4515480" cy="3391373"/>
+                    </a:xfrm>
+                    <a:prstGeom prst="rect">
+                      <a:avLst/>
+                    </a:prstGeom>
+                  </pic:spPr>
+                </pic:pic>
+              </a:graphicData>
+            </a:graphic>
+          </wp:inline>
+        </w:drawing>
+      </w:r>
+    </w:p>
+    <w:p>
+      <w:pPr>
         <w:pStyle w:val="3"/>
+        <w:rPr>
+          <w:lang w:val="en-US"/>
+        </w:rPr>
       </w:pPr>
-      <w:bookmarkStart w:id="6" w:name="_Toc38412451"/>
+      <w:bookmarkStart w:id="6" w:name="_Toc38453322"/>
       <w:r>
         <w:lastRenderedPageBreak/>
-        <w:t>Алгоритм на основе канонического уравнения</w:t>
+        <w:t xml:space="preserve">Алгоритм на основе </w:t>
+      </w:r>
+      <w:r>
+        <w:t>параметрического</w:t>
+      </w:r>
+      <w:r>
+        <w:t xml:space="preserve"> уравнения</w:t>
+      </w:r>
+      <w:r>
+        <w:t xml:space="preserve"> </w:t>
+      </w:r>
+      <w:r>
+        <w:t>окружности</w:t>
       </w:r>
       <w:bookmarkEnd w:id="6"/>
     </w:p>
@@ -6593,17 +6777,117 @@
     </w:p>
     <w:p>
       <w:pPr>
+        <w:pStyle w:val="4"/>
+      </w:pPr>
+      <w:r>
+        <w:lastRenderedPageBreak/>
+        <w:t>Итог работы алгоритма</w:t>
+      </w:r>
+      <w:r>
+        <w:t>:</w:t>
+      </w:r>
+    </w:p>
+    <w:p>
+      <w:pPr>
         <w:rPr>
           <w:lang w:val="en-US"/>
         </w:rPr>
       </w:pPr>
+      <w:r>
+        <w:rPr>
+          <w:lang w:val="en-US"/>
+        </w:rPr>
+        <w:drawing>
+          <wp:inline distT="0" distB="0" distL="0" distR="0" wp14:anchorId="7F0F1EF6" wp14:editId="0223CE83">
+            <wp:extent cx="5477639" cy="5220429"/>
+            <wp:effectExtent l="0" t="0" r="8890" b="0"/>
+            <wp:docPr id="9" name="Рисунок 9"/>
+            <wp:cNvGraphicFramePr>
+              <a:graphicFrameLocks xmlns:a="http://schemas.openxmlformats.org/drawingml/2006/main" noChangeAspect="1"/>
+            </wp:cNvGraphicFramePr>
+            <a:graphic xmlns:a="http://schemas.openxmlformats.org/drawingml/2006/main">
+              <a:graphicData uri="http://schemas.openxmlformats.org/drawingml/2006/picture">
+                <pic:pic xmlns:pic="http://schemas.openxmlformats.org/drawingml/2006/picture">
+                  <pic:nvPicPr>
+                    <pic:cNvPr id="1" name=""/>
+                    <pic:cNvPicPr/>
+                  </pic:nvPicPr>
+                  <pic:blipFill>
+                    <a:blip r:embed="rId12"/>
+                    <a:stretch>
+                      <a:fillRect/>
+                    </a:stretch>
+                  </pic:blipFill>
+                  <pic:spPr>
+                    <a:xfrm>
+                      <a:off x="0" y="0"/>
+                      <a:ext cx="5477639" cy="5220429"/>
+                    </a:xfrm>
+                    <a:prstGeom prst="rect">
+                      <a:avLst/>
+                    </a:prstGeom>
+                  </pic:spPr>
+                </pic:pic>
+              </a:graphicData>
+            </a:graphic>
+          </wp:inline>
+        </w:drawing>
+      </w:r>
+    </w:p>
+    <w:p>
+      <w:pPr>
+        <w:rPr>
+          <w:lang w:val="en-US"/>
+        </w:rPr>
+      </w:pPr>
+      <w:r>
+        <w:rPr>
+          <w:lang w:val="en-US"/>
+        </w:rPr>
+        <w:drawing>
+          <wp:inline distT="0" distB="0" distL="0" distR="0" wp14:anchorId="24B3049B" wp14:editId="02C47618">
+            <wp:extent cx="4782217" cy="3515216"/>
+            <wp:effectExtent l="0" t="0" r="0" b="9525"/>
+            <wp:docPr id="10" name="Рисунок 10"/>
+            <wp:cNvGraphicFramePr>
+              <a:graphicFrameLocks xmlns:a="http://schemas.openxmlformats.org/drawingml/2006/main" noChangeAspect="1"/>
+            </wp:cNvGraphicFramePr>
+            <a:graphic xmlns:a="http://schemas.openxmlformats.org/drawingml/2006/main">
+              <a:graphicData uri="http://schemas.openxmlformats.org/drawingml/2006/picture">
+                <pic:pic xmlns:pic="http://schemas.openxmlformats.org/drawingml/2006/picture">
+                  <pic:nvPicPr>
+                    <pic:cNvPr id="1" name=""/>
+                    <pic:cNvPicPr/>
+                  </pic:nvPicPr>
+                  <pic:blipFill>
+                    <a:blip r:embed="rId13"/>
+                    <a:stretch>
+                      <a:fillRect/>
+                    </a:stretch>
+                  </pic:blipFill>
+                  <pic:spPr>
+                    <a:xfrm>
+                      <a:off x="0" y="0"/>
+                      <a:ext cx="4782217" cy="3515216"/>
+                    </a:xfrm>
+                    <a:prstGeom prst="rect">
+                      <a:avLst/>
+                    </a:prstGeom>
+                  </pic:spPr>
+                </pic:pic>
+              </a:graphicData>
+            </a:graphic>
+          </wp:inline>
+        </w:drawing>
+      </w:r>
     </w:p>
     <w:p>
       <w:pPr>
         <w:pStyle w:val="3"/>
       </w:pPr>
-      <w:bookmarkStart w:id="7" w:name="_Toc38412452"/>
-      <w:r>
+      <w:bookmarkStart w:id="7" w:name="_Toc38453323"/>
+      <w:r>
+        <w:lastRenderedPageBreak/>
         <w:t xml:space="preserve">Алгоритм </w:t>
       </w:r>
       <w:proofErr w:type="spellStart"/>
@@ -6629,7 +6913,9 @@
     </w:p>
     <w:p>
       <w:r>
-        <w:lastRenderedPageBreak/>
+        <w:rPr>
+          <w:noProof/>
+        </w:rPr>
         <w:drawing>
           <wp:anchor distT="0" distB="0" distL="114300" distR="114300" simplePos="0" relativeHeight="251659264" behindDoc="1" locked="0" layoutInCell="1" allowOverlap="1" wp14:anchorId="4CB068B3" wp14:editId="2D9B3947">
             <wp:simplePos x="0" y="0"/>
@@ -6662,7 +6948,7 @@
                     <pic:cNvPicPr/>
                   </pic:nvPicPr>
                   <pic:blipFill>
-                    <a:blip r:embed="rId10">
+                    <a:blip r:embed="rId14">
                       <a:extLst>
                         <a:ext uri="{28A0092B-C50C-407E-A947-70E740481C1C}">
                           <a14:useLocalDpi xmlns:a14="http://schemas.microsoft.com/office/drawing/2010/main" val="0"/>
@@ -7078,13 +7364,7 @@
                         <w:rPr>
                           <w:rFonts w:ascii="Cambria Math" w:hAnsi="Cambria Math"/>
                         </w:rPr>
-                        <m:t xml:space="preserve">случай </m:t>
-                      </m:r>
-                      <m:r>
-                        <w:rPr>
-                          <w:rFonts w:ascii="Cambria Math" w:hAnsi="Cambria Math"/>
-                        </w:rPr>
-                        <m:t>1</m:t>
+                        <m:t>случай 1</m:t>
                       </m:r>
                     </m:e>
                   </m:d>
@@ -7110,13 +7390,7 @@
                         <w:rPr>
                           <w:rFonts w:ascii="Cambria Math" w:hAnsi="Cambria Math"/>
                         </w:rPr>
-                        <m:t xml:space="preserve">случай </m:t>
-                      </m:r>
-                      <m:r>
-                        <w:rPr>
-                          <w:rFonts w:ascii="Cambria Math" w:hAnsi="Cambria Math"/>
-                        </w:rPr>
-                        <m:t>2</m:t>
+                        <m:t>случай 2</m:t>
                       </m:r>
                     </m:e>
                   </m:d>
@@ -7142,13 +7416,7 @@
                         <w:rPr>
                           <w:rFonts w:ascii="Cambria Math" w:hAnsi="Cambria Math"/>
                         </w:rPr>
-                        <m:t xml:space="preserve">случай </m:t>
-                      </m:r>
-                      <m:r>
-                        <w:rPr>
-                          <w:rFonts w:ascii="Cambria Math" w:hAnsi="Cambria Math"/>
-                        </w:rPr>
-                        <m:t>3</m:t>
+                        <m:t>случай 3</m:t>
                       </m:r>
                     </m:e>
                   </m:d>
@@ -7669,7 +7937,15 @@
           <w:rFonts w:eastAsiaTheme="minorEastAsia"/>
           <w:iCs/>
         </w:rPr>
-        <w:t xml:space="preserve"> от диагонального пикселя до окружности меньше, чем от горизонтального. По аналогии для случая, когда полученная величина меньше нуля, расстояние до горизонтального пикселя меньше, следует взять именно его.</w:t>
+        <w:t xml:space="preserve"> от диагонального пикселя до окружности меньше, чем от горизонтального. По аналогии для </w:t>
+      </w:r>
+      <w:r>
+        <w:rPr>
+          <w:rFonts w:eastAsiaTheme="minorEastAsia"/>
+          <w:iCs/>
+        </w:rPr>
+        <w:lastRenderedPageBreak/>
+        <w:t>случая, когда полученная величина меньше нуля, расстояние до горизонтального пикселя меньше, следует взять именно его.</w:t>
       </w:r>
     </w:p>
     <w:p>
@@ -7691,7 +7967,6 @@
       <w:pPr>
         <w:rPr>
           <w:rFonts w:eastAsiaTheme="minorEastAsia"/>
-          <w:lang w:val="en-US"/>
         </w:rPr>
       </w:pPr>
       <w:r>
@@ -7699,7 +7974,6 @@
           <w:rFonts w:eastAsiaTheme="minorEastAsia"/>
           <w:iCs/>
         </w:rPr>
-        <w:lastRenderedPageBreak/>
         <w:t xml:space="preserve">1)  </w:t>
       </w:r>
       <m:oMath>
@@ -7810,7 +8084,6 @@
                 <m:r>
                   <w:rPr>
                     <w:rFonts w:ascii="Cambria Math" w:eastAsiaTheme="minorEastAsia" w:hAnsi="Cambria Math"/>
-                    <w:lang w:val="en-US"/>
                   </w:rPr>
                   <m:t>+</m:t>
                 </m:r>
@@ -7846,7 +8119,6 @@
                     <m:r>
                       <w:rPr>
                         <w:rFonts w:ascii="Cambria Math" w:eastAsiaTheme="minorEastAsia" w:hAnsi="Cambria Math"/>
-                        <w:lang w:val="en-US"/>
                       </w:rPr>
                       <m:t>2</m:t>
                     </m:r>
@@ -7855,7 +8127,6 @@
                 <m:r>
                   <w:rPr>
                     <w:rFonts w:ascii="Cambria Math" w:eastAsiaTheme="minorEastAsia" w:hAnsi="Cambria Math"/>
-                    <w:lang w:val="en-US"/>
                   </w:rPr>
                   <m:t>-</m:t>
                 </m:r>
@@ -7882,7 +8153,6 @@
                     <m:r>
                       <w:rPr>
                         <w:rFonts w:ascii="Cambria Math" w:eastAsiaTheme="minorEastAsia" w:hAnsi="Cambria Math"/>
-                        <w:lang w:val="en-US"/>
                       </w:rPr>
                       <m:t>2</m:t>
                     </m:r>
@@ -7891,7 +8161,6 @@
                 <m:r>
                   <w:rPr>
                     <w:rFonts w:ascii="Cambria Math" w:eastAsiaTheme="minorEastAsia" w:hAnsi="Cambria Math"/>
-                    <w:lang w:val="en-US"/>
                   </w:rPr>
                   <m:t>≥0</m:t>
                 </m:r>
@@ -7951,7 +8220,6 @@
                         <m:r>
                           <w:rPr>
                             <w:rFonts w:ascii="Cambria Math" w:eastAsiaTheme="minorEastAsia" w:hAnsi="Cambria Math"/>
-                            <w:lang w:val="en-US"/>
                           </w:rPr>
                           <m:t>+1</m:t>
                         </m:r>
@@ -7962,7 +8230,6 @@
                     <m:r>
                       <w:rPr>
                         <w:rFonts w:ascii="Cambria Math" w:eastAsiaTheme="minorEastAsia" w:hAnsi="Cambria Math"/>
-                        <w:lang w:val="en-US"/>
                       </w:rPr>
                       <m:t>2</m:t>
                     </m:r>
@@ -7971,7 +8238,6 @@
                 <m:r>
                   <w:rPr>
                     <w:rFonts w:ascii="Cambria Math" w:eastAsiaTheme="minorEastAsia" w:hAnsi="Cambria Math"/>
-                    <w:lang w:val="en-US"/>
                   </w:rPr>
                   <m:t>+</m:t>
                 </m:r>
@@ -8029,7 +8295,6 @@
                         <m:r>
                           <w:rPr>
                             <w:rFonts w:ascii="Cambria Math" w:eastAsiaTheme="minorEastAsia" w:hAnsi="Cambria Math"/>
-                            <w:lang w:val="en-US"/>
                           </w:rPr>
                           <m:t>+1</m:t>
                         </m:r>
@@ -8040,7 +8305,6 @@
                     <m:r>
                       <w:rPr>
                         <w:rFonts w:ascii="Cambria Math" w:eastAsiaTheme="minorEastAsia" w:hAnsi="Cambria Math"/>
-                        <w:lang w:val="en-US"/>
                       </w:rPr>
                       <m:t>2</m:t>
                     </m:r>
@@ -8049,7 +8313,6 @@
                 <m:r>
                   <w:rPr>
                     <w:rFonts w:ascii="Cambria Math" w:eastAsiaTheme="minorEastAsia" w:hAnsi="Cambria Math"/>
-                    <w:lang w:val="en-US"/>
                   </w:rPr>
                   <m:t>-</m:t>
                 </m:r>
@@ -8076,7 +8339,6 @@
                     <m:r>
                       <w:rPr>
                         <w:rFonts w:ascii="Cambria Math" w:eastAsiaTheme="minorEastAsia" w:hAnsi="Cambria Math"/>
-                        <w:lang w:val="en-US"/>
                       </w:rPr>
                       <m:t>2</m:t>
                     </m:r>
@@ -8085,7 +8347,6 @@
                 <m:r>
                   <w:rPr>
                     <w:rFonts w:ascii="Cambria Math" w:eastAsiaTheme="minorEastAsia" w:hAnsi="Cambria Math"/>
-                    <w:lang w:val="en-US"/>
                   </w:rPr>
                   <m:t>&lt;0</m:t>
                 </m:r>
@@ -9008,13 +9269,7 @@
             <w:rPr>
               <w:rFonts w:ascii="Cambria Math" w:eastAsiaTheme="minorEastAsia" w:hAnsi="Cambria Math"/>
             </w:rPr>
-            <m:t>-1</m:t>
-          </m:r>
-          <m:r>
-            <w:rPr>
-              <w:rFonts w:ascii="Cambria Math" w:eastAsiaTheme="minorEastAsia" w:hAnsi="Cambria Math"/>
-            </w:rPr>
-            <m:t>-выбор пиксела по "инструкции"</m:t>
+            <m:t>-1-выбор пиксела по "инструкции"</m:t>
           </m:r>
         </m:oMath>
       </m:oMathPara>
@@ -10300,13 +10555,7 @@
                       <w:rPr>
                         <w:rFonts w:ascii="Cambria Math" w:eastAsiaTheme="minorEastAsia" w:hAnsi="Cambria Math"/>
                       </w:rPr>
-                      <m:t>-</m:t>
-                    </m:r>
-                    <m:r>
-                      <w:rPr>
-                        <w:rFonts w:ascii="Cambria Math" w:eastAsiaTheme="minorEastAsia" w:hAnsi="Cambria Math"/>
-                      </w:rPr>
-                      <m:t>1</m:t>
+                      <m:t>-1</m:t>
                     </m:r>
                   </m:e>
                 </m:d>
@@ -10694,13 +10943,7 @@
                         <w:rPr>
                           <w:rFonts w:ascii="Cambria Math" w:eastAsiaTheme="minorEastAsia" w:hAnsi="Cambria Math"/>
                         </w:rPr>
-                        <m:t>-</m:t>
-                      </m:r>
-                      <m:r>
-                        <w:rPr>
-                          <w:rFonts w:ascii="Cambria Math" w:eastAsiaTheme="minorEastAsia" w:hAnsi="Cambria Math"/>
-                        </w:rPr>
-                        <m:t>1</m:t>
+                        <m:t>-1</m:t>
                       </m:r>
                     </m:e>
                   </m:d>
@@ -10783,7 +11026,6 @@
         <w:rPr>
           <w:rFonts w:eastAsiaTheme="minorEastAsia"/>
         </w:rPr>
-        <w:lastRenderedPageBreak/>
         <w:t>1)</w:t>
       </w:r>
       <m:oMath>
@@ -10969,16 +11211,8 @@
                 <m:r>
                   <w:rPr>
                     <w:rFonts w:ascii="Cambria Math" w:eastAsiaTheme="minorEastAsia" w:hAnsi="Cambria Math"/>
-                    <w:lang w:val="en-US"/>
                   </w:rPr>
-                  <m:t>&gt;</m:t>
-                </m:r>
-                <m:r>
-                  <w:rPr>
-                    <w:rFonts w:ascii="Cambria Math" w:eastAsiaTheme="minorEastAsia" w:hAnsi="Cambria Math"/>
-                    <w:lang w:val="en-US"/>
-                  </w:rPr>
-                  <m:t>0</m:t>
+                  <m:t>&gt;0</m:t>
                 </m:r>
               </m:e>
               <m:e>
@@ -11093,13 +11327,7 @@
                           <w:rPr>
                             <w:rFonts w:ascii="Cambria Math" w:eastAsiaTheme="minorEastAsia" w:hAnsi="Cambria Math"/>
                           </w:rPr>
-                          <m:t>-</m:t>
-                        </m:r>
-                        <m:r>
-                          <w:rPr>
-                            <w:rFonts w:ascii="Cambria Math" w:eastAsiaTheme="minorEastAsia" w:hAnsi="Cambria Math"/>
-                          </w:rPr>
-                          <m:t>1</m:t>
+                          <m:t>-1</m:t>
                         </m:r>
                       </m:e>
                     </m:d>
@@ -11150,7 +11378,6 @@
                 <m:r>
                   <w:rPr>
                     <w:rFonts w:ascii="Cambria Math" w:eastAsiaTheme="minorEastAsia" w:hAnsi="Cambria Math"/>
-                    <w:lang w:val="en-US"/>
                   </w:rPr>
                   <m:t>&lt;0</m:t>
                 </m:r>
@@ -11479,13 +11706,7 @@
                   <w:rPr>
                     <w:rFonts w:ascii="Cambria Math" w:eastAsiaTheme="minorEastAsia" w:hAnsi="Cambria Math"/>
                   </w:rPr>
-                  <m:t>-</m:t>
-                </m:r>
-                <m:r>
-                  <w:rPr>
-                    <w:rFonts w:ascii="Cambria Math" w:eastAsiaTheme="minorEastAsia" w:hAnsi="Cambria Math"/>
-                  </w:rPr>
-                  <m:t>1</m:t>
+                  <m:t>-1</m:t>
                 </m:r>
               </m:e>
             </m:d>
@@ -11961,14 +12182,12 @@
         <w:rPr>
           <w:rFonts w:eastAsiaTheme="minorEastAsia"/>
           <w:iCs/>
-          <w:lang w:val="en-US"/>
         </w:rPr>
       </w:pPr>
       <w:r>
         <w:rPr>
           <w:rFonts w:eastAsiaTheme="minorEastAsia"/>
           <w:iCs/>
-          <w:lang w:val="en-US"/>
         </w:rPr>
         <w:t>2)</w:t>
       </w:r>
@@ -12159,7 +12378,6 @@
                 <m:r>
                   <w:rPr>
                     <w:rFonts w:ascii="Cambria Math" w:eastAsiaTheme="minorEastAsia" w:hAnsi="Cambria Math"/>
-                    <w:lang w:val="en-US"/>
                   </w:rPr>
                   <m:t>&gt;0</m:t>
                 </m:r>
@@ -12276,13 +12494,7 @@
                           <w:rPr>
                             <w:rFonts w:ascii="Cambria Math" w:eastAsiaTheme="minorEastAsia" w:hAnsi="Cambria Math"/>
                           </w:rPr>
-                          <m:t>-</m:t>
-                        </m:r>
-                        <m:r>
-                          <w:rPr>
-                            <w:rFonts w:ascii="Cambria Math" w:eastAsiaTheme="minorEastAsia" w:hAnsi="Cambria Math"/>
-                          </w:rPr>
-                          <m:t>1</m:t>
+                          <m:t>-1</m:t>
                         </m:r>
                       </m:e>
                     </m:d>
@@ -12333,7 +12545,6 @@
                 <m:r>
                   <w:rPr>
                     <w:rFonts w:ascii="Cambria Math" w:eastAsiaTheme="minorEastAsia" w:hAnsi="Cambria Math"/>
-                    <w:lang w:val="en-US"/>
                   </w:rPr>
                   <m:t>≥0</m:t>
                 </m:r>
@@ -12658,13 +12869,7 @@
                     <w:rPr>
                       <w:rFonts w:ascii="Cambria Math" w:eastAsiaTheme="minorEastAsia" w:hAnsi="Cambria Math"/>
                     </w:rPr>
-                    <m:t>-</m:t>
-                  </m:r>
-                  <m:r>
-                    <w:rPr>
-                      <w:rFonts w:ascii="Cambria Math" w:eastAsiaTheme="minorEastAsia" w:hAnsi="Cambria Math"/>
-                    </w:rPr>
-                    <m:t>1</m:t>
+                    <m:t>-1</m:t>
                   </m:r>
                 </m:e>
               </m:d>
@@ -13019,21 +13224,7 @@
               <w:rFonts w:ascii="Cambria Math" w:eastAsiaTheme="minorEastAsia" w:hAnsi="Cambria Math"/>
               <w:lang w:val="en-US"/>
             </w:rPr>
-            <m:t>|</m:t>
-          </m:r>
-          <m:r>
-            <w:rPr>
-              <w:rFonts w:ascii="Cambria Math" w:eastAsiaTheme="minorEastAsia" w:hAnsi="Cambria Math"/>
-              <w:lang w:val="en-US"/>
-            </w:rPr>
-            <m:t>&gt;0</m:t>
-          </m:r>
-          <m:r>
-            <w:rPr>
-              <w:rFonts w:ascii="Cambria Math" w:eastAsiaTheme="minorEastAsia" w:hAnsi="Cambria Math"/>
-              <w:lang w:val="en-US"/>
-            </w:rPr>
-            <m:t>-</m:t>
+            <m:t>|&gt;0-</m:t>
           </m:r>
           <m:r>
             <w:rPr>
@@ -13196,13 +13387,7 @@
                     <w:rPr>
                       <w:rFonts w:ascii="Cambria Math" w:eastAsiaTheme="minorEastAsia" w:hAnsi="Cambria Math"/>
                     </w:rPr>
-                    <m:t>-</m:t>
-                  </m:r>
-                  <m:r>
-                    <w:rPr>
-                      <w:rFonts w:ascii="Cambria Math" w:eastAsiaTheme="minorEastAsia" w:hAnsi="Cambria Math"/>
-                    </w:rPr>
-                    <m:t>1</m:t>
+                    <m:t>-1</m:t>
                   </m:r>
                 </m:e>
               </m:d>
@@ -14068,6 +14253,7 @@
         <w:rPr>
           <w:rFonts w:eastAsiaTheme="minorEastAsia"/>
         </w:rPr>
+        <w:lastRenderedPageBreak/>
         <w:t xml:space="preserve">Таким образом </w:t>
       </w:r>
       <m:oMath>
@@ -14094,7 +14280,13 @@
                 <w:rFonts w:ascii="Cambria Math" w:eastAsiaTheme="minorEastAsia" w:hAnsi="Cambria Math"/>
                 <w:lang w:val="en-US"/>
               </w:rPr>
-              <m:t>i+1</m:t>
+              <m:t>i</m:t>
+            </m:r>
+            <m:r>
+              <w:rPr>
+                <w:rFonts w:ascii="Cambria Math" w:eastAsiaTheme="minorEastAsia" w:hAnsi="Cambria Math"/>
+              </w:rPr>
+              <m:t>+1</m:t>
             </m:r>
           </m:sub>
         </m:sSub>
@@ -14210,48 +14402,33 @@
         <w:t>Алгоритм</w:t>
       </w:r>
       <w:r>
+        <w:t xml:space="preserve">, </w:t>
+      </w:r>
+      <w:r>
+        <w:t>записанный</w:t>
+      </w:r>
+      <w:r>
+        <w:t xml:space="preserve"> </w:t>
+      </w:r>
+      <w:r>
+        <w:t>на</w:t>
+      </w:r>
+      <w:r>
+        <w:t xml:space="preserve"> </w:t>
+      </w:r>
+      <w:r>
+        <w:t>ЯП</w:t>
+      </w:r>
+      <w:r>
+        <w:t xml:space="preserve"> </w:t>
+      </w:r>
+      <w:r>
         <w:rPr>
           <w:lang w:val="en-US"/>
         </w:rPr>
-        <w:t xml:space="preserve">, </w:t>
-      </w:r>
-      <w:r>
-        <w:t>записанный</w:t>
-      </w:r>
-      <w:r>
-        <w:rPr>
-          <w:lang w:val="en-US"/>
-        </w:rPr>
-        <w:t xml:space="preserve"> </w:t>
-      </w:r>
-      <w:r>
-        <w:t>на</w:t>
-      </w:r>
-      <w:r>
-        <w:rPr>
-          <w:lang w:val="en-US"/>
-        </w:rPr>
-        <w:t xml:space="preserve"> </w:t>
-      </w:r>
-      <w:r>
-        <w:t>ЯП</w:t>
-      </w:r>
-      <w:r>
-        <w:rPr>
-          <w:lang w:val="en-US"/>
-        </w:rPr>
-        <w:t xml:space="preserve"> </w:t>
-      </w:r>
-      <w:r>
-        <w:rPr>
-          <w:lang w:val="en-US"/>
-        </w:rPr>
         <w:t>Python</w:t>
       </w:r>
       <w:r>
-        <w:rPr>
-          <w:lang w:val="en-US"/>
-        </w:rPr>
         <w:t>:</w:t>
       </w:r>
     </w:p>
@@ -14519,16 +14696,6 @@
           <w:lang w:val="en-US" w:eastAsia="ru-RU"/>
         </w:rPr>
         <w:br/>
-      </w:r>
-      <w:r>
-        <w:rPr>
-          <w:rFonts w:ascii="Source Code Pro" w:eastAsia="Times New Roman" w:hAnsi="Source Code Pro" w:cs="Courier New"/>
-          <w:color w:val="6897BB"/>
-          <w:sz w:val="20"/>
-          <w:szCs w:val="20"/>
-          <w:lang w:val="en-US" w:eastAsia="ru-RU"/>
-        </w:rPr>
-        <w:lastRenderedPageBreak/>
         <w:t xml:space="preserve">    </w:t>
       </w:r>
       <w:proofErr w:type="spellStart"/>
@@ -16143,12 +16310,102 @@
         <w:t>pointsArray</w:t>
       </w:r>
       <w:proofErr w:type="spellEnd"/>
+    </w:p>
+    <w:p>
+      <w:pPr>
+        <w:pStyle w:val="4"/>
+      </w:pPr>
+      <w:r>
+        <w:lastRenderedPageBreak/>
+        <w:t>Итог работы алгоритма</w:t>
+      </w:r>
+      <w:r>
+        <w:t>:</w:t>
+      </w:r>
+    </w:p>
+    <w:p>
+      <w:r>
+        <w:drawing>
+          <wp:inline distT="0" distB="0" distL="0" distR="0" wp14:anchorId="50E85B53" wp14:editId="7D045012">
+            <wp:extent cx="5696745" cy="5239481"/>
+            <wp:effectExtent l="0" t="0" r="0" b="0"/>
+            <wp:docPr id="11" name="Рисунок 11"/>
+            <wp:cNvGraphicFramePr>
+              <a:graphicFrameLocks xmlns:a="http://schemas.openxmlformats.org/drawingml/2006/main" noChangeAspect="1"/>
+            </wp:cNvGraphicFramePr>
+            <a:graphic xmlns:a="http://schemas.openxmlformats.org/drawingml/2006/main">
+              <a:graphicData uri="http://schemas.openxmlformats.org/drawingml/2006/picture">
+                <pic:pic xmlns:pic="http://schemas.openxmlformats.org/drawingml/2006/picture">
+                  <pic:nvPicPr>
+                    <pic:cNvPr id="1" name=""/>
+                    <pic:cNvPicPr/>
+                  </pic:nvPicPr>
+                  <pic:blipFill>
+                    <a:blip r:embed="rId15"/>
+                    <a:stretch>
+                      <a:fillRect/>
+                    </a:stretch>
+                  </pic:blipFill>
+                  <pic:spPr>
+                    <a:xfrm>
+                      <a:off x="0" y="0"/>
+                      <a:ext cx="5696745" cy="5239481"/>
+                    </a:xfrm>
+                    <a:prstGeom prst="rect">
+                      <a:avLst/>
+                    </a:prstGeom>
+                  </pic:spPr>
+                </pic:pic>
+              </a:graphicData>
+            </a:graphic>
+          </wp:inline>
+        </w:drawing>
+      </w:r>
+    </w:p>
+    <w:p>
+      <w:r>
+        <w:drawing>
+          <wp:inline distT="0" distB="0" distL="0" distR="0" wp14:anchorId="2B9FE9C9" wp14:editId="30D87FBD">
+            <wp:extent cx="4791744" cy="2791215"/>
+            <wp:effectExtent l="0" t="0" r="0" b="9525"/>
+            <wp:docPr id="12" name="Рисунок 12"/>
+            <wp:cNvGraphicFramePr>
+              <a:graphicFrameLocks xmlns:a="http://schemas.openxmlformats.org/drawingml/2006/main" noChangeAspect="1"/>
+            </wp:cNvGraphicFramePr>
+            <a:graphic xmlns:a="http://schemas.openxmlformats.org/drawingml/2006/main">
+              <a:graphicData uri="http://schemas.openxmlformats.org/drawingml/2006/picture">
+                <pic:pic xmlns:pic="http://schemas.openxmlformats.org/drawingml/2006/picture">
+                  <pic:nvPicPr>
+                    <pic:cNvPr id="1" name=""/>
+                    <pic:cNvPicPr/>
+                  </pic:nvPicPr>
+                  <pic:blipFill>
+                    <a:blip r:embed="rId16"/>
+                    <a:stretch>
+                      <a:fillRect/>
+                    </a:stretch>
+                  </pic:blipFill>
+                  <pic:spPr>
+                    <a:xfrm>
+                      <a:off x="0" y="0"/>
+                      <a:ext cx="4791744" cy="2791215"/>
+                    </a:xfrm>
+                    <a:prstGeom prst="rect">
+                      <a:avLst/>
+                    </a:prstGeom>
+                  </pic:spPr>
+                </pic:pic>
+              </a:graphicData>
+            </a:graphic>
+          </wp:inline>
+        </w:drawing>
+      </w:r>
     </w:p>
     <w:p>
       <w:pPr>
         <w:pStyle w:val="3"/>
       </w:pPr>
-      <w:bookmarkStart w:id="8" w:name="_Toc38412453"/>
+      <w:bookmarkStart w:id="8" w:name="_Toc38453324"/>
       <w:r>
         <w:t xml:space="preserve">Алгоритм средней </w:t>
       </w:r>
@@ -16182,7 +16439,9 @@
       <w:r>
         <w:rPr>
           <w:rFonts w:eastAsiaTheme="minorEastAsia"/>
-        </w:rPr>
+          <w:noProof/>
+        </w:rPr>
+        <w:lastRenderedPageBreak/>
         <w:drawing>
           <wp:anchor distT="0" distB="0" distL="114300" distR="114300" simplePos="0" relativeHeight="251660288" behindDoc="1" locked="0" layoutInCell="1" allowOverlap="1" wp14:anchorId="469335C1" wp14:editId="0BF17D47">
             <wp:simplePos x="0" y="0"/>
@@ -16221,7 +16480,7 @@
                     <pic:cNvPicPr/>
                   </pic:nvPicPr>
                   <pic:blipFill rotWithShape="1">
-                    <a:blip r:embed="rId11" cstate="print">
+                    <a:blip r:embed="rId17" cstate="print">
                       <a:extLst>
                         <a:ext uri="{28A0092B-C50C-407E-A947-70E740481C1C}">
                           <a14:useLocalDpi xmlns:a14="http://schemas.microsoft.com/office/drawing/2010/main" val="0"/>
@@ -16515,6 +16774,9 @@
             </m:sSubPr>
             <m:e>
               <m:r>
+                <m:rPr>
+                  <m:sty m:val="p"/>
+                </m:rPr>
                 <w:rPr>
                   <w:rFonts w:ascii="Cambria Math" w:eastAsiaTheme="minorEastAsia" w:hAnsi="Cambria Math"/>
                 </w:rPr>
@@ -16715,7 +16977,6 @@
         <w:rPr>
           <w:rFonts w:eastAsiaTheme="minorEastAsia"/>
         </w:rPr>
-        <w:lastRenderedPageBreak/>
         <w:t>По знаку данной функции в дальнейшем мы сможем определить то, какой пиксел при отображении нам выбрать, так к</w:t>
       </w:r>
       <w:r>
@@ -17299,6 +17560,7 @@
         <w:pStyle w:val="4"/>
       </w:pPr>
       <w:r>
+        <w:lastRenderedPageBreak/>
         <w:t>Алгоритм</w:t>
       </w:r>
       <w:r>
@@ -18664,12 +18926,116 @@
       </w:r>
       <w:proofErr w:type="spellEnd"/>
     </w:p>
-    <w:p/>
+    <w:p>
+      <w:pPr>
+        <w:pStyle w:val="4"/>
+      </w:pPr>
+      <w:r>
+        <w:lastRenderedPageBreak/>
+        <w:t>Итог работы алгоритма</w:t>
+      </w:r>
+      <w:r>
+        <w:t>:</w:t>
+      </w:r>
+    </w:p>
+    <w:p>
+      <w:pPr>
+        <w:rPr>
+          <w:lang w:val="en-US"/>
+        </w:rPr>
+      </w:pPr>
+      <w:r>
+        <w:rPr>
+          <w:lang w:val="en-US"/>
+        </w:rPr>
+        <w:drawing>
+          <wp:inline distT="0" distB="0" distL="0" distR="0" wp14:anchorId="7AFFBDA1" wp14:editId="401AD4C8">
+            <wp:extent cx="5458587" cy="5191850"/>
+            <wp:effectExtent l="0" t="0" r="8890" b="8890"/>
+            <wp:docPr id="13" name="Рисунок 13"/>
+            <wp:cNvGraphicFramePr>
+              <a:graphicFrameLocks xmlns:a="http://schemas.openxmlformats.org/drawingml/2006/main" noChangeAspect="1"/>
+            </wp:cNvGraphicFramePr>
+            <a:graphic xmlns:a="http://schemas.openxmlformats.org/drawingml/2006/main">
+              <a:graphicData uri="http://schemas.openxmlformats.org/drawingml/2006/picture">
+                <pic:pic xmlns:pic="http://schemas.openxmlformats.org/drawingml/2006/picture">
+                  <pic:nvPicPr>
+                    <pic:cNvPr id="1" name=""/>
+                    <pic:cNvPicPr/>
+                  </pic:nvPicPr>
+                  <pic:blipFill>
+                    <a:blip r:embed="rId18"/>
+                    <a:stretch>
+                      <a:fillRect/>
+                    </a:stretch>
+                  </pic:blipFill>
+                  <pic:spPr>
+                    <a:xfrm>
+                      <a:off x="0" y="0"/>
+                      <a:ext cx="5458587" cy="5191850"/>
+                    </a:xfrm>
+                    <a:prstGeom prst="rect">
+                      <a:avLst/>
+                    </a:prstGeom>
+                  </pic:spPr>
+                </pic:pic>
+              </a:graphicData>
+            </a:graphic>
+          </wp:inline>
+        </w:drawing>
+      </w:r>
+      <w:r>
+        <w:rPr>
+          <w:noProof/>
+        </w:rPr>
+        <w:t xml:space="preserve"> </w:t>
+      </w:r>
+      <w:r>
+        <w:rPr>
+          <w:lang w:val="en-US"/>
+        </w:rPr>
+        <w:drawing>
+          <wp:inline distT="0" distB="0" distL="0" distR="0" wp14:anchorId="475E7BD1" wp14:editId="0EC0E436">
+            <wp:extent cx="5334744" cy="3391373"/>
+            <wp:effectExtent l="0" t="0" r="0" b="0"/>
+            <wp:docPr id="14" name="Рисунок 14"/>
+            <wp:cNvGraphicFramePr>
+              <a:graphicFrameLocks xmlns:a="http://schemas.openxmlformats.org/drawingml/2006/main" noChangeAspect="1"/>
+            </wp:cNvGraphicFramePr>
+            <a:graphic xmlns:a="http://schemas.openxmlformats.org/drawingml/2006/main">
+              <a:graphicData uri="http://schemas.openxmlformats.org/drawingml/2006/picture">
+                <pic:pic xmlns:pic="http://schemas.openxmlformats.org/drawingml/2006/picture">
+                  <pic:nvPicPr>
+                    <pic:cNvPr id="1" name=""/>
+                    <pic:cNvPicPr/>
+                  </pic:nvPicPr>
+                  <pic:blipFill>
+                    <a:blip r:embed="rId19"/>
+                    <a:stretch>
+                      <a:fillRect/>
+                    </a:stretch>
+                  </pic:blipFill>
+                  <pic:spPr>
+                    <a:xfrm>
+                      <a:off x="0" y="0"/>
+                      <a:ext cx="5334744" cy="3391373"/>
+                    </a:xfrm>
+                    <a:prstGeom prst="rect">
+                      <a:avLst/>
+                    </a:prstGeom>
+                  </pic:spPr>
+                </pic:pic>
+              </a:graphicData>
+            </a:graphic>
+          </wp:inline>
+        </w:drawing>
+      </w:r>
+    </w:p>
     <w:p>
       <w:pPr>
         <w:pStyle w:val="2"/>
       </w:pPr>
-      <w:bookmarkStart w:id="9" w:name="_Toc38412454"/>
+      <w:bookmarkStart w:id="9" w:name="_Toc38453325"/>
       <w:r>
         <w:lastRenderedPageBreak/>
         <w:t>Генерация эллипса</w:t>
@@ -18741,7 +19107,7 @@
       <w:pPr>
         <w:pStyle w:val="3"/>
       </w:pPr>
-      <w:bookmarkStart w:id="10" w:name="_Toc38412455"/>
+      <w:bookmarkStart w:id="10" w:name="_Toc38453326"/>
       <w:r>
         <w:t>Алгоритм, основанный на каноническом уравнении эллипса</w:t>
       </w:r>
@@ -18974,19 +19340,7 @@
                     <w:rPr>
                       <w:rFonts w:ascii="Cambria Math" w:hAnsi="Cambria Math"/>
                     </w:rPr>
-                    <m:t>(</m:t>
-                  </m:r>
-                  <m:r>
-                    <w:rPr>
-                      <w:rFonts w:ascii="Cambria Math" w:hAnsi="Cambria Math"/>
-                    </w:rPr>
-                    <m:t>x</m:t>
-                  </m:r>
-                  <m:r>
-                    <w:rPr>
-                      <w:rFonts w:ascii="Cambria Math" w:hAnsi="Cambria Math"/>
-                    </w:rPr>
-                    <m:t>-</m:t>
+                    <m:t>(x-</m:t>
                   </m:r>
                   <m:sSub>
                     <m:sSubPr>
@@ -19099,19 +19453,7 @@
                     <w:rPr>
                       <w:rFonts w:ascii="Cambria Math" w:hAnsi="Cambria Math"/>
                     </w:rPr>
-                    <m:t>(</m:t>
-                  </m:r>
-                  <m:r>
-                    <w:rPr>
-                      <w:rFonts w:ascii="Cambria Math" w:hAnsi="Cambria Math"/>
-                    </w:rPr>
-                    <m:t>y</m:t>
-                  </m:r>
-                  <m:r>
-                    <w:rPr>
-                      <w:rFonts w:ascii="Cambria Math" w:hAnsi="Cambria Math"/>
-                    </w:rPr>
-                    <m:t>-</m:t>
+                    <m:t>(y-</m:t>
                   </m:r>
                   <m:sSub>
                     <m:sSubPr>
@@ -19206,13 +19548,7 @@
             <w:rPr>
               <w:rFonts w:ascii="Cambria Math" w:eastAsiaTheme="minorEastAsia" w:hAnsi="Cambria Math"/>
             </w:rPr>
-            <m:t>x= ±</m:t>
-          </m:r>
-          <m:r>
-            <w:rPr>
-              <w:rFonts w:ascii="Cambria Math" w:eastAsiaTheme="minorEastAsia" w:hAnsi="Cambria Math"/>
-            </w:rPr>
-            <m:t>a</m:t>
+            <m:t>x= ±a</m:t>
           </m:r>
           <m:rad>
             <m:radPr>
@@ -19385,19 +19721,7 @@
             <w:rPr>
               <w:rFonts w:ascii="Cambria Math" w:eastAsiaTheme="minorEastAsia" w:hAnsi="Cambria Math"/>
             </w:rPr>
-            <m:t>y</m:t>
-          </m:r>
-          <m:r>
-            <w:rPr>
-              <w:rFonts w:ascii="Cambria Math" w:eastAsiaTheme="minorEastAsia" w:hAnsi="Cambria Math"/>
-            </w:rPr>
-            <m:t>= ±</m:t>
-          </m:r>
-          <m:r>
-            <w:rPr>
-              <w:rFonts w:ascii="Cambria Math" w:eastAsiaTheme="minorEastAsia" w:hAnsi="Cambria Math"/>
-            </w:rPr>
-            <m:t>b</m:t>
+            <m:t>y= ±b</m:t>
           </m:r>
           <m:rad>
             <m:radPr>
@@ -19451,13 +19775,7 @@
                             <w:rPr>
                               <w:rFonts w:ascii="Cambria Math" w:eastAsiaTheme="minorEastAsia" w:hAnsi="Cambria Math"/>
                             </w:rPr>
-                            <m:t>x</m:t>
-                          </m:r>
-                          <m:r>
-                            <w:rPr>
-                              <w:rFonts w:ascii="Cambria Math" w:eastAsiaTheme="minorEastAsia" w:hAnsi="Cambria Math"/>
-                            </w:rPr>
-                            <m:t>-</m:t>
+                            <m:t>x-</m:t>
                           </m:r>
                           <m:sSub>
                             <m:sSubPr>
@@ -21546,24 +21864,117 @@
     </w:p>
     <w:p>
       <w:pPr>
+        <w:pStyle w:val="4"/>
+      </w:pPr>
+      <w:r>
+        <w:t>Итог работы алгоритма</w:t>
+      </w:r>
+      <w:r>
+        <w:t>:</w:t>
+      </w:r>
+    </w:p>
+    <w:p>
+      <w:pPr>
         <w:rPr>
           <w:lang w:val="en-US"/>
         </w:rPr>
       </w:pPr>
+      <w:r>
+        <w:rPr>
+          <w:lang w:val="en-US"/>
+        </w:rPr>
+        <w:drawing>
+          <wp:inline distT="0" distB="0" distL="0" distR="0" wp14:anchorId="4E13A906" wp14:editId="63482B50">
+            <wp:extent cx="5744377" cy="5039428"/>
+            <wp:effectExtent l="0" t="0" r="8890" b="8890"/>
+            <wp:docPr id="15" name="Рисунок 15"/>
+            <wp:cNvGraphicFramePr>
+              <a:graphicFrameLocks xmlns:a="http://schemas.openxmlformats.org/drawingml/2006/main" noChangeAspect="1"/>
+            </wp:cNvGraphicFramePr>
+            <a:graphic xmlns:a="http://schemas.openxmlformats.org/drawingml/2006/main">
+              <a:graphicData uri="http://schemas.openxmlformats.org/drawingml/2006/picture">
+                <pic:pic xmlns:pic="http://schemas.openxmlformats.org/drawingml/2006/picture">
+                  <pic:nvPicPr>
+                    <pic:cNvPr id="1" name=""/>
+                    <pic:cNvPicPr/>
+                  </pic:nvPicPr>
+                  <pic:blipFill>
+                    <a:blip r:embed="rId20"/>
+                    <a:stretch>
+                      <a:fillRect/>
+                    </a:stretch>
+                  </pic:blipFill>
+                  <pic:spPr>
+                    <a:xfrm>
+                      <a:off x="0" y="0"/>
+                      <a:ext cx="5744377" cy="5039428"/>
+                    </a:xfrm>
+                    <a:prstGeom prst="rect">
+                      <a:avLst/>
+                    </a:prstGeom>
+                  </pic:spPr>
+                </pic:pic>
+              </a:graphicData>
+            </a:graphic>
+          </wp:inline>
+        </w:drawing>
+      </w:r>
+    </w:p>
+    <w:p>
+      <w:pPr>
+        <w:rPr>
+          <w:lang w:val="en-US"/>
+        </w:rPr>
+      </w:pPr>
+      <w:r>
+        <w:rPr>
+          <w:lang w:val="en-US"/>
+        </w:rPr>
+        <w:lastRenderedPageBreak/>
+        <w:drawing>
+          <wp:inline distT="0" distB="0" distL="0" distR="0" wp14:anchorId="4D82D7E2" wp14:editId="2FA0C528">
+            <wp:extent cx="4420217" cy="2686425"/>
+            <wp:effectExtent l="0" t="0" r="0" b="0"/>
+            <wp:docPr id="16" name="Рисунок 16"/>
+            <wp:cNvGraphicFramePr>
+              <a:graphicFrameLocks xmlns:a="http://schemas.openxmlformats.org/drawingml/2006/main" noChangeAspect="1"/>
+            </wp:cNvGraphicFramePr>
+            <a:graphic xmlns:a="http://schemas.openxmlformats.org/drawingml/2006/main">
+              <a:graphicData uri="http://schemas.openxmlformats.org/drawingml/2006/picture">
+                <pic:pic xmlns:pic="http://schemas.openxmlformats.org/drawingml/2006/picture">
+                  <pic:nvPicPr>
+                    <pic:cNvPr id="1" name=""/>
+                    <pic:cNvPicPr/>
+                  </pic:nvPicPr>
+                  <pic:blipFill>
+                    <a:blip r:embed="rId21"/>
+                    <a:stretch>
+                      <a:fillRect/>
+                    </a:stretch>
+                  </pic:blipFill>
+                  <pic:spPr>
+                    <a:xfrm>
+                      <a:off x="0" y="0"/>
+                      <a:ext cx="4420217" cy="2686425"/>
+                    </a:xfrm>
+                    <a:prstGeom prst="rect">
+                      <a:avLst/>
+                    </a:prstGeom>
+                  </pic:spPr>
+                </pic:pic>
+              </a:graphicData>
+            </a:graphic>
+          </wp:inline>
+        </w:drawing>
+      </w:r>
     </w:p>
     <w:p>
       <w:pPr>
         <w:pStyle w:val="3"/>
       </w:pPr>
-      <w:bookmarkStart w:id="11" w:name="_Toc38412456"/>
-      <w:r>
-        <w:t xml:space="preserve">Алгоритм, основанный на </w:t>
-      </w:r>
-      <w:r>
-        <w:t>параметрическом</w:t>
-      </w:r>
-      <w:r>
-        <w:t xml:space="preserve"> уравнении эллипса</w:t>
+      <w:bookmarkStart w:id="11" w:name="_Toc38453327"/>
+      <w:r>
+        <w:t>Алгоритм, основанный на параметрическом уравнении эллипса</w:t>
       </w:r>
       <w:bookmarkEnd w:id="11"/>
     </w:p>
@@ -21622,19 +22033,7 @@
                     <w:rPr>
                       <w:rFonts w:ascii="Cambria Math" w:hAnsi="Cambria Math"/>
                     </w:rPr>
-                    <m:t>y=</m:t>
-                  </m:r>
-                  <m:r>
-                    <w:rPr>
-                      <w:rFonts w:ascii="Cambria Math" w:hAnsi="Cambria Math"/>
-                    </w:rPr>
-                    <m:t>b</m:t>
-                  </m:r>
-                  <m:r>
-                    <w:rPr>
-                      <w:rFonts w:ascii="Cambria Math" w:hAnsi="Cambria Math"/>
-                    </w:rPr>
-                    <m:t>sint</m:t>
+                    <m:t>y=bsint</m:t>
                   </m:r>
                 </m:e>
               </m:eqArr>
@@ -22477,6 +22876,16 @@
           <w:lang w:val="en-US" w:eastAsia="ru-RU"/>
         </w:rPr>
         <w:br/>
+      </w:r>
+      <w:r>
+        <w:rPr>
+          <w:rFonts w:ascii="Source Code Pro" w:eastAsia="Times New Roman" w:hAnsi="Source Code Pro" w:cs="Courier New"/>
+          <w:color w:val="A9B7C6"/>
+          <w:sz w:val="20"/>
+          <w:szCs w:val="20"/>
+          <w:lang w:val="en-US" w:eastAsia="ru-RU"/>
+        </w:rPr>
+        <w:lastRenderedPageBreak/>
         <w:t xml:space="preserve">        </w:t>
       </w:r>
       <w:proofErr w:type="spellStart"/>
@@ -22586,16 +22995,6 @@
           <w:lang w:val="en-US" w:eastAsia="ru-RU"/>
         </w:rPr>
         <w:br/>
-      </w:r>
-      <w:r>
-        <w:rPr>
-          <w:rFonts w:ascii="Source Code Pro" w:eastAsia="Times New Roman" w:hAnsi="Source Code Pro" w:cs="Courier New"/>
-          <w:color w:val="A9B7C6"/>
-          <w:sz w:val="20"/>
-          <w:szCs w:val="20"/>
-          <w:lang w:val="en-US" w:eastAsia="ru-RU"/>
-        </w:rPr>
-        <w:lastRenderedPageBreak/>
         <w:t xml:space="preserve">        </w:t>
       </w:r>
       <w:proofErr w:type="spellStart"/>
@@ -22820,16 +23219,114 @@
     </w:p>
     <w:p>
       <w:pPr>
+        <w:pStyle w:val="4"/>
+      </w:pPr>
+      <w:r>
+        <w:t>Итог работы алгоритма</w:t>
+      </w:r>
+      <w:r>
+        <w:t>:</w:t>
+      </w:r>
+    </w:p>
+    <w:p>
+      <w:pPr>
         <w:rPr>
           <w:lang w:val="en-US"/>
         </w:rPr>
       </w:pPr>
+      <w:r>
+        <w:rPr>
+          <w:lang w:val="en-US"/>
+        </w:rPr>
+        <w:drawing>
+          <wp:inline distT="0" distB="0" distL="0" distR="0" wp14:anchorId="0EA8595E" wp14:editId="6B792E95">
+            <wp:extent cx="5544324" cy="4420217"/>
+            <wp:effectExtent l="0" t="0" r="0" b="0"/>
+            <wp:docPr id="17" name="Рисунок 17"/>
+            <wp:cNvGraphicFramePr>
+              <a:graphicFrameLocks xmlns:a="http://schemas.openxmlformats.org/drawingml/2006/main" noChangeAspect="1"/>
+            </wp:cNvGraphicFramePr>
+            <a:graphic xmlns:a="http://schemas.openxmlformats.org/drawingml/2006/main">
+              <a:graphicData uri="http://schemas.openxmlformats.org/drawingml/2006/picture">
+                <pic:pic xmlns:pic="http://schemas.openxmlformats.org/drawingml/2006/picture">
+                  <pic:nvPicPr>
+                    <pic:cNvPr id="1" name=""/>
+                    <pic:cNvPicPr/>
+                  </pic:nvPicPr>
+                  <pic:blipFill>
+                    <a:blip r:embed="rId22"/>
+                    <a:stretch>
+                      <a:fillRect/>
+                    </a:stretch>
+                  </pic:blipFill>
+                  <pic:spPr>
+                    <a:xfrm>
+                      <a:off x="0" y="0"/>
+                      <a:ext cx="5544324" cy="4420217"/>
+                    </a:xfrm>
+                    <a:prstGeom prst="rect">
+                      <a:avLst/>
+                    </a:prstGeom>
+                  </pic:spPr>
+                </pic:pic>
+              </a:graphicData>
+            </a:graphic>
+          </wp:inline>
+        </w:drawing>
+      </w:r>
+    </w:p>
+    <w:p>
+      <w:pPr>
+        <w:rPr>
+          <w:lang w:val="en-US"/>
+        </w:rPr>
+      </w:pPr>
+      <w:r>
+        <w:rPr>
+          <w:lang w:val="en-US"/>
+        </w:rPr>
+        <w:drawing>
+          <wp:inline distT="0" distB="0" distL="0" distR="0" wp14:anchorId="4788FE7A" wp14:editId="6D977BA3">
+            <wp:extent cx="3153215" cy="2210108"/>
+            <wp:effectExtent l="0" t="0" r="9525" b="0"/>
+            <wp:docPr id="18" name="Рисунок 18"/>
+            <wp:cNvGraphicFramePr>
+              <a:graphicFrameLocks xmlns:a="http://schemas.openxmlformats.org/drawingml/2006/main" noChangeAspect="1"/>
+            </wp:cNvGraphicFramePr>
+            <a:graphic xmlns:a="http://schemas.openxmlformats.org/drawingml/2006/main">
+              <a:graphicData uri="http://schemas.openxmlformats.org/drawingml/2006/picture">
+                <pic:pic xmlns:pic="http://schemas.openxmlformats.org/drawingml/2006/picture">
+                  <pic:nvPicPr>
+                    <pic:cNvPr id="1" name=""/>
+                    <pic:cNvPicPr/>
+                  </pic:nvPicPr>
+                  <pic:blipFill>
+                    <a:blip r:embed="rId23"/>
+                    <a:stretch>
+                      <a:fillRect/>
+                    </a:stretch>
+                  </pic:blipFill>
+                  <pic:spPr>
+                    <a:xfrm>
+                      <a:off x="0" y="0"/>
+                      <a:ext cx="3153215" cy="2210108"/>
+                    </a:xfrm>
+                    <a:prstGeom prst="rect">
+                      <a:avLst/>
+                    </a:prstGeom>
+                  </pic:spPr>
+                </pic:pic>
+              </a:graphicData>
+            </a:graphic>
+          </wp:inline>
+        </w:drawing>
+      </w:r>
     </w:p>
     <w:p>
       <w:pPr>
         <w:pStyle w:val="3"/>
       </w:pPr>
-      <w:bookmarkStart w:id="12" w:name="_Toc38412457"/>
+      <w:bookmarkStart w:id="12" w:name="_Toc38453328"/>
       <w:r>
         <w:t xml:space="preserve">Алгоритм </w:t>
       </w:r>
@@ -22864,6 +23361,7 @@
         <w:pStyle w:val="4"/>
       </w:pPr>
       <w:r>
+        <w:lastRenderedPageBreak/>
         <w:t>Алгоритм</w:t>
       </w:r>
       <w:r>
@@ -25109,9 +25607,99 @@
     </w:p>
     <w:p>
       <w:pPr>
+        <w:pStyle w:val="4"/>
+      </w:pPr>
+      <w:r>
+        <w:lastRenderedPageBreak/>
+        <w:t>Итог работы алгоритма</w:t>
+      </w:r>
+      <w:r>
+        <w:t>:</w:t>
+      </w:r>
+    </w:p>
+    <w:p>
+      <w:r>
+        <w:drawing>
+          <wp:inline distT="0" distB="0" distL="0" distR="0" wp14:anchorId="5822DA9F" wp14:editId="4C29DEED">
+            <wp:extent cx="5001323" cy="4401164"/>
+            <wp:effectExtent l="0" t="0" r="8890" b="0"/>
+            <wp:docPr id="19" name="Рисунок 19"/>
+            <wp:cNvGraphicFramePr>
+              <a:graphicFrameLocks xmlns:a="http://schemas.openxmlformats.org/drawingml/2006/main" noChangeAspect="1"/>
+            </wp:cNvGraphicFramePr>
+            <a:graphic xmlns:a="http://schemas.openxmlformats.org/drawingml/2006/main">
+              <a:graphicData uri="http://schemas.openxmlformats.org/drawingml/2006/picture">
+                <pic:pic xmlns:pic="http://schemas.openxmlformats.org/drawingml/2006/picture">
+                  <pic:nvPicPr>
+                    <pic:cNvPr id="1" name=""/>
+                    <pic:cNvPicPr/>
+                  </pic:nvPicPr>
+                  <pic:blipFill>
+                    <a:blip r:embed="rId24"/>
+                    <a:stretch>
+                      <a:fillRect/>
+                    </a:stretch>
+                  </pic:blipFill>
+                  <pic:spPr>
+                    <a:xfrm>
+                      <a:off x="0" y="0"/>
+                      <a:ext cx="5001323" cy="4401164"/>
+                    </a:xfrm>
+                    <a:prstGeom prst="rect">
+                      <a:avLst/>
+                    </a:prstGeom>
+                  </pic:spPr>
+                </pic:pic>
+              </a:graphicData>
+            </a:graphic>
+          </wp:inline>
+        </w:drawing>
+      </w:r>
+    </w:p>
+    <w:p>
+      <w:r>
+        <w:drawing>
+          <wp:inline distT="0" distB="0" distL="0" distR="0" wp14:anchorId="5BC00102" wp14:editId="6FF3A1AF">
+            <wp:extent cx="3572374" cy="2105319"/>
+            <wp:effectExtent l="0" t="0" r="9525" b="9525"/>
+            <wp:docPr id="20" name="Рисунок 20"/>
+            <wp:cNvGraphicFramePr>
+              <a:graphicFrameLocks xmlns:a="http://schemas.openxmlformats.org/drawingml/2006/main" noChangeAspect="1"/>
+            </wp:cNvGraphicFramePr>
+            <a:graphic xmlns:a="http://schemas.openxmlformats.org/drawingml/2006/main">
+              <a:graphicData uri="http://schemas.openxmlformats.org/drawingml/2006/picture">
+                <pic:pic xmlns:pic="http://schemas.openxmlformats.org/drawingml/2006/picture">
+                  <pic:nvPicPr>
+                    <pic:cNvPr id="1" name=""/>
+                    <pic:cNvPicPr/>
+                  </pic:nvPicPr>
+                  <pic:blipFill>
+                    <a:blip r:embed="rId25"/>
+                    <a:stretch>
+                      <a:fillRect/>
+                    </a:stretch>
+                  </pic:blipFill>
+                  <pic:spPr>
+                    <a:xfrm>
+                      <a:off x="0" y="0"/>
+                      <a:ext cx="3572374" cy="2105319"/>
+                    </a:xfrm>
+                    <a:prstGeom prst="rect">
+                      <a:avLst/>
+                    </a:prstGeom>
+                  </pic:spPr>
+                </pic:pic>
+              </a:graphicData>
+            </a:graphic>
+          </wp:inline>
+        </w:drawing>
+      </w:r>
+    </w:p>
+    <w:p>
+      <w:pPr>
         <w:pStyle w:val="3"/>
       </w:pPr>
-      <w:bookmarkStart w:id="13" w:name="_Toc38412458"/>
+      <w:bookmarkStart w:id="13" w:name="_Toc38453329"/>
       <w:r>
         <w:t xml:space="preserve">Алгоритм средней </w:t>
       </w:r>
@@ -25119,22 +25707,13 @@
         <w:t>точки</w:t>
       </w:r>
       <w:r>
-        <w:t xml:space="preserve"> построения </w:t>
-      </w:r>
-      <w:r>
-        <w:t>эллипсов</w:t>
+        <w:t xml:space="preserve"> построения эллипсов</w:t>
       </w:r>
       <w:bookmarkEnd w:id="13"/>
     </w:p>
     <w:p>
       <w:r>
-        <w:t xml:space="preserve">Данный алгоритм реализуется точно так же, как и алгоритм </w:t>
-      </w:r>
-      <w:r>
-        <w:t>средней точки</w:t>
-      </w:r>
-      <w:r>
-        <w:t xml:space="preserve"> для окружностей, с той только поправкой, что теперь мы генерируем 1/4 фигуры</w:t>
+        <w:t>Данный алгоритм реализуется точно так же, как и алгоритм средней точки для окружностей, с той только поправкой, что теперь мы генерируем 1/4 фигуры</w:t>
       </w:r>
       <w:r>
         <w:t xml:space="preserve"> (что понесёт за собой немаловажное разбиение на два цикла, чтобы кривая оставалась непрерывной)</w:t>
@@ -25493,6 +26072,73 @@
           <w:lang w:val="en-US" w:eastAsia="ru-RU"/>
         </w:rPr>
         <w:br/>
+        <w:t xml:space="preserve">    </w:t>
+      </w:r>
+      <w:proofErr w:type="spellStart"/>
+      <w:r>
+        <w:rPr>
+          <w:rFonts w:ascii="Source Code Pro" w:eastAsia="Times New Roman" w:hAnsi="Source Code Pro" w:cs="Courier New"/>
+          <w:color w:val="A9B7C6"/>
+          <w:sz w:val="20"/>
+          <w:szCs w:val="20"/>
+          <w:lang w:val="en-US" w:eastAsia="ru-RU"/>
+        </w:rPr>
+        <w:t>sqrRadY</w:t>
+      </w:r>
+      <w:proofErr w:type="spellEnd"/>
+      <w:r>
+        <w:rPr>
+          <w:rFonts w:ascii="Source Code Pro" w:eastAsia="Times New Roman" w:hAnsi="Source Code Pro" w:cs="Courier New"/>
+          <w:color w:val="A9B7C6"/>
+          <w:sz w:val="20"/>
+          <w:szCs w:val="20"/>
+          <w:lang w:val="en-US" w:eastAsia="ru-RU"/>
+        </w:rPr>
+        <w:t xml:space="preserve"> = </w:t>
+      </w:r>
+      <w:proofErr w:type="spellStart"/>
+      <w:r>
+        <w:rPr>
+          <w:rFonts w:ascii="Source Code Pro" w:eastAsia="Times New Roman" w:hAnsi="Source Code Pro" w:cs="Courier New"/>
+          <w:color w:val="A9B7C6"/>
+          <w:sz w:val="20"/>
+          <w:szCs w:val="20"/>
+          <w:lang w:val="en-US" w:eastAsia="ru-RU"/>
+        </w:rPr>
+        <w:t>radiusY</w:t>
+      </w:r>
+      <w:proofErr w:type="spellEnd"/>
+      <w:r>
+        <w:rPr>
+          <w:rFonts w:ascii="Source Code Pro" w:eastAsia="Times New Roman" w:hAnsi="Source Code Pro" w:cs="Courier New"/>
+          <w:color w:val="A9B7C6"/>
+          <w:sz w:val="20"/>
+          <w:szCs w:val="20"/>
+          <w:lang w:val="en-US" w:eastAsia="ru-RU"/>
+        </w:rPr>
+        <w:t xml:space="preserve"> * </w:t>
+      </w:r>
+      <w:proofErr w:type="spellStart"/>
+      <w:r>
+        <w:rPr>
+          <w:rFonts w:ascii="Source Code Pro" w:eastAsia="Times New Roman" w:hAnsi="Source Code Pro" w:cs="Courier New"/>
+          <w:color w:val="A9B7C6"/>
+          <w:sz w:val="20"/>
+          <w:szCs w:val="20"/>
+          <w:lang w:val="en-US" w:eastAsia="ru-RU"/>
+        </w:rPr>
+        <w:t>radiusY</w:t>
+      </w:r>
+      <w:proofErr w:type="spellEnd"/>
+      <w:r>
+        <w:rPr>
+          <w:rFonts w:ascii="Source Code Pro" w:eastAsia="Times New Roman" w:hAnsi="Source Code Pro" w:cs="Courier New"/>
+          <w:color w:val="A9B7C6"/>
+          <w:sz w:val="20"/>
+          <w:szCs w:val="20"/>
+          <w:lang w:val="en-US" w:eastAsia="ru-RU"/>
+        </w:rPr>
+        <w:br/>
       </w:r>
       <w:r>
         <w:rPr>
@@ -25503,82 +26149,6 @@
           <w:lang w:val="en-US" w:eastAsia="ru-RU"/>
         </w:rPr>
         <w:lastRenderedPageBreak/>
-        <w:t xml:space="preserve">    </w:t>
-      </w:r>
-      <w:proofErr w:type="spellStart"/>
-      <w:r>
-        <w:rPr>
-          <w:rFonts w:ascii="Source Code Pro" w:eastAsia="Times New Roman" w:hAnsi="Source Code Pro" w:cs="Courier New"/>
-          <w:color w:val="A9B7C6"/>
-          <w:sz w:val="20"/>
-          <w:szCs w:val="20"/>
-          <w:lang w:val="en-US" w:eastAsia="ru-RU"/>
-        </w:rPr>
-        <w:t>sqrRadY</w:t>
-      </w:r>
-      <w:proofErr w:type="spellEnd"/>
-      <w:r>
-        <w:rPr>
-          <w:rFonts w:ascii="Source Code Pro" w:eastAsia="Times New Roman" w:hAnsi="Source Code Pro" w:cs="Courier New"/>
-          <w:color w:val="A9B7C6"/>
-          <w:sz w:val="20"/>
-          <w:szCs w:val="20"/>
-          <w:lang w:val="en-US" w:eastAsia="ru-RU"/>
-        </w:rPr>
-        <w:t xml:space="preserve"> = </w:t>
-      </w:r>
-      <w:proofErr w:type="spellStart"/>
-      <w:r>
-        <w:rPr>
-          <w:rFonts w:ascii="Source Code Pro" w:eastAsia="Times New Roman" w:hAnsi="Source Code Pro" w:cs="Courier New"/>
-          <w:color w:val="A9B7C6"/>
-          <w:sz w:val="20"/>
-          <w:szCs w:val="20"/>
-          <w:lang w:val="en-US" w:eastAsia="ru-RU"/>
-        </w:rPr>
-        <w:t>radiusY</w:t>
-      </w:r>
-      <w:proofErr w:type="spellEnd"/>
-      <w:r>
-        <w:rPr>
-          <w:rFonts w:ascii="Source Code Pro" w:eastAsia="Times New Roman" w:hAnsi="Source Code Pro" w:cs="Courier New"/>
-          <w:color w:val="A9B7C6"/>
-          <w:sz w:val="20"/>
-          <w:szCs w:val="20"/>
-          <w:lang w:val="en-US" w:eastAsia="ru-RU"/>
-        </w:rPr>
-        <w:t xml:space="preserve"> * </w:t>
-      </w:r>
-      <w:proofErr w:type="spellStart"/>
-      <w:r>
-        <w:rPr>
-          <w:rFonts w:ascii="Source Code Pro" w:eastAsia="Times New Roman" w:hAnsi="Source Code Pro" w:cs="Courier New"/>
-          <w:color w:val="A9B7C6"/>
-          <w:sz w:val="20"/>
-          <w:szCs w:val="20"/>
-          <w:lang w:val="en-US" w:eastAsia="ru-RU"/>
-        </w:rPr>
-        <w:t>radiusY</w:t>
-      </w:r>
-      <w:proofErr w:type="spellEnd"/>
-      <w:r>
-        <w:rPr>
-          <w:rFonts w:ascii="Source Code Pro" w:eastAsia="Times New Roman" w:hAnsi="Source Code Pro" w:cs="Courier New"/>
-          <w:color w:val="A9B7C6"/>
-          <w:sz w:val="20"/>
-          <w:szCs w:val="20"/>
-          <w:lang w:val="en-US" w:eastAsia="ru-RU"/>
-        </w:rPr>
-        <w:br/>
-      </w:r>
-      <w:r>
-        <w:rPr>
-          <w:rFonts w:ascii="Source Code Pro" w:eastAsia="Times New Roman" w:hAnsi="Source Code Pro" w:cs="Courier New"/>
-          <w:color w:val="A9B7C6"/>
-          <w:sz w:val="20"/>
-          <w:szCs w:val="20"/>
-          <w:lang w:val="en-US" w:eastAsia="ru-RU"/>
-        </w:rPr>
         <w:br/>
         <w:t xml:space="preserve">    limit = </w:t>
       </w:r>
@@ -27944,47 +28514,369 @@
         <w:t>pointsArray</w:t>
       </w:r>
       <w:proofErr w:type="spellEnd"/>
+    </w:p>
+    <w:p>
+      <w:pPr>
+        <w:pStyle w:val="4"/>
+      </w:pPr>
+      <w:r>
+        <w:lastRenderedPageBreak/>
+        <w:t>Итог работы алгоритма</w:t>
+      </w:r>
+      <w:r>
+        <w:t>:</w:t>
+      </w:r>
+    </w:p>
+    <w:p>
+      <w:r>
+        <w:drawing>
+          <wp:inline distT="0" distB="0" distL="0" distR="0" wp14:anchorId="3554A1A6" wp14:editId="0ACA2D2F">
+            <wp:extent cx="5239481" cy="4334480"/>
+            <wp:effectExtent l="0" t="0" r="0" b="9525"/>
+            <wp:docPr id="21" name="Рисунок 21"/>
+            <wp:cNvGraphicFramePr>
+              <a:graphicFrameLocks xmlns:a="http://schemas.openxmlformats.org/drawingml/2006/main" noChangeAspect="1"/>
+            </wp:cNvGraphicFramePr>
+            <a:graphic xmlns:a="http://schemas.openxmlformats.org/drawingml/2006/main">
+              <a:graphicData uri="http://schemas.openxmlformats.org/drawingml/2006/picture">
+                <pic:pic xmlns:pic="http://schemas.openxmlformats.org/drawingml/2006/picture">
+                  <pic:nvPicPr>
+                    <pic:cNvPr id="1" name=""/>
+                    <pic:cNvPicPr/>
+                  </pic:nvPicPr>
+                  <pic:blipFill>
+                    <a:blip r:embed="rId26"/>
+                    <a:stretch>
+                      <a:fillRect/>
+                    </a:stretch>
+                  </pic:blipFill>
+                  <pic:spPr>
+                    <a:xfrm>
+                      <a:off x="0" y="0"/>
+                      <a:ext cx="5239481" cy="4334480"/>
+                    </a:xfrm>
+                    <a:prstGeom prst="rect">
+                      <a:avLst/>
+                    </a:prstGeom>
+                  </pic:spPr>
+                </pic:pic>
+              </a:graphicData>
+            </a:graphic>
+          </wp:inline>
+        </w:drawing>
+      </w:r>
+    </w:p>
+    <w:p>
+      <w:r>
+        <w:drawing>
+          <wp:inline distT="0" distB="0" distL="0" distR="0" wp14:anchorId="458FE75A" wp14:editId="3CAB4C79">
+            <wp:extent cx="3829584" cy="2057687"/>
+            <wp:effectExtent l="0" t="0" r="0" b="0"/>
+            <wp:docPr id="22" name="Рисунок 22"/>
+            <wp:cNvGraphicFramePr>
+              <a:graphicFrameLocks xmlns:a="http://schemas.openxmlformats.org/drawingml/2006/main" noChangeAspect="1"/>
+            </wp:cNvGraphicFramePr>
+            <a:graphic xmlns:a="http://schemas.openxmlformats.org/drawingml/2006/main">
+              <a:graphicData uri="http://schemas.openxmlformats.org/drawingml/2006/picture">
+                <pic:pic xmlns:pic="http://schemas.openxmlformats.org/drawingml/2006/picture">
+                  <pic:nvPicPr>
+                    <pic:cNvPr id="1" name=""/>
+                    <pic:cNvPicPr/>
+                  </pic:nvPicPr>
+                  <pic:blipFill>
+                    <a:blip r:embed="rId27"/>
+                    <a:stretch>
+                      <a:fillRect/>
+                    </a:stretch>
+                  </pic:blipFill>
+                  <pic:spPr>
+                    <a:xfrm>
+                      <a:off x="0" y="0"/>
+                      <a:ext cx="3829584" cy="2057687"/>
+                    </a:xfrm>
+                    <a:prstGeom prst="rect">
+                      <a:avLst/>
+                    </a:prstGeom>
+                  </pic:spPr>
+                </pic:pic>
+              </a:graphicData>
+            </a:graphic>
+          </wp:inline>
+        </w:drawing>
+      </w:r>
+    </w:p>
+    <w:p>
+      <w:pPr>
+        <w:pStyle w:val="2"/>
+        <w:rPr>
+          <w:lang w:val="en-US"/>
+        </w:rPr>
+      </w:pPr>
+      <w:bookmarkStart w:id="14" w:name="_Toc38453330"/>
+      <w:proofErr w:type="spellStart"/>
+      <w:r>
+        <w:rPr>
+          <w:lang w:val="en-US"/>
+        </w:rPr>
+        <w:lastRenderedPageBreak/>
+        <w:t>Create_oval</w:t>
+      </w:r>
+      <w:proofErr w:type="spellEnd"/>
+      <w:r>
+        <w:rPr>
+          <w:lang w:val="en-US"/>
+        </w:rPr>
+        <w:t xml:space="preserve"> </w:t>
+      </w:r>
+      <w:r>
+        <w:t xml:space="preserve">метод </w:t>
+      </w:r>
+      <w:r>
+        <w:rPr>
+          <w:lang w:val="en-US"/>
+        </w:rPr>
+        <w:t xml:space="preserve">canvas </w:t>
+      </w:r>
+      <w:proofErr w:type="spellStart"/>
+      <w:r>
+        <w:rPr>
+          <w:lang w:val="en-US"/>
+        </w:rPr>
+        <w:t>Tkinter</w:t>
+      </w:r>
+      <w:bookmarkEnd w:id="14"/>
+      <w:proofErr w:type="spellEnd"/>
+    </w:p>
+    <w:p>
+      <w:pPr>
+        <w:rPr>
+          <w:lang w:val="en-US"/>
+        </w:rPr>
+      </w:pPr>
+      <w:r>
+        <w:rPr>
+          <w:lang w:val="en-US"/>
+        </w:rPr>
+        <w:drawing>
+          <wp:inline distT="0" distB="0" distL="0" distR="0" wp14:anchorId="600A9207" wp14:editId="1090EFA3">
+            <wp:extent cx="5515745" cy="5172797"/>
+            <wp:effectExtent l="0" t="0" r="8890" b="8890"/>
+            <wp:docPr id="25" name="Рисунок 25"/>
+            <wp:cNvGraphicFramePr>
+              <a:graphicFrameLocks xmlns:a="http://schemas.openxmlformats.org/drawingml/2006/main" noChangeAspect="1"/>
+            </wp:cNvGraphicFramePr>
+            <a:graphic xmlns:a="http://schemas.openxmlformats.org/drawingml/2006/main">
+              <a:graphicData uri="http://schemas.openxmlformats.org/drawingml/2006/picture">
+                <pic:pic xmlns:pic="http://schemas.openxmlformats.org/drawingml/2006/picture">
+                  <pic:nvPicPr>
+                    <pic:cNvPr id="1" name=""/>
+                    <pic:cNvPicPr/>
+                  </pic:nvPicPr>
+                  <pic:blipFill>
+                    <a:blip r:embed="rId28"/>
+                    <a:stretch>
+                      <a:fillRect/>
+                    </a:stretch>
+                  </pic:blipFill>
+                  <pic:spPr>
+                    <a:xfrm>
+                      <a:off x="0" y="0"/>
+                      <a:ext cx="5515745" cy="5172797"/>
+                    </a:xfrm>
+                    <a:prstGeom prst="rect">
+                      <a:avLst/>
+                    </a:prstGeom>
+                  </pic:spPr>
+                </pic:pic>
+              </a:graphicData>
+            </a:graphic>
+          </wp:inline>
+        </w:drawing>
+      </w:r>
+      <w:r>
+        <w:rPr>
+          <w:noProof/>
+        </w:rPr>
+        <w:t xml:space="preserve"> </w:t>
+      </w:r>
+      <w:r>
+        <w:rPr>
+          <w:lang w:val="en-US"/>
+        </w:rPr>
+        <w:drawing>
+          <wp:inline distT="0" distB="0" distL="0" distR="0" wp14:anchorId="635EBF24" wp14:editId="44D7B1E0">
+            <wp:extent cx="3715268" cy="2162477"/>
+            <wp:effectExtent l="0" t="0" r="0" b="9525"/>
+            <wp:docPr id="26" name="Рисунок 26"/>
+            <wp:cNvGraphicFramePr>
+              <a:graphicFrameLocks xmlns:a="http://schemas.openxmlformats.org/drawingml/2006/main" noChangeAspect="1"/>
+            </wp:cNvGraphicFramePr>
+            <a:graphic xmlns:a="http://schemas.openxmlformats.org/drawingml/2006/main">
+              <a:graphicData uri="http://schemas.openxmlformats.org/drawingml/2006/picture">
+                <pic:pic xmlns:pic="http://schemas.openxmlformats.org/drawingml/2006/picture">
+                  <pic:nvPicPr>
+                    <pic:cNvPr id="1" name=""/>
+                    <pic:cNvPicPr/>
+                  </pic:nvPicPr>
+                  <pic:blipFill>
+                    <a:blip r:embed="rId29"/>
+                    <a:stretch>
+                      <a:fillRect/>
+                    </a:stretch>
+                  </pic:blipFill>
+                  <pic:spPr>
+                    <a:xfrm>
+                      <a:off x="0" y="0"/>
+                      <a:ext cx="3715268" cy="2162477"/>
+                    </a:xfrm>
+                    <a:prstGeom prst="rect">
+                      <a:avLst/>
+                    </a:prstGeom>
+                  </pic:spPr>
+                </pic:pic>
+              </a:graphicData>
+            </a:graphic>
+          </wp:inline>
+        </w:drawing>
+      </w:r>
+    </w:p>
+    <w:p>
+      <w:pPr>
+        <w:rPr>
+          <w:lang w:val="en-US"/>
+        </w:rPr>
+      </w:pPr>
+      <w:r>
+        <w:rPr>
+          <w:lang w:val="en-US"/>
+        </w:rPr>
+        <w:lastRenderedPageBreak/>
+        <w:drawing>
+          <wp:inline distT="0" distB="0" distL="0" distR="0" wp14:anchorId="406BFAD6" wp14:editId="0982AF93">
+            <wp:extent cx="5611008" cy="4982270"/>
+            <wp:effectExtent l="0" t="0" r="8890" b="8890"/>
+            <wp:docPr id="23" name="Рисунок 23"/>
+            <wp:cNvGraphicFramePr>
+              <a:graphicFrameLocks xmlns:a="http://schemas.openxmlformats.org/drawingml/2006/main" noChangeAspect="1"/>
+            </wp:cNvGraphicFramePr>
+            <a:graphic xmlns:a="http://schemas.openxmlformats.org/drawingml/2006/main">
+              <a:graphicData uri="http://schemas.openxmlformats.org/drawingml/2006/picture">
+                <pic:pic xmlns:pic="http://schemas.openxmlformats.org/drawingml/2006/picture">
+                  <pic:nvPicPr>
+                    <pic:cNvPr id="1" name=""/>
+                    <pic:cNvPicPr/>
+                  </pic:nvPicPr>
+                  <pic:blipFill>
+                    <a:blip r:embed="rId30"/>
+                    <a:stretch>
+                      <a:fillRect/>
+                    </a:stretch>
+                  </pic:blipFill>
+                  <pic:spPr>
+                    <a:xfrm>
+                      <a:off x="0" y="0"/>
+                      <a:ext cx="5611008" cy="4982270"/>
+                    </a:xfrm>
+                    <a:prstGeom prst="rect">
+                      <a:avLst/>
+                    </a:prstGeom>
+                  </pic:spPr>
+                </pic:pic>
+              </a:graphicData>
+            </a:graphic>
+          </wp:inline>
+        </w:drawing>
+      </w:r>
+    </w:p>
+    <w:p>
+      <w:pPr>
+        <w:rPr>
+          <w:lang w:val="en-US"/>
+        </w:rPr>
+      </w:pPr>
+      <w:r>
+        <w:rPr>
+          <w:lang w:val="en-US"/>
+        </w:rPr>
+        <w:drawing>
+          <wp:inline distT="0" distB="0" distL="0" distR="0" wp14:anchorId="09C3133F" wp14:editId="1BC607B2">
+            <wp:extent cx="4610743" cy="2295845"/>
+            <wp:effectExtent l="0" t="0" r="0" b="9525"/>
+            <wp:docPr id="24" name="Рисунок 24"/>
+            <wp:cNvGraphicFramePr>
+              <a:graphicFrameLocks xmlns:a="http://schemas.openxmlformats.org/drawingml/2006/main" noChangeAspect="1"/>
+            </wp:cNvGraphicFramePr>
+            <a:graphic xmlns:a="http://schemas.openxmlformats.org/drawingml/2006/main">
+              <a:graphicData uri="http://schemas.openxmlformats.org/drawingml/2006/picture">
+                <pic:pic xmlns:pic="http://schemas.openxmlformats.org/drawingml/2006/picture">
+                  <pic:nvPicPr>
+                    <pic:cNvPr id="1" name=""/>
+                    <pic:cNvPicPr/>
+                  </pic:nvPicPr>
+                  <pic:blipFill>
+                    <a:blip r:embed="rId31"/>
+                    <a:stretch>
+                      <a:fillRect/>
+                    </a:stretch>
+                  </pic:blipFill>
+                  <pic:spPr>
+                    <a:xfrm>
+                      <a:off x="0" y="0"/>
+                      <a:ext cx="4610743" cy="2295845"/>
+                    </a:xfrm>
+                    <a:prstGeom prst="rect">
+                      <a:avLst/>
+                    </a:prstGeom>
+                  </pic:spPr>
+                </pic:pic>
+              </a:graphicData>
+            </a:graphic>
+          </wp:inline>
+        </w:drawing>
+      </w:r>
+    </w:p>
+    <w:p/>
+    <w:p>
+      <w:pPr>
+        <w:pStyle w:val="1"/>
+      </w:pPr>
+      <w:bookmarkStart w:id="15" w:name="_Toc38453331"/>
+      <w:r>
+        <w:t>Пользовательский интерфейс</w:t>
+      </w:r>
+      <w:bookmarkEnd w:id="15"/>
+    </w:p>
+    <w:p>
+      <w:r>
+        <w:rPr>
+          <w:noProof/>
+        </w:rPr>
+        <w:t>Если сильно захочется, то сделаешь.</w:t>
+      </w:r>
     </w:p>
     <w:p>
       <w:pPr>
         <w:pStyle w:val="1"/>
       </w:pPr>
-      <w:bookmarkStart w:id="14" w:name="_Toc38412459"/>
-      <w:r>
-        <w:t>Пользовательский интерфейс</w:t>
-      </w:r>
-      <w:bookmarkEnd w:id="14"/>
-    </w:p>
-    <w:p>
-      <w:r>
-        <w:rPr>
-          <w:noProof/>
-        </w:rPr>
-        <w:t>Если сильно захочется, то сделаешь.</w:t>
-      </w:r>
-    </w:p>
-    <w:p>
-      <w:pPr>
-        <w:pStyle w:val="1"/>
-      </w:pPr>
-      <w:bookmarkStart w:id="15" w:name="_Toc38412460"/>
-      <w:r>
+      <w:bookmarkStart w:id="16" w:name="_Toc38453332"/>
+      <w:r>
+        <w:lastRenderedPageBreak/>
         <w:t>Сравнение визуальных характеристик</w:t>
       </w:r>
-      <w:bookmarkEnd w:id="15"/>
+      <w:bookmarkEnd w:id="16"/>
     </w:p>
     <w:p>
       <w:pPr>
         <w:pStyle w:val="2"/>
       </w:pPr>
-      <w:bookmarkStart w:id="16" w:name="_Toc38412461"/>
+      <w:bookmarkStart w:id="17" w:name="_Toc38453333"/>
       <w:r>
         <w:t xml:space="preserve">Алгоритм </w:t>
       </w:r>
       <w:r>
         <w:t>…</w:t>
       </w:r>
-      <w:bookmarkEnd w:id="16"/>
+      <w:bookmarkEnd w:id="17"/>
     </w:p>
     <w:p/>
     <w:p/>
@@ -28020,12 +28912,11 @@
       <w:pPr>
         <w:pStyle w:val="2"/>
       </w:pPr>
-      <w:bookmarkStart w:id="17" w:name="_Toc38412462"/>
-      <w:r>
-        <w:lastRenderedPageBreak/>
+      <w:bookmarkStart w:id="18" w:name="_Toc38453334"/>
+      <w:r>
         <w:t>Все алгоритмы на единой плоскости</w:t>
       </w:r>
-      <w:bookmarkEnd w:id="17"/>
+      <w:bookmarkEnd w:id="18"/>
     </w:p>
     <w:p/>
     <w:p>
@@ -28042,11 +28933,11 @@
       <w:pPr>
         <w:pStyle w:val="1"/>
       </w:pPr>
-      <w:bookmarkStart w:id="18" w:name="_Toc38412463"/>
+      <w:bookmarkStart w:id="19" w:name="_Toc38453335"/>
       <w:r>
         <w:t>Исследование временных характеристик</w:t>
       </w:r>
-      <w:bookmarkEnd w:id="18"/>
+      <w:bookmarkEnd w:id="19"/>
     </w:p>
     <w:p>
       <w:r>
@@ -28054,7 +28945,7 @@
       </w:r>
     </w:p>
     <w:sectPr>
-      <w:footerReference w:type="default" r:id="rId12"/>
+      <w:footerReference w:type="default" r:id="rId32"/>
       <w:pgSz w:w="11906" w:h="16838"/>
       <w:pgMar w:top="1134" w:right="850" w:bottom="1134" w:left="1701" w:header="708" w:footer="708" w:gutter="0"/>
       <w:cols w:space="708"/>
@@ -29575,7 +30466,7 @@
 </file>
 
 <file path=customXml/itemProps1.xml><?xml version="1.0" encoding="utf-8"?>
-<ds:datastoreItem xmlns:ds="http://schemas.openxmlformats.org/officeDocument/2006/customXml" ds:itemID="{67E76F6F-3888-4A6F-BA8D-2300CF40B09C}">
+<ds:datastoreItem xmlns:ds="http://schemas.openxmlformats.org/officeDocument/2006/customXml" ds:itemID="{7569F904-1882-413E-81F6-FFBC7DF948C2}">
   <ds:schemaRefs>
     <ds:schemaRef ds:uri="http://schemas.openxmlformats.org/officeDocument/2006/bibliography"/>
   </ds:schemaRefs>

</xml_diff>

<commit_message>
ADD: end, i think...
</commit_message>
<xml_diff>
--- a/lab_04/ReportYDV_4.docx
+++ b/lab_04/ReportYDV_4.docx
@@ -5673,7 +5673,27 @@
           <w:lang w:val="en-US" w:eastAsia="ru-RU"/>
         </w:rPr>
         <w:br/>
-        <w:t xml:space="preserve">        i += degreeStep</w:t>
+        <w:t xml:space="preserve">        i += </w:t>
+      </w:r>
+      <w:r>
+        <w:rPr>
+          <w:rFonts w:ascii="Source Code Pro" w:eastAsia="Times New Roman" w:hAnsi="Source Code Pro" w:cs="Courier New"/>
+          <w:color w:val="A9B7C6"/>
+          <w:sz w:val="20"/>
+          <w:szCs w:val="20"/>
+          <w:lang w:val="en-US" w:eastAsia="ru-RU"/>
+        </w:rPr>
+        <w:t>angle</w:t>
+      </w:r>
+      <w:r>
+        <w:rPr>
+          <w:rFonts w:ascii="Source Code Pro" w:eastAsia="Times New Roman" w:hAnsi="Source Code Pro" w:cs="Courier New"/>
+          <w:color w:val="A9B7C6"/>
+          <w:sz w:val="20"/>
+          <w:szCs w:val="20"/>
+          <w:lang w:val="en-US" w:eastAsia="ru-RU"/>
+        </w:rPr>
+        <w:t>Step</w:t>
       </w:r>
       <w:r>
         <w:rPr>
@@ -15455,6 +15475,13 @@
                 </w:rPr>
                 <m:t>i</m:t>
               </m:r>
+              <m:r>
+                <w:rPr>
+                  <w:rFonts w:ascii="Cambria Math" w:eastAsiaTheme="minorEastAsia" w:hAnsi="Cambria Math"/>
+                  <w:lang w:val="en-US"/>
+                </w:rPr>
+                <m:t>+1</m:t>
+              </m:r>
             </m:sub>
           </m:sSub>
           <m:r>
@@ -15490,7 +15517,7 @@
                   <w:rFonts w:ascii="Cambria Math" w:eastAsiaTheme="minorEastAsia" w:hAnsi="Cambria Math"/>
                   <w:lang w:val="en-US"/>
                 </w:rPr>
-                <m:t>i+1</m:t>
+                <m:t>i</m:t>
               </m:r>
             </m:sub>
           </m:sSub>
@@ -15499,7 +15526,14 @@
               <w:rFonts w:ascii="Cambria Math" w:eastAsiaTheme="minorEastAsia" w:hAnsi="Cambria Math"/>
               <w:lang w:val="en-US"/>
             </w:rPr>
-            <m:t>-∆</m:t>
+            <m:t>+</m:t>
+          </m:r>
+          <m:r>
+            <w:rPr>
+              <w:rFonts w:ascii="Cambria Math" w:eastAsiaTheme="minorEastAsia" w:hAnsi="Cambria Math"/>
+              <w:lang w:val="en-US"/>
+            </w:rPr>
+            <m:t>∆</m:t>
           </m:r>
         </m:oMath>
       </m:oMathPara>
@@ -23438,73 +23472,523 @@
       <w:pPr>
         <w:pStyle w:val="2"/>
       </w:pPr>
-      <w:bookmarkStart w:id="18" w:name="_Toc38453333"/>
-      <w:r>
-        <w:t xml:space="preserve">Алгоритм </w:t>
-      </w:r>
-      <w:r>
-        <w:t>…</w:t>
-      </w:r>
-      <w:bookmarkEnd w:id="18"/>
-    </w:p>
-    <w:p/>
-    <w:p/>
+      <w:r>
+        <w:t>Генерация окружности</w:t>
+      </w:r>
+    </w:p>
+    <w:p>
+      <w:r>
+        <w:t>Каноническое уравнение и параметрическое уравнение (результат наложения):</w:t>
+      </w:r>
+    </w:p>
+    <w:p>
+      <w:r>
+        <w:lastRenderedPageBreak/>
+        <w:drawing>
+          <wp:inline distT="0" distB="0" distL="0" distR="0" wp14:anchorId="64207CE0" wp14:editId="4D638DC4">
+            <wp:extent cx="2791215" cy="2610214"/>
+            <wp:effectExtent l="0" t="0" r="9525" b="0"/>
+            <wp:docPr id="59" name="Рисунок 59"/>
+            <wp:cNvGraphicFramePr>
+              <a:graphicFrameLocks xmlns:a="http://schemas.openxmlformats.org/drawingml/2006/main" noChangeAspect="1"/>
+            </wp:cNvGraphicFramePr>
+            <a:graphic xmlns:a="http://schemas.openxmlformats.org/drawingml/2006/main">
+              <a:graphicData uri="http://schemas.openxmlformats.org/drawingml/2006/picture">
+                <pic:pic xmlns:pic="http://schemas.openxmlformats.org/drawingml/2006/picture">
+                  <pic:nvPicPr>
+                    <pic:cNvPr id="1" name=""/>
+                    <pic:cNvPicPr/>
+                  </pic:nvPicPr>
+                  <pic:blipFill>
+                    <a:blip r:embed="rId48"/>
+                    <a:stretch>
+                      <a:fillRect/>
+                    </a:stretch>
+                  </pic:blipFill>
+                  <pic:spPr>
+                    <a:xfrm>
+                      <a:off x="0" y="0"/>
+                      <a:ext cx="2791215" cy="2610214"/>
+                    </a:xfrm>
+                    <a:prstGeom prst="rect">
+                      <a:avLst/>
+                    </a:prstGeom>
+                  </pic:spPr>
+                </pic:pic>
+              </a:graphicData>
+            </a:graphic>
+          </wp:inline>
+        </w:drawing>
+      </w:r>
+    </w:p>
+    <w:p>
+      <w:r>
+        <w:t xml:space="preserve">Каноническое уравнение и </w:t>
+      </w:r>
+      <w:r>
+        <w:t>алгоритм Брезенхема</w:t>
+      </w:r>
+      <w:r>
+        <w:t xml:space="preserve"> (результат наложения):</w:t>
+      </w:r>
+    </w:p>
+    <w:p>
+      <w:r>
+        <w:drawing>
+          <wp:inline distT="0" distB="0" distL="0" distR="0" wp14:anchorId="5754DCF9" wp14:editId="6DAE1DF0">
+            <wp:extent cx="2953162" cy="2476846"/>
+            <wp:effectExtent l="0" t="0" r="0" b="0"/>
+            <wp:docPr id="60" name="Рисунок 60"/>
+            <wp:cNvGraphicFramePr>
+              <a:graphicFrameLocks xmlns:a="http://schemas.openxmlformats.org/drawingml/2006/main" noChangeAspect="1"/>
+            </wp:cNvGraphicFramePr>
+            <a:graphic xmlns:a="http://schemas.openxmlformats.org/drawingml/2006/main">
+              <a:graphicData uri="http://schemas.openxmlformats.org/drawingml/2006/picture">
+                <pic:pic xmlns:pic="http://schemas.openxmlformats.org/drawingml/2006/picture">
+                  <pic:nvPicPr>
+                    <pic:cNvPr id="1" name=""/>
+                    <pic:cNvPicPr/>
+                  </pic:nvPicPr>
+                  <pic:blipFill>
+                    <a:blip r:embed="rId49"/>
+                    <a:stretch>
+                      <a:fillRect/>
+                    </a:stretch>
+                  </pic:blipFill>
+                  <pic:spPr>
+                    <a:xfrm>
+                      <a:off x="0" y="0"/>
+                      <a:ext cx="2953162" cy="2476846"/>
+                    </a:xfrm>
+                    <a:prstGeom prst="rect">
+                      <a:avLst/>
+                    </a:prstGeom>
+                  </pic:spPr>
+                </pic:pic>
+              </a:graphicData>
+            </a:graphic>
+          </wp:inline>
+        </w:drawing>
+      </w:r>
+    </w:p>
+    <w:p>
+      <w:r>
+        <w:t xml:space="preserve">Каноническое уравнение и алгоритм </w:t>
+      </w:r>
+      <w:r>
+        <w:t>средней точки</w:t>
+      </w:r>
+      <w:r>
+        <w:t xml:space="preserve"> (результат наложения):</w:t>
+      </w:r>
+    </w:p>
+    <w:p>
+      <w:r>
+        <w:lastRenderedPageBreak/>
+        <w:drawing>
+          <wp:inline distT="0" distB="0" distL="0" distR="0" wp14:anchorId="56A5F18B" wp14:editId="37304779">
+            <wp:extent cx="4163006" cy="3419952"/>
+            <wp:effectExtent l="0" t="0" r="9525" b="9525"/>
+            <wp:docPr id="61" name="Рисунок 61"/>
+            <wp:cNvGraphicFramePr>
+              <a:graphicFrameLocks xmlns:a="http://schemas.openxmlformats.org/drawingml/2006/main" noChangeAspect="1"/>
+            </wp:cNvGraphicFramePr>
+            <a:graphic xmlns:a="http://schemas.openxmlformats.org/drawingml/2006/main">
+              <a:graphicData uri="http://schemas.openxmlformats.org/drawingml/2006/picture">
+                <pic:pic xmlns:pic="http://schemas.openxmlformats.org/drawingml/2006/picture">
+                  <pic:nvPicPr>
+                    <pic:cNvPr id="1" name=""/>
+                    <pic:cNvPicPr/>
+                  </pic:nvPicPr>
+                  <pic:blipFill>
+                    <a:blip r:embed="rId50"/>
+                    <a:stretch>
+                      <a:fillRect/>
+                    </a:stretch>
+                  </pic:blipFill>
+                  <pic:spPr>
+                    <a:xfrm>
+                      <a:off x="0" y="0"/>
+                      <a:ext cx="4163006" cy="3419952"/>
+                    </a:xfrm>
+                    <a:prstGeom prst="rect">
+                      <a:avLst/>
+                    </a:prstGeom>
+                  </pic:spPr>
+                </pic:pic>
+              </a:graphicData>
+            </a:graphic>
+          </wp:inline>
+        </w:drawing>
+      </w:r>
+    </w:p>
+    <w:p>
+      <w:r>
+        <w:t xml:space="preserve">Каноническое уравнение и </w:t>
+      </w:r>
+      <w:r>
+        <w:t>библиотечный метод</w:t>
+      </w:r>
+      <w:r>
+        <w:t xml:space="preserve"> (результат наложения):</w:t>
+      </w:r>
+    </w:p>
+    <w:p>
+      <w:r>
+        <w:drawing>
+          <wp:inline distT="0" distB="0" distL="0" distR="0" wp14:anchorId="1E5E702D" wp14:editId="1AB06AD7">
+            <wp:extent cx="4166907" cy="3190875"/>
+            <wp:effectExtent l="0" t="0" r="5080" b="0"/>
+            <wp:docPr id="62" name="Рисунок 62"/>
+            <wp:cNvGraphicFramePr>
+              <a:graphicFrameLocks xmlns:a="http://schemas.openxmlformats.org/drawingml/2006/main" noChangeAspect="1"/>
+            </wp:cNvGraphicFramePr>
+            <a:graphic xmlns:a="http://schemas.openxmlformats.org/drawingml/2006/main">
+              <a:graphicData uri="http://schemas.openxmlformats.org/drawingml/2006/picture">
+                <pic:pic xmlns:pic="http://schemas.openxmlformats.org/drawingml/2006/picture">
+                  <pic:nvPicPr>
+                    <pic:cNvPr id="1" name=""/>
+                    <pic:cNvPicPr/>
+                  </pic:nvPicPr>
+                  <pic:blipFill>
+                    <a:blip r:embed="rId51"/>
+                    <a:stretch>
+                      <a:fillRect/>
+                    </a:stretch>
+                  </pic:blipFill>
+                  <pic:spPr>
+                    <a:xfrm>
+                      <a:off x="0" y="0"/>
+                      <a:ext cx="4188153" cy="3207145"/>
+                    </a:xfrm>
+                    <a:prstGeom prst="rect">
+                      <a:avLst/>
+                    </a:prstGeom>
+                  </pic:spPr>
+                </pic:pic>
+              </a:graphicData>
+            </a:graphic>
+          </wp:inline>
+        </w:drawing>
+      </w:r>
+    </w:p>
     <w:p>
       <w:pPr>
-        <w:rPr>
-          <w:noProof/>
-        </w:rPr>
+        <w:pStyle w:val="2"/>
       </w:pPr>
       <w:r>
-        <w:rPr>
-          <w:noProof/>
-        </w:rPr>
-        <w:t xml:space="preserve"> </w:t>
+        <w:t xml:space="preserve">Генерация </w:t>
+      </w:r>
+      <w:r>
+        <w:t>эллипса</w:t>
+      </w:r>
+    </w:p>
+    <w:p>
+      <w:r>
+        <w:t>Каноническое уравнение и параметрическое уравнение (результат наложения):</w:t>
+      </w:r>
+    </w:p>
+    <w:p>
+      <w:r>
+        <w:lastRenderedPageBreak/>
+        <w:drawing>
+          <wp:inline distT="0" distB="0" distL="0" distR="0" wp14:anchorId="51CC6B6E" wp14:editId="2A42455C">
+            <wp:extent cx="2896004" cy="2514951"/>
+            <wp:effectExtent l="0" t="0" r="0" b="0"/>
+            <wp:docPr id="63" name="Рисунок 63"/>
+            <wp:cNvGraphicFramePr>
+              <a:graphicFrameLocks xmlns:a="http://schemas.openxmlformats.org/drawingml/2006/main" noChangeAspect="1"/>
+            </wp:cNvGraphicFramePr>
+            <a:graphic xmlns:a="http://schemas.openxmlformats.org/drawingml/2006/main">
+              <a:graphicData uri="http://schemas.openxmlformats.org/drawingml/2006/picture">
+                <pic:pic xmlns:pic="http://schemas.openxmlformats.org/drawingml/2006/picture">
+                  <pic:nvPicPr>
+                    <pic:cNvPr id="1" name=""/>
+                    <pic:cNvPicPr/>
+                  </pic:nvPicPr>
+                  <pic:blipFill>
+                    <a:blip r:embed="rId52"/>
+                    <a:stretch>
+                      <a:fillRect/>
+                    </a:stretch>
+                  </pic:blipFill>
+                  <pic:spPr>
+                    <a:xfrm>
+                      <a:off x="0" y="0"/>
+                      <a:ext cx="2896004" cy="2514951"/>
+                    </a:xfrm>
+                    <a:prstGeom prst="rect">
+                      <a:avLst/>
+                    </a:prstGeom>
+                  </pic:spPr>
+                </pic:pic>
+              </a:graphicData>
+            </a:graphic>
+          </wp:inline>
+        </w:drawing>
+      </w:r>
+    </w:p>
+    <w:p>
+      <w:r>
+        <w:t>Каноническое уравнение и алгоритм Брезенхема (результат наложения):</w:t>
       </w:r>
     </w:p>
     <w:p>
       <w:pPr>
         <w:rPr>
-          <w:noProof/>
+          <w:lang w:val="en-US"/>
         </w:rPr>
       </w:pPr>
-    </w:p>
-    <w:p>
-      <w:pPr>
-        <w:rPr>
-          <w:noProof/>
-        </w:rPr>
-      </w:pPr>
-    </w:p>
-    <w:p/>
-    <w:p/>
-    <w:p>
-      <w:r>
-        <w:t>Алгоритмы идут слева-направо сверху-вниз как они упоминались в отчёте.</w:t>
+      <w:r>
+        <w:rPr>
+          <w:lang w:val="en-US"/>
+        </w:rPr>
+        <w:drawing>
+          <wp:inline distT="0" distB="0" distL="0" distR="0" wp14:anchorId="3683AC53" wp14:editId="7476D01B">
+            <wp:extent cx="3419952" cy="2600688"/>
+            <wp:effectExtent l="0" t="0" r="9525" b="9525"/>
+            <wp:docPr id="64" name="Рисунок 64"/>
+            <wp:cNvGraphicFramePr>
+              <a:graphicFrameLocks xmlns:a="http://schemas.openxmlformats.org/drawingml/2006/main" noChangeAspect="1"/>
+            </wp:cNvGraphicFramePr>
+            <a:graphic xmlns:a="http://schemas.openxmlformats.org/drawingml/2006/main">
+              <a:graphicData uri="http://schemas.openxmlformats.org/drawingml/2006/picture">
+                <pic:pic xmlns:pic="http://schemas.openxmlformats.org/drawingml/2006/picture">
+                  <pic:nvPicPr>
+                    <pic:cNvPr id="1" name=""/>
+                    <pic:cNvPicPr/>
+                  </pic:nvPicPr>
+                  <pic:blipFill>
+                    <a:blip r:embed="rId53"/>
+                    <a:stretch>
+                      <a:fillRect/>
+                    </a:stretch>
+                  </pic:blipFill>
+                  <pic:spPr>
+                    <a:xfrm>
+                      <a:off x="0" y="0"/>
+                      <a:ext cx="3419952" cy="2600688"/>
+                    </a:xfrm>
+                    <a:prstGeom prst="rect">
+                      <a:avLst/>
+                    </a:prstGeom>
+                  </pic:spPr>
+                </pic:pic>
+              </a:graphicData>
+            </a:graphic>
+          </wp:inline>
+        </w:drawing>
+      </w:r>
+    </w:p>
+    <w:p>
+      <w:r>
+        <w:t>Каноническое уравнение и алгоритм средней точки (результат наложения):</w:t>
+      </w:r>
+    </w:p>
+    <w:p>
+      <w:r>
+        <w:lastRenderedPageBreak/>
+        <w:drawing>
+          <wp:inline distT="0" distB="0" distL="0" distR="0" wp14:anchorId="5AA6F335" wp14:editId="51CD1E61">
+            <wp:extent cx="3934374" cy="3181794"/>
+            <wp:effectExtent l="0" t="0" r="9525" b="0"/>
+            <wp:docPr id="65" name="Рисунок 65"/>
+            <wp:cNvGraphicFramePr>
+              <a:graphicFrameLocks xmlns:a="http://schemas.openxmlformats.org/drawingml/2006/main" noChangeAspect="1"/>
+            </wp:cNvGraphicFramePr>
+            <a:graphic xmlns:a="http://schemas.openxmlformats.org/drawingml/2006/main">
+              <a:graphicData uri="http://schemas.openxmlformats.org/drawingml/2006/picture">
+                <pic:pic xmlns:pic="http://schemas.openxmlformats.org/drawingml/2006/picture">
+                  <pic:nvPicPr>
+                    <pic:cNvPr id="1" name=""/>
+                    <pic:cNvPicPr/>
+                  </pic:nvPicPr>
+                  <pic:blipFill>
+                    <a:blip r:embed="rId54"/>
+                    <a:stretch>
+                      <a:fillRect/>
+                    </a:stretch>
+                  </pic:blipFill>
+                  <pic:spPr>
+                    <a:xfrm>
+                      <a:off x="0" y="0"/>
+                      <a:ext cx="3934374" cy="3181794"/>
+                    </a:xfrm>
+                    <a:prstGeom prst="rect">
+                      <a:avLst/>
+                    </a:prstGeom>
+                  </pic:spPr>
+                </pic:pic>
+              </a:graphicData>
+            </a:graphic>
+          </wp:inline>
+        </w:drawing>
+      </w:r>
+    </w:p>
+    <w:p>
+      <w:r>
+        <w:t>Каноническое уравнение и библиотечный метод (результат наложения):</w:t>
+      </w:r>
+    </w:p>
+    <w:p>
+      <w:r>
+        <w:drawing>
+          <wp:inline distT="0" distB="0" distL="0" distR="0" wp14:anchorId="35257C3C" wp14:editId="4D905BFA">
+            <wp:extent cx="3686175" cy="2981071"/>
+            <wp:effectExtent l="0" t="0" r="0" b="0"/>
+            <wp:docPr id="66" name="Рисунок 66"/>
+            <wp:cNvGraphicFramePr>
+              <a:graphicFrameLocks xmlns:a="http://schemas.openxmlformats.org/drawingml/2006/main" noChangeAspect="1"/>
+            </wp:cNvGraphicFramePr>
+            <a:graphic xmlns:a="http://schemas.openxmlformats.org/drawingml/2006/main">
+              <a:graphicData uri="http://schemas.openxmlformats.org/drawingml/2006/picture">
+                <pic:pic xmlns:pic="http://schemas.openxmlformats.org/drawingml/2006/picture">
+                  <pic:nvPicPr>
+                    <pic:cNvPr id="1" name=""/>
+                    <pic:cNvPicPr/>
+                  </pic:nvPicPr>
+                  <pic:blipFill>
+                    <a:blip r:embed="rId54"/>
+                    <a:stretch>
+                      <a:fillRect/>
+                    </a:stretch>
+                  </pic:blipFill>
+                  <pic:spPr>
+                    <a:xfrm>
+                      <a:off x="0" y="0"/>
+                      <a:ext cx="3691978" cy="2985764"/>
+                    </a:xfrm>
+                    <a:prstGeom prst="rect">
+                      <a:avLst/>
+                    </a:prstGeom>
+                  </pic:spPr>
+                </pic:pic>
+              </a:graphicData>
+            </a:graphic>
+          </wp:inline>
+        </w:drawing>
       </w:r>
     </w:p>
     <w:p>
       <w:pPr>
         <w:pStyle w:val="1"/>
       </w:pPr>
+      <w:bookmarkStart w:id="18" w:name="_Toc38453335"/>
+      <w:r>
+        <w:lastRenderedPageBreak/>
+        <w:t>Исследование временных характеристик</w:t>
+      </w:r>
+      <w:bookmarkEnd w:id="18"/>
     </w:p>
     <w:p>
       <w:pPr>
-        <w:pStyle w:val="1"/>
+        <w:pStyle w:val="2"/>
       </w:pPr>
-      <w:bookmarkStart w:id="19" w:name="_Toc38453335"/>
-      <w:r>
-        <w:t>Исследование временных характеристик</w:t>
-      </w:r>
-      <w:bookmarkEnd w:id="19"/>
-    </w:p>
-    <w:p>
-      <w:r>
-        <w:t>В завершении посмотри вывод Паши по каждому алгоритму, который с кодом лежит. А то потеряешь, а там умные вещи говорят…</w:t>
+      <w:r>
+        <w:t>Окружность</w:t>
+      </w:r>
+    </w:p>
+    <w:p>
+      <w:r>
+        <w:drawing>
+          <wp:inline distT="0" distB="0" distL="0" distR="0" wp14:anchorId="5BED2179" wp14:editId="27D56506">
+            <wp:extent cx="5940425" cy="3465830"/>
+            <wp:effectExtent l="0" t="0" r="3175" b="1270"/>
+            <wp:docPr id="68" name="Рисунок 68"/>
+            <wp:cNvGraphicFramePr>
+              <a:graphicFrameLocks xmlns:a="http://schemas.openxmlformats.org/drawingml/2006/main" noChangeAspect="1"/>
+            </wp:cNvGraphicFramePr>
+            <a:graphic xmlns:a="http://schemas.openxmlformats.org/drawingml/2006/main">
+              <a:graphicData uri="http://schemas.openxmlformats.org/drawingml/2006/picture">
+                <pic:pic xmlns:pic="http://schemas.openxmlformats.org/drawingml/2006/picture">
+                  <pic:nvPicPr>
+                    <pic:cNvPr id="1" name=""/>
+                    <pic:cNvPicPr/>
+                  </pic:nvPicPr>
+                  <pic:blipFill>
+                    <a:blip r:embed="rId55"/>
+                    <a:stretch>
+                      <a:fillRect/>
+                    </a:stretch>
+                  </pic:blipFill>
+                  <pic:spPr>
+                    <a:xfrm>
+                      <a:off x="0" y="0"/>
+                      <a:ext cx="5940425" cy="3465830"/>
+                    </a:xfrm>
+                    <a:prstGeom prst="rect">
+                      <a:avLst/>
+                    </a:prstGeom>
+                  </pic:spPr>
+                </pic:pic>
+              </a:graphicData>
+            </a:graphic>
+          </wp:inline>
+        </w:drawing>
+      </w:r>
+    </w:p>
+    <w:p>
+      <w:pPr>
+        <w:pStyle w:val="2"/>
+      </w:pPr>
+      <w:r>
+        <w:t>Эллипс</w:t>
+      </w:r>
+    </w:p>
+    <w:p>
+      <w:r>
+        <w:drawing>
+          <wp:inline distT="0" distB="0" distL="0" distR="0" wp14:anchorId="6399C559" wp14:editId="3C9885FA">
+            <wp:extent cx="5940425" cy="3463925"/>
+            <wp:effectExtent l="0" t="0" r="3175" b="3175"/>
+            <wp:docPr id="69" name="Рисунок 69"/>
+            <wp:cNvGraphicFramePr>
+              <a:graphicFrameLocks xmlns:a="http://schemas.openxmlformats.org/drawingml/2006/main" noChangeAspect="1"/>
+            </wp:cNvGraphicFramePr>
+            <a:graphic xmlns:a="http://schemas.openxmlformats.org/drawingml/2006/main">
+              <a:graphicData uri="http://schemas.openxmlformats.org/drawingml/2006/picture">
+                <pic:pic xmlns:pic="http://schemas.openxmlformats.org/drawingml/2006/picture">
+                  <pic:nvPicPr>
+                    <pic:cNvPr id="1" name=""/>
+                    <pic:cNvPicPr/>
+                  </pic:nvPicPr>
+                  <pic:blipFill>
+                    <a:blip r:embed="rId56"/>
+                    <a:stretch>
+                      <a:fillRect/>
+                    </a:stretch>
+                  </pic:blipFill>
+                  <pic:spPr>
+                    <a:xfrm>
+                      <a:off x="0" y="0"/>
+                      <a:ext cx="5940425" cy="3463925"/>
+                    </a:xfrm>
+                    <a:prstGeom prst="rect">
+                      <a:avLst/>
+                    </a:prstGeom>
+                  </pic:spPr>
+                </pic:pic>
+              </a:graphicData>
+            </a:graphic>
+          </wp:inline>
+        </w:drawing>
+      </w:r>
+    </w:p>
+    <w:p>
+      <w:pPr>
+        <w:pStyle w:val="2"/>
+      </w:pPr>
+      <w:r>
+        <w:t>Вывод</w:t>
+      </w:r>
+    </w:p>
+    <w:p>
+      <w:r>
+        <w:t>Из графиков видно, что алгоритм Брезенхема и алгоритм средней точки являются самыми быстрыми, среди рассмотренных. Худший для нас вариант – алгоритм на основе параметрического уравнения.</w:t>
       </w:r>
     </w:p>
     <w:sectPr>
-      <w:footerReference w:type="default" r:id="rId48"/>
+      <w:footerReference w:type="default" r:id="rId57"/>
       <w:pgSz w:w="11906" w:h="16838"/>
       <w:pgMar w:top="1134" w:right="850" w:bottom="1134" w:left="1701" w:header="708" w:footer="708" w:gutter="0"/>
       <w:cols w:space="708"/>
@@ -25230,7 +25714,7 @@
 </file>
 
 <file path=customXml/itemProps1.xml><?xml version="1.0" encoding="utf-8"?>
-<ds:datastoreItem xmlns:ds="http://schemas.openxmlformats.org/officeDocument/2006/customXml" ds:itemID="{3A805736-1CD2-46EE-991F-48F9A9FC1F47}">
+<ds:datastoreItem xmlns:ds="http://schemas.openxmlformats.org/officeDocument/2006/customXml" ds:itemID="{D0D68B27-53C9-464C-BA65-12B2CCAF7BA4}">
   <ds:schemaRefs>
     <ds:schemaRef ds:uri="http://schemas.openxmlformats.org/officeDocument/2006/bibliography"/>
   </ds:schemaRefs>

</xml_diff>